<commit_message>
Note about sched_setscheduler system call
This and three other system calls maybe are already implemented so we
shouldn't implement them from scratch. If so, lets delete the wrappers I
made for them.
</commit_message>
<xml_diff>
--- a/TasksAndInfo.docx
+++ b/TasksAndInfo.docx
@@ -73,16 +73,33 @@
       <w:pPr>
         <w:pStyle w:val="ListParagraph"/>
         <w:numPr>
-          <w:ilvl w:val="0"/>
+          <w:ilvl w:val="1"/>
           <w:numId w:val="1"/>
         </w:numPr>
         <w:bidi w:val="0"/>
       </w:pPr>
       <w:r>
-        <w:t>Add request time &amp; number of processes properties somewhere to all the SCHED_SHORT processes.</w:t>
-      </w:r>
-      <w:r>
-        <w:t xml:space="preserve"> (arye)</w:t>
+        <w:t xml:space="preserve">DEAN: not quite sure we should implement sched_setscheduler from scratch. I checked the entry.S file (with the system calls’ table) and there is a system call called </w:t>
+      </w:r>
+      <w:r>
+        <w:t>sys_sched_setscheduler</w:t>
+      </w:r>
+      <w:r>
+        <w:t xml:space="preserve"> (number 156). Same for sys_sched_g</w:t>
+      </w:r>
+      <w:r>
+        <w:t>etscheduler</w:t>
+      </w:r>
+      <w:r>
+        <w:t xml:space="preserve"> (157), sched_getparam (154) and sched_setparam (153). I haven’t found the relevant implementation yet though but I’ll check it in Itizk’s website. </w:t>
+      </w:r>
+      <w:r>
+        <w:t xml:space="preserve">If these functions actually are implemented already we should delete the wrappers I made for them. </w:t>
+      </w:r>
+      <w:bookmarkStart w:id="0" w:name="_GoBack"/>
+      <w:bookmarkEnd w:id="0"/>
+      <w:r>
+        <w:t xml:space="preserve"> </w:t>
       </w:r>
     </w:p>
     <w:p>
@@ -93,15 +110,26 @@
           <w:numId w:val="1"/>
         </w:numPr>
         <w:bidi w:val="0"/>
-        <w:rPr>
-          <w:rFonts w:hint="cs"/>
-        </w:rPr>
+      </w:pPr>
+      <w:r>
+        <w:t>Add request time &amp; number of processes properties somewhere to all the SCHED_SHORT processes.</w:t>
+      </w:r>
+      <w:r>
+        <w:t xml:space="preserve"> (arye)</w:t>
+      </w:r>
+    </w:p>
+    <w:p>
+      <w:pPr>
+        <w:pStyle w:val="ListParagraph"/>
+        <w:numPr>
+          <w:ilvl w:val="0"/>
+          <w:numId w:val="1"/>
+        </w:numPr>
+        <w:bidi w:val="0"/>
       </w:pPr>
       <w:r>
         <w:t>Go over the schedule() function before the context switch (ALL)</w:t>
       </w:r>
-      <w:bookmarkStart w:id="0" w:name="_GoBack"/>
-      <w:bookmarkEnd w:id="0"/>
     </w:p>
     <w:sectPr>
       <w:pgSz w:w="11906" w:h="16838"/>
@@ -133,7 +161,7 @@
         <w:rFonts w:hint="default"/>
       </w:rPr>
     </w:lvl>
-    <w:lvl w:ilvl="1" w:tplc="04090019" w:tentative="1">
+    <w:lvl w:ilvl="1" w:tplc="04090019">
       <w:start w:val="1"/>
       <w:numFmt w:val="lowerLetter"/>
       <w:lvlText w:val="%2."/>
@@ -142,7 +170,7 @@
         <w:ind w:left="1440" w:hanging="360"/>
       </w:pPr>
     </w:lvl>
-    <w:lvl w:ilvl="2" w:tplc="0409001B" w:tentative="1">
+    <w:lvl w:ilvl="2" w:tplc="0409001B">
       <w:start w:val="1"/>
       <w:numFmt w:val="lowerRoman"/>
       <w:lvlText w:val="%3."/>

</xml_diff>

<commit_message>
General plan for changes in the sched_setscheduler
General ideas for the change needed. hard to implement currently because
we should update some more fields in other structs and decide about the
implementation (queues etc)
</commit_message>
<xml_diff>
--- a/TasksAndInfo.docx
+++ b/TasksAndInfo.docx
@@ -76,30 +76,277 @@
           <w:ilvl w:val="1"/>
           <w:numId w:val="1"/>
         </w:numPr>
-        <w:bidi w:val="0"/>
-      </w:pPr>
-      <w:r>
-        <w:t xml:space="preserve">DEAN: not quite sure we should implement sched_setscheduler from scratch. I checked the entry.S file (with the system calls’ table) and there is a system call called </w:t>
-      </w:r>
-      <w:r>
-        <w:t>sys_sched_setscheduler</w:t>
-      </w:r>
-      <w:r>
-        <w:t xml:space="preserve"> (number 156). Same for sys_sched_g</w:t>
-      </w:r>
-      <w:r>
-        <w:t>etscheduler</w:t>
-      </w:r>
-      <w:r>
-        <w:t xml:space="preserve"> (157), sched_getparam (154) and sched_setparam (153). I haven’t found the relevant implementation yet though but I’ll check it in Itizk’s website. </w:t>
-      </w:r>
-      <w:r>
-        <w:t xml:space="preserve">If these functions actually are implemented already we should delete the wrappers I made for them. </w:t>
+        <w:autoSpaceDE w:val="0"/>
+        <w:autoSpaceDN w:val="0"/>
+        <w:bidi w:val="0"/>
+        <w:adjustRightInd w:val="0"/>
+        <w:spacing w:after="200" w:line="276" w:lineRule="auto"/>
+        <w:rPr>
+          <w:rFonts w:ascii="Calibri" w:hAnsi="Calibri" w:cs="Calibri"/>
+          <w:b/>
+          <w:bCs/>
+          <w:u w:val="single"/>
+          <w:lang w:val="en"/>
+        </w:rPr>
+      </w:pPr>
+      <w:r>
+        <w:rPr>
+          <w:rFonts w:ascii="Calibri" w:hAnsi="Calibri" w:cs="Calibri"/>
+          <w:b/>
+          <w:bCs/>
+          <w:u w:val="single"/>
+          <w:lang w:val="en"/>
+        </w:rPr>
+        <w:t>Steps for changes in the sched_setscheduler system call</w:t>
+      </w:r>
+      <w:r>
+        <w:rPr>
+          <w:rFonts w:ascii="Calibri" w:hAnsi="Calibri" w:cs="Calibri"/>
+          <w:b/>
+          <w:bCs/>
+          <w:u w:val="single"/>
+          <w:lang w:val="en"/>
+        </w:rPr>
+        <w:t>(sched.c)</w:t>
       </w:r>
       <w:bookmarkStart w:id="0" w:name="_GoBack"/>
       <w:bookmarkEnd w:id="0"/>
       <w:r>
+        <w:rPr>
+          <w:rFonts w:ascii="Calibri" w:hAnsi="Calibri" w:cs="Calibri"/>
+          <w:b/>
+          <w:bCs/>
+          <w:u w:val="single"/>
+          <w:lang w:val="en"/>
+        </w:rPr>
+        <w:t>:</w:t>
+      </w:r>
+    </w:p>
+    <w:p>
+      <w:pPr>
+        <w:pStyle w:val="ListParagraph"/>
+        <w:numPr>
+          <w:ilvl w:val="2"/>
+          <w:numId w:val="1"/>
+        </w:numPr>
+        <w:autoSpaceDE w:val="0"/>
+        <w:autoSpaceDN w:val="0"/>
+        <w:bidi w:val="0"/>
+        <w:adjustRightInd w:val="0"/>
+        <w:spacing w:after="200" w:line="276" w:lineRule="auto"/>
+        <w:rPr>
+          <w:rFonts w:ascii="Calibri" w:hAnsi="Calibri" w:cs="Calibri"/>
+          <w:b/>
+          <w:bCs/>
+          <w:u w:val="single"/>
+          <w:lang w:val="en"/>
+        </w:rPr>
+      </w:pPr>
+      <w:r>
+        <w:rPr>
+          <w:rFonts w:ascii="Calibri" w:hAnsi="Calibri" w:cs="Calibri"/>
+          <w:b/>
+          <w:bCs/>
+          <w:lang w:val="en"/>
+        </w:rPr>
         <w:t xml:space="preserve"> </w:t>
+      </w:r>
+      <w:r>
+        <w:rPr>
+          <w:rFonts w:ascii="Calibri" w:hAnsi="Calibri" w:cs="Calibri"/>
+          <w:u w:val="single"/>
+          <w:lang w:val="en"/>
+        </w:rPr>
+        <w:t xml:space="preserve">check the parameters are valid </w:t>
+      </w:r>
+    </w:p>
+    <w:p>
+      <w:pPr>
+        <w:pStyle w:val="ListParagraph"/>
+        <w:numPr>
+          <w:ilvl w:val="3"/>
+          <w:numId w:val="1"/>
+        </w:numPr>
+        <w:autoSpaceDE w:val="0"/>
+        <w:autoSpaceDN w:val="0"/>
+        <w:bidi w:val="0"/>
+        <w:adjustRightInd w:val="0"/>
+        <w:spacing w:after="200" w:line="276" w:lineRule="auto"/>
+        <w:rPr>
+          <w:rFonts w:ascii="Calibri" w:hAnsi="Calibri" w:cs="Calibri"/>
+          <w:b/>
+          <w:bCs/>
+          <w:u w:val="single"/>
+          <w:lang w:val="en"/>
+        </w:rPr>
+      </w:pPr>
+      <w:r>
+        <w:rPr>
+          <w:rFonts w:ascii="Calibri" w:hAnsi="Calibri" w:cs="Calibri"/>
+          <w:lang w:val="en"/>
+        </w:rPr>
+        <w:t>line 1169 in sched.c should add a condition for policy!=SCHED_SHORT</w:t>
+      </w:r>
+      <w:r>
+        <w:rPr>
+          <w:rFonts w:ascii="Calibri" w:hAnsi="Calibri" w:cs="Calibri"/>
+          <w:lang w:val="en"/>
+        </w:rPr>
+        <w:tab/>
+      </w:r>
+    </w:p>
+    <w:p>
+      <w:pPr>
+        <w:pStyle w:val="ListParagraph"/>
+        <w:numPr>
+          <w:ilvl w:val="3"/>
+          <w:numId w:val="1"/>
+        </w:numPr>
+        <w:autoSpaceDE w:val="0"/>
+        <w:autoSpaceDN w:val="0"/>
+        <w:bidi w:val="0"/>
+        <w:adjustRightInd w:val="0"/>
+        <w:spacing w:after="200" w:line="276" w:lineRule="auto"/>
+        <w:rPr>
+          <w:rFonts w:ascii="Calibri" w:hAnsi="Calibri" w:cs="Calibri"/>
+          <w:b/>
+          <w:bCs/>
+          <w:u w:val="single"/>
+          <w:lang w:val="en"/>
+        </w:rPr>
+      </w:pPr>
+      <w:r>
+        <w:rPr>
+          <w:rFonts w:ascii="Calibri" w:hAnsi="Calibri" w:cs="Calibri"/>
+          <w:lang w:val="en"/>
+        </w:rPr>
+        <w:t>line 1179- we should define in the sched_param sched_p</w:t>
+      </w:r>
+      <w:r>
+        <w:rPr>
+          <w:rFonts w:ascii="Calibri" w:hAnsi="Calibri" w:cs="Calibri"/>
+          <w:lang w:val="en"/>
+        </w:rPr>
+        <w:t xml:space="preserve">riority for the short proccess  </w:t>
+      </w:r>
+      <w:r>
+        <w:rPr>
+          <w:rFonts w:ascii="Calibri" w:hAnsi="Calibri" w:cs="Calibri"/>
+          <w:lang w:val="en"/>
+        </w:rPr>
+        <w:t xml:space="preserve">and add there a condition accordingly </w:t>
+      </w:r>
+    </w:p>
+    <w:p>
+      <w:pPr>
+        <w:pStyle w:val="ListParagraph"/>
+        <w:numPr>
+          <w:ilvl w:val="2"/>
+          <w:numId w:val="1"/>
+        </w:numPr>
+        <w:autoSpaceDE w:val="0"/>
+        <w:autoSpaceDN w:val="0"/>
+        <w:bidi w:val="0"/>
+        <w:adjustRightInd w:val="0"/>
+        <w:spacing w:after="200" w:line="276" w:lineRule="auto"/>
+        <w:rPr>
+          <w:rFonts w:ascii="Calibri" w:hAnsi="Calibri" w:cs="Calibri"/>
+          <w:b/>
+          <w:bCs/>
+          <w:u w:val="single"/>
+          <w:lang w:val="en"/>
+        </w:rPr>
+      </w:pPr>
+      <w:r>
+        <w:rPr>
+          <w:rFonts w:ascii="Calibri" w:hAnsi="Calibri" w:cs="Calibri"/>
+          <w:lang w:val="en"/>
+        </w:rPr>
+        <w:t>2. Extract the given process from it's current relevant list (e.g from the OTHER list)</w:t>
+      </w:r>
+    </w:p>
+    <w:p>
+      <w:pPr>
+        <w:pStyle w:val="ListParagraph"/>
+        <w:numPr>
+          <w:ilvl w:val="2"/>
+          <w:numId w:val="1"/>
+        </w:numPr>
+        <w:autoSpaceDE w:val="0"/>
+        <w:autoSpaceDN w:val="0"/>
+        <w:bidi w:val="0"/>
+        <w:adjustRightInd w:val="0"/>
+        <w:spacing w:after="200" w:line="276" w:lineRule="auto"/>
+        <w:rPr>
+          <w:rFonts w:ascii="Calibri" w:hAnsi="Calibri" w:cs="Calibri"/>
+          <w:b/>
+          <w:bCs/>
+          <w:u w:val="single"/>
+          <w:lang w:val="en"/>
+        </w:rPr>
+      </w:pPr>
+      <w:r>
+        <w:rPr>
+          <w:rFonts w:ascii="Calibri" w:hAnsi="Calibri" w:cs="Calibri"/>
+          <w:lang w:val="en"/>
+        </w:rPr>
+        <w:t>Update relevant fields for the SHORT policy</w:t>
+      </w:r>
+    </w:p>
+    <w:p>
+      <w:pPr>
+        <w:pStyle w:val="ListParagraph"/>
+        <w:numPr>
+          <w:ilvl w:val="2"/>
+          <w:numId w:val="1"/>
+        </w:numPr>
+        <w:autoSpaceDE w:val="0"/>
+        <w:autoSpaceDN w:val="0"/>
+        <w:bidi w:val="0"/>
+        <w:adjustRightInd w:val="0"/>
+        <w:spacing w:after="200" w:line="276" w:lineRule="auto"/>
+        <w:rPr>
+          <w:rFonts w:ascii="Calibri" w:hAnsi="Calibri" w:cs="Calibri"/>
+          <w:b/>
+          <w:bCs/>
+          <w:u w:val="single"/>
+          <w:lang w:val="en"/>
+        </w:rPr>
+      </w:pPr>
+      <w:r>
+        <w:rPr>
+          <w:rFonts w:ascii="Calibri" w:hAnsi="Calibri" w:cs="Calibri"/>
+          <w:lang w:val="en"/>
+        </w:rPr>
+        <w:t xml:space="preserve"> Add the process you extracted to the relevant SHORT list</w:t>
+      </w:r>
+    </w:p>
+    <w:p>
+      <w:pPr>
+        <w:pStyle w:val="ListParagraph"/>
+        <w:numPr>
+          <w:ilvl w:val="2"/>
+          <w:numId w:val="1"/>
+        </w:numPr>
+        <w:autoSpaceDE w:val="0"/>
+        <w:autoSpaceDN w:val="0"/>
+        <w:bidi w:val="0"/>
+        <w:adjustRightInd w:val="0"/>
+        <w:spacing w:after="200" w:line="276" w:lineRule="auto"/>
+        <w:rPr>
+          <w:rFonts w:ascii="Calibri" w:hAnsi="Calibri" w:cs="Calibri"/>
+          <w:b/>
+          <w:bCs/>
+          <w:u w:val="single"/>
+          <w:lang w:val="en"/>
+        </w:rPr>
+      </w:pPr>
+      <w:r>
+        <w:rPr>
+          <w:rFonts w:ascii="Calibri" w:hAnsi="Calibri" w:cs="Calibri"/>
+          <w:lang w:val="en"/>
+        </w:rPr>
+        <w:t xml:space="preserve">Turn on the context switch flag </w:t>
       </w:r>
     </w:p>
     <w:p>
@@ -179,7 +426,7 @@
         <w:ind w:left="2160" w:hanging="180"/>
       </w:pPr>
     </w:lvl>
-    <w:lvl w:ilvl="3" w:tplc="0409000F" w:tentative="1">
+    <w:lvl w:ilvl="3" w:tplc="0409000F">
       <w:start w:val="1"/>
       <w:numFmt w:val="decimal"/>
       <w:lvlText w:val="%4."/>
@@ -188,7 +435,7 @@
         <w:ind w:left="2880" w:hanging="360"/>
       </w:pPr>
     </w:lvl>
-    <w:lvl w:ilvl="4" w:tplc="04090019" w:tentative="1">
+    <w:lvl w:ilvl="4" w:tplc="04090019">
       <w:start w:val="1"/>
       <w:numFmt w:val="lowerLetter"/>
       <w:lvlText w:val="%5."/>

</xml_diff>

<commit_message>
Updates in Tasks & Max's addition to idea
see changes in TasksAndInfo.docx.
Dean I think I may have written in 7 things you wrote in 2. sorry i was
in שוונג
</commit_message>
<xml_diff>
--- a/TasksAndInfo.docx
+++ b/TasksAndInfo.docx
@@ -24,17 +24,32 @@
           <w:numId w:val="1"/>
         </w:numPr>
         <w:bidi w:val="0"/>
-      </w:pPr>
-      <w:r>
+        <w:rPr>
+          <w:color w:val="70AD47" w:themeColor="accent6"/>
+        </w:rPr>
+      </w:pPr>
+      <w:r>
+        <w:rPr>
+          <w:color w:val="70AD47" w:themeColor="accent6"/>
+        </w:rPr>
         <w:t xml:space="preserve">Add SCHED_SHORT, OVERDUE_SCHED_SHORT </w:t>
       </w:r>
       <w:r>
+        <w:rPr>
+          <w:color w:val="70AD47" w:themeColor="accent6"/>
+        </w:rPr>
         <w:t>statuses</w:t>
       </w:r>
       <w:r>
+        <w:rPr>
+          <w:color w:val="70AD47" w:themeColor="accent6"/>
+        </w:rPr>
         <w:t xml:space="preserve"> </w:t>
       </w:r>
       <w:r>
+        <w:rPr>
+          <w:color w:val="70AD47" w:themeColor="accent6"/>
+        </w:rPr>
         <w:t>(maxim)</w:t>
       </w:r>
     </w:p>
@@ -57,15 +72,7 @@
         <w:t xml:space="preserve"> (define)</w:t>
       </w:r>
       <w:r>
-        <w:t xml:space="preserve"> </w:t>
-      </w:r>
-      <w:proofErr w:type="spellStart"/>
-      <w:r>
-        <w:t>sched_setschedular</w:t>
-      </w:r>
-      <w:proofErr w:type="spellEnd"/>
-      <w:r>
-        <w:t>()</w:t>
+        <w:t xml:space="preserve"> sched_setschedular()</w:t>
       </w:r>
       <w:r>
         <w:t xml:space="preserve"> system call</w:t>
@@ -503,20 +510,33 @@
           <w:numId w:val="1"/>
         </w:numPr>
         <w:bidi w:val="0"/>
-      </w:pPr>
-      <w:r>
+        <w:rPr>
+          <w:color w:val="70AD47" w:themeColor="accent6"/>
+        </w:rPr>
+      </w:pPr>
+      <w:r>
+        <w:rPr>
+          <w:color w:val="70AD47" w:themeColor="accent6"/>
+        </w:rPr>
         <w:t>Add request time &amp; number of processes properties somewhere to all the SCHED_SHORT processes.</w:t>
       </w:r>
       <w:r>
+        <w:rPr>
+          <w:color w:val="70AD47" w:themeColor="accent6"/>
+        </w:rPr>
         <w:t xml:space="preserve"> (</w:t>
       </w:r>
-      <w:proofErr w:type="spellStart"/>
-      <w:r>
-        <w:t>arye</w:t>
-      </w:r>
-      <w:proofErr w:type="spellEnd"/>
-      <w:r>
-        <w:t>)</w:t>
+      <w:r>
+        <w:rPr>
+          <w:color w:val="70AD47" w:themeColor="accent6"/>
+        </w:rPr>
+        <w:t>A</w:t>
+      </w:r>
+      <w:r>
+        <w:rPr>
+          <w:color w:val="70AD47" w:themeColor="accent6"/>
+        </w:rPr>
+        <w:t>rye)</w:t>
       </w:r>
     </w:p>
     <w:p>
@@ -527,118 +547,439 @@
           <w:numId w:val="1"/>
         </w:numPr>
         <w:bidi w:val="0"/>
-      </w:pPr>
-      <w:r>
+        <w:rPr>
+          <w:color w:val="70AD47" w:themeColor="accent6"/>
+        </w:rPr>
+      </w:pPr>
+      <w:r>
+        <w:rPr>
+          <w:color w:val="70AD47" w:themeColor="accent6"/>
+        </w:rPr>
         <w:t>Go over the schedule() function before the context switch (ALL)</w:t>
       </w:r>
     </w:p>
     <w:p>
       <w:pPr>
-        <w:bidi w:val="0"/>
-      </w:pPr>
-    </w:p>
-    <w:p>
-      <w:pPr>
-        <w:bidi w:val="0"/>
-      </w:pPr>
+        <w:pStyle w:val="ListParagraph"/>
+        <w:numPr>
+          <w:ilvl w:val="0"/>
+          <w:numId w:val="1"/>
+        </w:numPr>
+        <w:bidi w:val="0"/>
+      </w:pPr>
+      <w:r>
+        <w:t xml:space="preserve">Implement our functionality in </w:t>
+      </w:r>
+      <w:proofErr w:type="gramStart"/>
+      <w:r>
+        <w:t>schedule(</w:t>
+      </w:r>
+      <w:proofErr w:type="gramEnd"/>
+      <w:r>
+        <w:t>).</w:t>
+      </w:r>
+    </w:p>
+    <w:p>
+      <w:pPr>
+        <w:bidi w:val="0"/>
+        <w:ind w:left="720"/>
+      </w:pPr>
+      <w:r>
+        <w:t>As far as I understand, scheduling event is calling this function. So all we need to do is to check if there are RT processes:</w:t>
+      </w:r>
+    </w:p>
+    <w:p>
+      <w:pPr>
+        <w:bidi w:val="0"/>
+        <w:ind w:left="720"/>
+      </w:pPr>
+      <w:r>
+        <w:t xml:space="preserve"> </w:t>
+      </w:r>
+      <w:r>
+        <w:tab/>
+        <w:t xml:space="preserve"> </w:t>
+      </w:r>
+      <w:proofErr w:type="gramStart"/>
+      <w:r>
+        <w:t>if</w:t>
+      </w:r>
+      <w:proofErr w:type="gramEnd"/>
+      <w:r>
+        <w:t xml:space="preserve"> ( sched_find_first_bit(array-&gt;bitmap) &lt; 100 )</w:t>
+      </w:r>
+    </w:p>
+    <w:p>
+      <w:pPr>
+        <w:bidi w:val="0"/>
+        <w:ind w:left="720"/>
+      </w:pPr>
+      <w:proofErr w:type="gramStart"/>
+      <w:r>
+        <w:t>if</w:t>
+      </w:r>
+      <w:proofErr w:type="gramEnd"/>
+      <w:r>
+        <w:t xml:space="preserve"> so, continue as usual. Other-wise, choose short process the same way </w:t>
+      </w:r>
+      <w:proofErr w:type="gramStart"/>
+      <w:r>
+        <w:t>schedule(</w:t>
+      </w:r>
+      <w:proofErr w:type="gramEnd"/>
+      <w:r>
+        <w:t xml:space="preserve">) chooses process, </w:t>
+      </w:r>
+      <w:r>
+        <w:t>but</w:t>
+      </w:r>
+      <w:r>
+        <w:t xml:space="preserve"> from the “short” prio_array_t instead of from “active”</w:t>
+      </w:r>
+      <w:r>
+        <w:t>.</w:t>
+      </w:r>
+    </w:p>
+    <w:p>
+      <w:pPr>
+        <w:bidi w:val="0"/>
+        <w:ind w:left="720"/>
+      </w:pPr>
+      <w:r>
+        <w:t xml:space="preserve">If there are no short processes, try to </w:t>
+      </w:r>
+      <w:proofErr w:type="gramStart"/>
+      <w:r>
+        <w:t>find  OTHER</w:t>
+      </w:r>
+      <w:proofErr w:type="gramEnd"/>
+      <w:r>
+        <w:t>_PROCESS ( 99 &lt; prio</w:t>
+      </w:r>
+      <w:r>
+        <w:t>rity</w:t>
+      </w:r>
+      <w:r>
+        <w:t xml:space="preserve"> &lt; 140 ). When there are no processes at all in the active array, switch between expired &amp; </w:t>
+      </w:r>
+      <w:proofErr w:type="gramStart"/>
+      <w:r>
+        <w:t>active</w:t>
+      </w:r>
+      <w:proofErr w:type="gramEnd"/>
+      <w:r>
+        <w:t xml:space="preserve"> (already implemented, just make sure that’s what happens before next step).</w:t>
+      </w:r>
+    </w:p>
+    <w:p>
+      <w:pPr>
+        <w:bidi w:val="0"/>
+        <w:ind w:left="720"/>
+      </w:pPr>
+      <w:r>
+        <w:t>If all these processes are not to be found, choose a process from the overdue_queue. This should probably be implemented just before the part the process switches to the swapper.</w:t>
+      </w:r>
+    </w:p>
+    <w:p>
+      <w:pPr>
+        <w:pStyle w:val="ListParagraph"/>
+        <w:numPr>
+          <w:ilvl w:val="0"/>
+          <w:numId w:val="1"/>
+        </w:numPr>
+        <w:bidi w:val="0"/>
+      </w:pPr>
+      <w:r>
+        <w:t>Figure out where the hell is the runqueue instantiated, &amp; alloca</w:t>
+      </w:r>
+      <w:r>
+        <w:t>te our</w:t>
+      </w:r>
+      <w:r>
+        <w:t xml:space="preserve"> fields (</w:t>
+      </w:r>
+      <w:r>
+        <w:t xml:space="preserve">short &amp; overdue_queue. BTW maybe that’s unnecessary, hopefully that’s the case, because a hint in the </w:t>
+      </w:r>
+      <w:proofErr w:type="spellStart"/>
+      <w:r>
+        <w:t>h</w:t>
+      </w:r>
+      <w:r>
+        <w:t>.</w:t>
+      </w:r>
+      <w:r>
+        <w:t>w</w:t>
+      </w:r>
+      <w:proofErr w:type="spellEnd"/>
+      <w:r>
+        <w:t>.</w:t>
+      </w:r>
+      <w:r>
+        <w:t xml:space="preserve"> description implied this assignment can be implemented without kmalloc</w:t>
+      </w:r>
+      <w:r>
+        <w:t xml:space="preserve">. Maybe the aux functions that </w:t>
+      </w:r>
+      <w:r>
+        <w:t>manipulate</w:t>
+      </w:r>
+      <w:r>
+        <w:t xml:space="preserve"> prio_array_t &amp; list_t do it for us?</w:t>
+      </w:r>
+      <w:r>
+        <w:t>)</w:t>
+      </w:r>
+    </w:p>
+    <w:p>
+      <w:pPr>
+        <w:pStyle w:val="ListParagraph"/>
+        <w:numPr>
+          <w:ilvl w:val="0"/>
+          <w:numId w:val="1"/>
+        </w:numPr>
+        <w:bidi w:val="0"/>
+      </w:pPr>
+      <w:r>
+        <w:t xml:space="preserve">Implement changes in </w:t>
+      </w:r>
+      <w:r>
+        <w:t>sched_</w:t>
+      </w:r>
+      <w:proofErr w:type="gramStart"/>
+      <w:r>
+        <w:t>setschedular(</w:t>
+      </w:r>
+      <w:proofErr w:type="gramEnd"/>
+      <w:r>
+        <w:t xml:space="preserve">). Probably add all the </w:t>
+      </w:r>
+      <w:r>
+        <w:t xml:space="preserve">necessary changes in case the user wants to make a short process. (add it to the “short” prio_array_t &amp; NOT to “active”) </w:t>
+      </w:r>
+    </w:p>
+    <w:p>
+      <w:pPr>
+        <w:pStyle w:val="ListParagraph"/>
+        <w:numPr>
+          <w:ilvl w:val="0"/>
+          <w:numId w:val="1"/>
+        </w:numPr>
+        <w:bidi w:val="0"/>
+      </w:pPr>
+      <w:r>
+        <w:t>Implement changes in do_</w:t>
+      </w:r>
+      <w:proofErr w:type="gramStart"/>
+      <w:r>
+        <w:t>fork(</w:t>
+      </w:r>
+      <w:proofErr w:type="gramEnd"/>
+      <w:r>
+        <w:t xml:space="preserve">). If the father is a short process, we should update the new processes fields to make it a short process with half the time &amp; half the trials. (Q: </w:t>
+      </w:r>
+      <w:r>
+        <w:rPr>
+          <w:i/>
+          <w:iCs/>
+        </w:rPr>
+        <w:t>should we do something different for short_overdue processes?</w:t>
+      </w:r>
+      <w:r>
+        <w:t>)</w:t>
+      </w:r>
+    </w:p>
+    <w:p>
+      <w:pPr>
+        <w:pStyle w:val="ListParagraph"/>
+        <w:numPr>
+          <w:ilvl w:val="0"/>
+          <w:numId w:val="1"/>
+        </w:numPr>
+        <w:bidi w:val="0"/>
+      </w:pPr>
+      <w:r>
+        <w:t>Implement changes in</w:t>
+      </w:r>
+      <w:r>
+        <w:t xml:space="preserve"> do_</w:t>
+      </w:r>
+      <w:proofErr w:type="gramStart"/>
+      <w:r>
+        <w:t>exit(</w:t>
+      </w:r>
+      <w:proofErr w:type="gramEnd"/>
+      <w:r>
+        <w:t>). Remove the short processes &amp; short_overdue processes from their location &amp; not look for them in expired/active.</w:t>
+      </w:r>
+    </w:p>
+    <w:p>
+      <w:pPr>
+        <w:pStyle w:val="ListParagraph"/>
+        <w:numPr>
+          <w:ilvl w:val="0"/>
+          <w:numId w:val="1"/>
+        </w:numPr>
+        <w:bidi w:val="0"/>
+      </w:pPr>
+      <w:r>
+        <w:t>Implement changes in s</w:t>
+      </w:r>
+      <w:r>
+        <w:t>cheduler_tick()</w:t>
+      </w:r>
+    </w:p>
+    <w:p>
+      <w:pPr>
+        <w:pStyle w:val="ListParagraph"/>
+        <w:bidi w:val="0"/>
+      </w:pPr>
+      <w:r>
+        <w:lastRenderedPageBreak/>
+        <w:t xml:space="preserve">We need to figure out whether we should change something in it. I think that maybe in order to make a short process leave the </w:t>
+      </w:r>
+      <w:proofErr w:type="spellStart"/>
+      <w:proofErr w:type="gramStart"/>
+      <w:r>
+        <w:t>cpu</w:t>
+      </w:r>
+      <w:proofErr w:type="spellEnd"/>
+      <w:proofErr w:type="gramEnd"/>
+      <w:r>
+        <w:t xml:space="preserve"> when RT process arrives, some unique implementation maybe required (something with this need </w:t>
+      </w:r>
+      <w:proofErr w:type="spellStart"/>
+      <w:r>
+        <w:t>resched</w:t>
+      </w:r>
+      <w:proofErr w:type="spellEnd"/>
+      <w:r>
+        <w:t xml:space="preserve"> switch)</w:t>
+      </w:r>
+    </w:p>
+    <w:p>
+      <w:pPr>
+        <w:bidi w:val="0"/>
+      </w:pPr>
+    </w:p>
+    <w:p>
+      <w:pPr>
+        <w:bidi w:val="0"/>
+      </w:pPr>
+    </w:p>
+    <w:p>
+      <w:pPr>
+        <w:bidi w:val="0"/>
+      </w:pPr>
+    </w:p>
+    <w:p>
+      <w:pPr>
+        <w:bidi w:val="0"/>
+        <w:rPr>
+          <w:u w:val="single"/>
+        </w:rPr>
+      </w:pPr>
+    </w:p>
+    <w:p>
+      <w:pPr>
+        <w:bidi w:val="0"/>
+        <w:rPr>
+          <w:u w:val="single"/>
+        </w:rPr>
+      </w:pPr>
+      <w:r>
+        <w:rPr>
+          <w:u w:val="single"/>
+        </w:rPr>
+        <w:t xml:space="preserve">IDEA: </w:t>
+      </w:r>
+    </w:p>
+    <w:p>
+      <w:pPr>
+        <w:bidi w:val="0"/>
+      </w:pPr>
+      <w:r>
+        <w:t>Since the short-processes behave as if they are between RT processes &amp; OTHER processes, but use the same priority range as OTHER processes, perhaps a good implementation would be as such:</w:t>
+      </w:r>
+    </w:p>
+    <w:p>
+      <w:pPr>
+        <w:bidi w:val="0"/>
+      </w:pPr>
+      <w:r>
+        <w:t xml:space="preserve">We will add another </w:t>
+      </w:r>
+      <w:proofErr w:type="spellStart"/>
+      <w:r>
+        <w:t>prio_array</w:t>
+      </w:r>
+      <w:proofErr w:type="spellEnd"/>
+      <w:r>
+        <w:t xml:space="preserve"> to the runqueue. It will hold the SHORT processes.</w:t>
+      </w:r>
+    </w:p>
+    <w:p>
+      <w:pPr>
+        <w:bidi w:val="0"/>
+      </w:pPr>
+      <w:r>
+        <w:t>We will also add another queue that will store all the SHORT_OVERDUE processes.</w:t>
+      </w:r>
+    </w:p>
+    <w:p>
+      <w:pPr>
+        <w:bidi w:val="0"/>
+        <w:rPr>
+          <w:color w:val="1F4E79" w:themeColor="accent1" w:themeShade="80"/>
+        </w:rPr>
+      </w:pPr>
+      <w:r>
+        <w:t xml:space="preserve">We will go through all the scenarios in which a process can be switched, and apply the changes according to the </w:t>
+      </w:r>
+      <w:proofErr w:type="spellStart"/>
+      <w:r>
+        <w:t>h.w</w:t>
+      </w:r>
+      <w:proofErr w:type="spellEnd"/>
+      <w:r>
+        <w:t>. description  - “short” after “RT”, “short-overdue” after “other”.</w:t>
+      </w:r>
+    </w:p>
+    <w:p>
+      <w:pPr>
+        <w:bidi w:val="0"/>
+        <w:rPr>
+          <w:color w:val="1F4E79" w:themeColor="accent1" w:themeShade="80"/>
+        </w:rPr>
+      </w:pPr>
+      <w:r>
+        <w:rPr>
+          <w:color w:val="1F4E79" w:themeColor="accent1" w:themeShade="80"/>
+        </w:rPr>
+        <w:t>Maxim’s addition: perhaps if we already create another prio_array_t</w:t>
+      </w:r>
+      <w:proofErr w:type="gramStart"/>
+      <w:r>
+        <w:rPr>
+          <w:color w:val="1F4E79" w:themeColor="accent1" w:themeShade="80"/>
+        </w:rPr>
+        <w:t>,  we</w:t>
+      </w:r>
+      <w:proofErr w:type="gramEnd"/>
+      <w:r>
+        <w:rPr>
+          <w:color w:val="1F4E79" w:themeColor="accent1" w:themeShade="80"/>
+        </w:rPr>
+        <w:t xml:space="preserve"> can move RT processes to it, thus mak</w:t>
+      </w:r>
       <w:bookmarkStart w:id="0" w:name="_GoBack"/>
       <w:bookmarkEnd w:id="0"/>
-    </w:p>
-    <w:p>
-      <w:pPr>
-        <w:bidi w:val="0"/>
-      </w:pPr>
-    </w:p>
-    <w:p>
-      <w:pPr>
-        <w:bidi w:val="0"/>
-        <w:rPr>
-          <w:u w:val="single"/>
-        </w:rPr>
-      </w:pPr>
-    </w:p>
-    <w:p>
-      <w:pPr>
-        <w:bidi w:val="0"/>
-        <w:rPr>
-          <w:u w:val="single"/>
-        </w:rPr>
-      </w:pPr>
-      <w:r>
-        <w:rPr>
-          <w:u w:val="single"/>
-        </w:rPr>
-        <w:t xml:space="preserve">IDEA: </w:t>
-      </w:r>
-    </w:p>
-    <w:p>
-      <w:pPr>
-        <w:bidi w:val="0"/>
-      </w:pPr>
-      <w:r>
-        <w:t xml:space="preserve">Since the short-processes behave as if they are between RT processes &amp; OTHER processes, but use the same priority range as OTHER processes, perhaps a good implementation would </w:t>
-      </w:r>
-      <w:proofErr w:type="gramStart"/>
-      <w:r>
-        <w:t>be</w:t>
-      </w:r>
-      <w:proofErr w:type="gramEnd"/>
-      <w:r>
-        <w:t xml:space="preserve"> as such:</w:t>
-      </w:r>
-    </w:p>
-    <w:p>
-      <w:pPr>
-        <w:bidi w:val="0"/>
-      </w:pPr>
-      <w:r>
-        <w:t xml:space="preserve">We will add another </w:t>
-      </w:r>
-      <w:proofErr w:type="spellStart"/>
-      <w:r>
-        <w:t>prio_array</w:t>
-      </w:r>
-      <w:proofErr w:type="spellEnd"/>
-      <w:r>
-        <w:t xml:space="preserve"> to the </w:t>
-      </w:r>
-      <w:proofErr w:type="spellStart"/>
-      <w:r>
-        <w:t>runqueue</w:t>
-      </w:r>
-      <w:proofErr w:type="spellEnd"/>
-      <w:r>
-        <w:t>. It will hold the SHORT processes.</w:t>
-      </w:r>
-    </w:p>
-    <w:p>
-      <w:pPr>
-        <w:bidi w:val="0"/>
-      </w:pPr>
-      <w:r>
-        <w:t>We will also add another queue that will store all the SHORT_OVERDUE processes.</w:t>
-      </w:r>
-    </w:p>
-    <w:p>
-      <w:pPr>
-        <w:bidi w:val="0"/>
-      </w:pPr>
-      <w:r>
-        <w:t xml:space="preserve">We will go through all the scenarios in which a process can be switched, and apply the changes according to the </w:t>
-      </w:r>
-      <w:proofErr w:type="spellStart"/>
-      <w:r>
-        <w:t>h.w</w:t>
-      </w:r>
-      <w:proofErr w:type="spellEnd"/>
-      <w:r>
-        <w:t>. description  - “short” after “RT”, “short-overdue” after “other”.</w:t>
-      </w:r>
-    </w:p>
-    <w:p>
-      <w:pPr>
-        <w:bidi w:val="0"/>
-      </w:pPr>
+      <w:r>
+        <w:rPr>
+          <w:color w:val="1F4E79" w:themeColor="accent1" w:themeShade="80"/>
+        </w:rPr>
+        <w:t>ing the choosing of a process easier.</w:t>
+      </w:r>
     </w:p>
     <w:sectPr>
       <w:pgSz w:w="11906" w:h="16838"/>

</xml_diff>

<commit_message>
updates in Tasks - a new Idea
I added anther idea for implementation with a picture
</commit_message>
<xml_diff>
--- a/TasksAndInfo.docx
+++ b/TasksAndInfo.docx
@@ -50,19 +50,7 @@
         <w:rPr>
           <w:color w:val="1F4E79" w:themeColor="accent1" w:themeShade="80"/>
         </w:rPr>
-        <w:t xml:space="preserve"> </w:t>
-      </w:r>
-      <w:r>
-        <w:rPr>
-          <w:color w:val="1F4E79" w:themeColor="accent1" w:themeShade="80"/>
-        </w:rPr>
-        <w:t xml:space="preserve">(Maxim's addition) maybe </w:t>
-      </w:r>
-      <w:r>
-        <w:rPr>
-          <w:color w:val="1F4E79" w:themeColor="accent1" w:themeShade="80"/>
-        </w:rPr>
-        <w:t>add SCHED_OVERDUE_SHORT</w:t>
+        <w:t xml:space="preserve"> (Maxim's addition) maybe add SCHED_OVERDUE_SHORT</w:t>
       </w:r>
     </w:p>
     <w:p>
@@ -560,10 +548,7 @@
       <w:r>
         <w:rPr>
           <w:rFonts w:ascii="Calibri" w:hAnsi="Calibri" w:cs="Calibri"/>
-          <w:b/>
-          <w:bCs/>
-          <w:color w:val="1F4E79" w:themeColor="accent1" w:themeShade="80"/>
-          <w:u w:val="single"/>
+          <w:color w:val="1F4E79" w:themeColor="accent1" w:themeShade="80"/>
           <w:lang w:val="en"/>
         </w:rPr>
         <w:t xml:space="preserve"> </w:t>
@@ -580,8 +565,6 @@
         </w:rPr>
         <w:t>'s</w:t>
       </w:r>
-      <w:bookmarkStart w:id="0" w:name="_GoBack"/>
-      <w:bookmarkEnd w:id="0"/>
       <w:r>
         <w:rPr>
           <w:color w:val="1F4E79" w:themeColor="accent1" w:themeShade="80"/>
@@ -785,6 +768,12 @@
         </w:rPr>
         <w:t>"</w:t>
       </w:r>
+      <w:r>
+        <w:rPr>
+          <w:color w:val="1F4E79" w:themeColor="accent1" w:themeShade="80"/>
+        </w:rPr>
+        <w:t xml:space="preserve"> or add "number of trials LEFT"</w:t>
+      </w:r>
     </w:p>
     <w:p>
       <w:pPr>
@@ -867,7 +856,22 @@
       </w:r>
       <w:proofErr w:type="gramEnd"/>
       <w:r>
-        <w:t xml:space="preserve"> so, continue as usual. Other-wise, choose short process the same way </w:t>
+        <w:t xml:space="preserve"> so</w:t>
+      </w:r>
+      <w:r>
+        <w:t xml:space="preserve">, continue as usual. Other-wise </w:t>
+      </w:r>
+      <w:r>
+        <w:rPr>
+          <w:color w:val="1F4E79" w:themeColor="accent1" w:themeShade="80"/>
+        </w:rPr>
+        <w:t>(if we have SHORT processes)</w:t>
+      </w:r>
+      <w:r>
+        <w:t>,</w:t>
+      </w:r>
+      <w:r>
+        <w:t xml:space="preserve"> choose short process the same way </w:t>
       </w:r>
       <w:proofErr w:type="gramStart"/>
       <w:r>
@@ -881,7 +885,13 @@
         <w:t>but</w:t>
       </w:r>
       <w:r>
-        <w:t xml:space="preserve"> from the “short” prio_array_t instead of from “active”</w:t>
+        <w:t xml:space="preserve"> from the “</w:t>
+      </w:r>
+      <w:r>
+        <w:t>SHORT</w:t>
+      </w:r>
+      <w:r>
+        <w:t>” prio_array_t instead of from “active”</w:t>
       </w:r>
       <w:r>
         <w:t>.</w:t>
@@ -928,14 +938,22 @@
         <w:rPr>
           <w:color w:val="1F4E79" w:themeColor="accent1" w:themeShade="80"/>
         </w:rPr>
-        <w:t>(Maxim's addition</w:t>
-      </w:r>
-      <w:r>
-        <w:rPr>
-          <w:color w:val="1F4E79" w:themeColor="accent1" w:themeShade="80"/>
-        </w:rPr>
-        <w:t>) we also need to check if the last process was a short and it's now overdue-short and update it accordingly</w:t>
-      </w:r>
+        <w:t>(Maxim's addition) we also need to check if the last process was a short and it's now overdue-short and update it accordingly</w:t>
+      </w:r>
+      <w:r>
+        <w:rPr>
+          <w:color w:val="1F4E79" w:themeColor="accent1" w:themeShade="80"/>
+        </w:rPr>
+        <w:t xml:space="preserve">- move it to the </w:t>
+      </w:r>
+      <w:proofErr w:type="spellStart"/>
+      <w:r>
+        <w:rPr>
+          <w:color w:val="1F4E79" w:themeColor="accent1" w:themeShade="80"/>
+        </w:rPr>
+        <w:t>overdue_queue</w:t>
+      </w:r>
+      <w:proofErr w:type="spellEnd"/>
       <w:r>
         <w:rPr>
           <w:color w:val="1F4E79" w:themeColor="accent1" w:themeShade="80"/>
@@ -984,7 +1002,11 @@
         <w:t xml:space="preserve"> fields (</w:t>
       </w:r>
       <w:r>
-        <w:t xml:space="preserve">short &amp; overdue_queue. BTW maybe that’s unnecessary, hopefully that’s the case, because a hint in the </w:t>
+        <w:t xml:space="preserve">short &amp; overdue_queue. BTW maybe that’s unnecessary, hopefully that’s the case, because </w:t>
+      </w:r>
+      <w:r>
+        <w:lastRenderedPageBreak/>
+        <w:t xml:space="preserve">a hint in the </w:t>
       </w:r>
       <w:proofErr w:type="spellStart"/>
       <w:r>
@@ -1026,7 +1048,6 @@
         <w:bidi w:val="0"/>
       </w:pPr>
       <w:r>
-        <w:lastRenderedPageBreak/>
         <w:t xml:space="preserve">Implement changes in </w:t>
       </w:r>
       <w:r>
@@ -1248,21 +1269,204 @@
         <w:rPr>
           <w:color w:val="1F4E79" w:themeColor="accent1" w:themeShade="80"/>
         </w:rPr>
-        <w:t>Maxim’s addition: perhaps if we already create another prio_array_t</w:t>
-      </w:r>
+        <w:t xml:space="preserve">Maxim’s addition: </w:t>
+      </w:r>
+    </w:p>
+    <w:p>
+      <w:pPr>
+        <w:pStyle w:val="ListParagraph"/>
+        <w:numPr>
+          <w:ilvl w:val="0"/>
+          <w:numId w:val="2"/>
+        </w:numPr>
+        <w:bidi w:val="0"/>
+        <w:spacing w:before="240"/>
+        <w:rPr>
+          <w:color w:val="1F4E79" w:themeColor="accent1" w:themeShade="80"/>
+        </w:rPr>
+      </w:pPr>
       <w:proofErr w:type="gramStart"/>
       <w:r>
         <w:rPr>
           <w:color w:val="1F4E79" w:themeColor="accent1" w:themeShade="80"/>
         </w:rPr>
-        <w:t>,  we</w:t>
+        <w:t>perhaps</w:t>
       </w:r>
       <w:proofErr w:type="gramEnd"/>
       <w:r>
         <w:rPr>
           <w:color w:val="1F4E79" w:themeColor="accent1" w:themeShade="80"/>
         </w:rPr>
-        <w:t xml:space="preserve"> can move RT processes to it, thus making the choosing of a process easier.</w:t>
+        <w:t xml:space="preserve"> if we already create another </w:t>
+      </w:r>
+      <w:proofErr w:type="spellStart"/>
+      <w:r>
+        <w:rPr>
+          <w:color w:val="1F4E79" w:themeColor="accent1" w:themeShade="80"/>
+        </w:rPr>
+        <w:t>prio_array_t</w:t>
+      </w:r>
+      <w:proofErr w:type="spellEnd"/>
+      <w:r>
+        <w:rPr>
+          <w:color w:val="1F4E79" w:themeColor="accent1" w:themeShade="80"/>
+        </w:rPr>
+        <w:t>,  we can move RT processes to it, thus making the choosing of a process easier.</w:t>
+      </w:r>
+    </w:p>
+    <w:p>
+      <w:pPr>
+        <w:pStyle w:val="ListParagraph"/>
+        <w:numPr>
+          <w:ilvl w:val="0"/>
+          <w:numId w:val="2"/>
+        </w:numPr>
+        <w:bidi w:val="0"/>
+        <w:spacing w:before="240"/>
+        <w:rPr>
+          <w:color w:val="1F4E79" w:themeColor="accent1" w:themeShade="80"/>
+        </w:rPr>
+      </w:pPr>
+      <w:r>
+        <w:rPr>
+          <w:color w:val="1F4E79" w:themeColor="accent1" w:themeShade="80"/>
+        </w:rPr>
+        <w:t xml:space="preserve">Another idea is to add to each process with SCHED_SHORT policy a pointer to the next </w:t>
+      </w:r>
+      <w:r>
+        <w:rPr>
+          <w:color w:val="1F4E79" w:themeColor="accent1" w:themeShade="80"/>
+        </w:rPr>
+        <w:t>process with SCHED_SHORT</w:t>
+      </w:r>
+      <w:r>
+        <w:rPr>
+          <w:color w:val="1F4E79" w:themeColor="accent1" w:themeShade="80"/>
+        </w:rPr>
+        <w:t xml:space="preserve"> policy at the same priority and also add a Boolean to each priority that indicates weather or not there is a SHORT process at the queue</w:t>
+      </w:r>
+      <w:r>
+        <w:rPr>
+          <w:color w:val="1F4E79" w:themeColor="accent1" w:themeShade="80"/>
+        </w:rPr>
+        <w:t>.</w:t>
+      </w:r>
+    </w:p>
+    <w:p>
+      <w:pPr>
+        <w:pStyle w:val="ListParagraph"/>
+        <w:bidi w:val="0"/>
+        <w:spacing w:before="240"/>
+        <w:rPr>
+          <w:color w:val="1F4E79" w:themeColor="accent1" w:themeShade="80"/>
+        </w:rPr>
+      </w:pPr>
+      <w:r>
+        <w:rPr>
+          <w:color w:val="1F4E79" w:themeColor="accent1" w:themeShade="80"/>
+        </w:rPr>
+        <w:t xml:space="preserve">This idea doesn’t require </w:t>
+      </w:r>
+      <w:proofErr w:type="spellStart"/>
+      <w:r>
+        <w:rPr>
+          <w:color w:val="1F4E79" w:themeColor="accent1" w:themeShade="80"/>
+        </w:rPr>
+        <w:t>malloc</w:t>
+      </w:r>
+      <w:proofErr w:type="spellEnd"/>
+      <w:r>
+        <w:rPr>
+          <w:color w:val="1F4E79" w:themeColor="accent1" w:themeShade="80"/>
+        </w:rPr>
+        <w:t xml:space="preserve"> for sure</w:t>
+      </w:r>
+    </w:p>
+    <w:p>
+      <w:pPr>
+        <w:pStyle w:val="ListParagraph"/>
+        <w:bidi w:val="0"/>
+        <w:spacing w:before="240"/>
+        <w:rPr>
+          <w:color w:val="1F4E79" w:themeColor="accent1" w:themeShade="80"/>
+        </w:rPr>
+      </w:pPr>
+      <w:bookmarkStart w:id="0" w:name="_GoBack"/>
+      <w:bookmarkEnd w:id="0"/>
+      <w:r>
+        <w:rPr>
+          <w:color w:val="1F4E79" w:themeColor="accent1" w:themeShade="80"/>
+        </w:rPr>
+        <w:t>(</w:t>
+      </w:r>
+      <w:r>
+        <w:rPr>
+          <w:rFonts w:hint="cs"/>
+          <w:color w:val="1F4E79" w:themeColor="accent1" w:themeShade="80"/>
+          <w:rtl/>
+        </w:rPr>
+        <w:t>הוספתי למטה תמונה של הרעיון הזה</w:t>
+      </w:r>
+      <w:r>
+        <w:rPr>
+          <w:color w:val="1F4E79" w:themeColor="accent1" w:themeShade="80"/>
+        </w:rPr>
+        <w:t>)</w:t>
+      </w:r>
+    </w:p>
+    <w:p>
+      <w:pPr>
+        <w:pStyle w:val="ListParagraph"/>
+        <w:bidi w:val="0"/>
+        <w:spacing w:before="240"/>
+        <w:rPr>
+          <w:color w:val="1F4E79" w:themeColor="accent1" w:themeShade="80"/>
+        </w:rPr>
+      </w:pPr>
+      <w:r>
+        <w:rPr>
+          <w:color w:val="1F4E79" w:themeColor="accent1" w:themeShade="80"/>
+        </w:rPr>
+        <w:lastRenderedPageBreak/>
+        <w:pict>
+          <v:shapetype id="_x0000_t75" coordsize="21600,21600" o:spt="75" o:preferrelative="t" path="m@4@5l@4@11@9@11@9@5xe" filled="f" stroked="f">
+            <v:stroke joinstyle="miter"/>
+            <v:formulas>
+              <v:f eqn="if lineDrawn pixelLineWidth 0"/>
+              <v:f eqn="sum @0 1 0"/>
+              <v:f eqn="sum 0 0 @1"/>
+              <v:f eqn="prod @2 1 2"/>
+              <v:f eqn="prod @3 21600 pixelWidth"/>
+              <v:f eqn="prod @3 21600 pixelHeight"/>
+              <v:f eqn="sum @0 0 1"/>
+              <v:f eqn="prod @6 1 2"/>
+              <v:f eqn="prod @7 21600 pixelWidth"/>
+              <v:f eqn="sum @8 21600 0"/>
+              <v:f eqn="prod @7 21600 pixelHeight"/>
+              <v:f eqn="sum @10 21600 0"/>
+            </v:formulas>
+            <v:path o:extrusionok="f" gradientshapeok="t" o:connecttype="rect"/>
+            <o:lock v:ext="edit" aspectratio="t"/>
+          </v:shapetype>
+          <v:shape id="_x0000_i1025" type="#_x0000_t75" style="width:415.4pt;height:187.2pt">
+            <v:imagedata r:id="rId5" o:title="Capture"/>
+          </v:shape>
+        </w:pict>
+      </w:r>
+    </w:p>
+    <w:p>
+      <w:pPr>
+        <w:bidi w:val="0"/>
+        <w:spacing w:before="240"/>
+        <w:rPr>
+          <w:color w:val="1F4E79" w:themeColor="accent1" w:themeShade="80"/>
+        </w:rPr>
+      </w:pPr>
+      <w:r>
+        <w:rPr>
+          <w:color w:val="1F4E79" w:themeColor="accent1" w:themeShade="80"/>
+        </w:rPr>
+        <w:t xml:space="preserve"> </w:t>
       </w:r>
     </w:p>
     <w:p>
@@ -1298,6 +1502,95 @@
 <file path=word/numbering.xml><?xml version="1.0" encoding="utf-8"?>
 <w:numbering xmlns:wpc="http://schemas.microsoft.com/office/word/2010/wordprocessingCanvas" xmlns:mc="http://schemas.openxmlformats.org/markup-compatibility/2006" xmlns:o="urn:schemas-microsoft-com:office:office" xmlns:r="http://schemas.openxmlformats.org/officeDocument/2006/relationships" xmlns:m="http://schemas.openxmlformats.org/officeDocument/2006/math" xmlns:v="urn:schemas-microsoft-com:vml" xmlns:wp14="http://schemas.microsoft.com/office/word/2010/wordprocessingDrawing" xmlns:wp="http://schemas.openxmlformats.org/drawingml/2006/wordprocessingDrawing" xmlns:w10="urn:schemas-microsoft-com:office:word" xmlns:w="http://schemas.openxmlformats.org/wordprocessingml/2006/main" xmlns:w14="http://schemas.microsoft.com/office/word/2010/wordml" xmlns:w15="http://schemas.microsoft.com/office/word/2012/wordml" xmlns:wpg="http://schemas.microsoft.com/office/word/2010/wordprocessingGroup" xmlns:wpi="http://schemas.microsoft.com/office/word/2010/wordprocessingInk" xmlns:wne="http://schemas.microsoft.com/office/word/2006/wordml" xmlns:wps="http://schemas.microsoft.com/office/word/2010/wordprocessingShape" mc:Ignorable="w14 w15 wp14">
   <w:abstractNum w:abstractNumId="0">
+    <w:nsid w:val="3AD00508"/>
+    <w:multiLevelType w:val="hybridMultilevel"/>
+    <w:tmpl w:val="6CE2BAAC"/>
+    <w:lvl w:ilvl="0" w:tplc="0409000F">
+      <w:start w:val="1"/>
+      <w:numFmt w:val="decimal"/>
+      <w:lvlText w:val="%1."/>
+      <w:lvlJc w:val="left"/>
+      <w:pPr>
+        <w:ind w:left="720" w:hanging="360"/>
+      </w:pPr>
+      <w:rPr>
+        <w:rFonts w:hint="default"/>
+      </w:rPr>
+    </w:lvl>
+    <w:lvl w:ilvl="1" w:tplc="04090019" w:tentative="1">
+      <w:start w:val="1"/>
+      <w:numFmt w:val="lowerLetter"/>
+      <w:lvlText w:val="%2."/>
+      <w:lvlJc w:val="left"/>
+      <w:pPr>
+        <w:ind w:left="1440" w:hanging="360"/>
+      </w:pPr>
+    </w:lvl>
+    <w:lvl w:ilvl="2" w:tplc="0409001B" w:tentative="1">
+      <w:start w:val="1"/>
+      <w:numFmt w:val="lowerRoman"/>
+      <w:lvlText w:val="%3."/>
+      <w:lvlJc w:val="right"/>
+      <w:pPr>
+        <w:ind w:left="2160" w:hanging="180"/>
+      </w:pPr>
+    </w:lvl>
+    <w:lvl w:ilvl="3" w:tplc="0409000F" w:tentative="1">
+      <w:start w:val="1"/>
+      <w:numFmt w:val="decimal"/>
+      <w:lvlText w:val="%4."/>
+      <w:lvlJc w:val="left"/>
+      <w:pPr>
+        <w:ind w:left="2880" w:hanging="360"/>
+      </w:pPr>
+    </w:lvl>
+    <w:lvl w:ilvl="4" w:tplc="04090019" w:tentative="1">
+      <w:start w:val="1"/>
+      <w:numFmt w:val="lowerLetter"/>
+      <w:lvlText w:val="%5."/>
+      <w:lvlJc w:val="left"/>
+      <w:pPr>
+        <w:ind w:left="3600" w:hanging="360"/>
+      </w:pPr>
+    </w:lvl>
+    <w:lvl w:ilvl="5" w:tplc="0409001B" w:tentative="1">
+      <w:start w:val="1"/>
+      <w:numFmt w:val="lowerRoman"/>
+      <w:lvlText w:val="%6."/>
+      <w:lvlJc w:val="right"/>
+      <w:pPr>
+        <w:ind w:left="4320" w:hanging="180"/>
+      </w:pPr>
+    </w:lvl>
+    <w:lvl w:ilvl="6" w:tplc="0409000F" w:tentative="1">
+      <w:start w:val="1"/>
+      <w:numFmt w:val="decimal"/>
+      <w:lvlText w:val="%7."/>
+      <w:lvlJc w:val="left"/>
+      <w:pPr>
+        <w:ind w:left="5040" w:hanging="360"/>
+      </w:pPr>
+    </w:lvl>
+    <w:lvl w:ilvl="7" w:tplc="04090019" w:tentative="1">
+      <w:start w:val="1"/>
+      <w:numFmt w:val="lowerLetter"/>
+      <w:lvlText w:val="%8."/>
+      <w:lvlJc w:val="left"/>
+      <w:pPr>
+        <w:ind w:left="5760" w:hanging="360"/>
+      </w:pPr>
+    </w:lvl>
+    <w:lvl w:ilvl="8" w:tplc="0409001B" w:tentative="1">
+      <w:start w:val="1"/>
+      <w:numFmt w:val="lowerRoman"/>
+      <w:lvlText w:val="%9."/>
+      <w:lvlJc w:val="right"/>
+      <w:pPr>
+        <w:ind w:left="6480" w:hanging="180"/>
+      </w:pPr>
+    </w:lvl>
+  </w:abstractNum>
+  <w:abstractNum w:abstractNumId="1">
     <w:nsid w:val="4D0E4E6F"/>
     <w:multiLevelType w:val="hybridMultilevel"/>
     <w:tmpl w:val="C05AF4C6"/>
@@ -1387,6 +1680,9 @@
     </w:lvl>
   </w:abstractNum>
   <w:num w:numId="1">
+    <w:abstractNumId w:val="1"/>
+  </w:num>
+  <w:num w:numId="2">
     <w:abstractNumId w:val="0"/>
   </w:num>
 </w:numbering>

</xml_diff>

<commit_message>
Updating condition for new policy
I added a condition checking another case that the relevant process
policy isn't sched_short.
</commit_message>
<xml_diff>
--- a/TasksAndInfo.docx
+++ b/TasksAndInfo.docx
@@ -237,12 +237,21 @@
           <w:lang w:val="en"/>
         </w:rPr>
       </w:pPr>
-      <w:r>
-        <w:rPr>
-          <w:rFonts w:ascii="Calibri" w:hAnsi="Calibri" w:cs="Calibri"/>
-          <w:lang w:val="en"/>
-        </w:rPr>
-        <w:t xml:space="preserve">line 1169 in </w:t>
+      <w:proofErr w:type="gramStart"/>
+      <w:r>
+        <w:rPr>
+          <w:rFonts w:ascii="Calibri" w:hAnsi="Calibri" w:cs="Calibri"/>
+          <w:lang w:val="en"/>
+        </w:rPr>
+        <w:t>line</w:t>
+      </w:r>
+      <w:proofErr w:type="gramEnd"/>
+      <w:r>
+        <w:rPr>
+          <w:rFonts w:ascii="Calibri" w:hAnsi="Calibri" w:cs="Calibri"/>
+          <w:lang w:val="en"/>
+        </w:rPr>
+        <w:t xml:space="preserve"> 1169 in </w:t>
       </w:r>
       <w:proofErr w:type="spellStart"/>
       <w:r>
@@ -259,6 +268,22 @@
           <w:lang w:val="en"/>
         </w:rPr>
         <w:t xml:space="preserve"> should add a condition for policy!=SCHED_SHORT</w:t>
+      </w:r>
+      <w:r>
+        <w:rPr>
+          <w:rFonts w:ascii="Calibri" w:hAnsi="Calibri" w:cs="Calibri"/>
+          <w:lang w:val="en"/>
+        </w:rPr>
+        <w:t xml:space="preserve">. </w:t>
+      </w:r>
+      <w:r>
+        <w:rPr>
+          <w:rFonts w:ascii="Calibri" w:hAnsi="Calibri" w:cs="Calibri"/>
+          <w:b/>
+          <w:bCs/>
+          <w:lang w:val="en"/>
+        </w:rPr>
+        <w:t xml:space="preserve">Dean: Change was made. </w:t>
       </w:r>
       <w:r>
         <w:rPr>
@@ -293,7 +318,16 @@
           <w:rFonts w:ascii="Calibri" w:hAnsi="Calibri" w:cs="Calibri"/>
           <w:lang w:val="en"/>
         </w:rPr>
-        <w:t xml:space="preserve">line 1179- we should define in the </w:t>
+        <w:t>line 1179- we should define</w:t>
+      </w:r>
+      <w:bookmarkStart w:id="0" w:name="_GoBack"/>
+      <w:bookmarkEnd w:id="0"/>
+      <w:r>
+        <w:rPr>
+          <w:rFonts w:ascii="Calibri" w:hAnsi="Calibri" w:cs="Calibri"/>
+          <w:lang w:val="en"/>
+        </w:rPr>
+        <w:t xml:space="preserve"> in the </w:t>
       </w:r>
       <w:proofErr w:type="spellStart"/>
       <w:r>
@@ -1331,19 +1365,7 @@
         <w:rPr>
           <w:color w:val="1F4E79" w:themeColor="accent1" w:themeShade="80"/>
         </w:rPr>
-        <w:t xml:space="preserve">Another idea is to add to each process with SCHED_SHORT policy a pointer to the next </w:t>
-      </w:r>
-      <w:r>
-        <w:rPr>
-          <w:color w:val="1F4E79" w:themeColor="accent1" w:themeShade="80"/>
-        </w:rPr>
-        <w:t>process with SCHED_SHORT</w:t>
-      </w:r>
-      <w:r>
-        <w:rPr>
-          <w:color w:val="1F4E79" w:themeColor="accent1" w:themeShade="80"/>
-        </w:rPr>
-        <w:t xml:space="preserve"> policy at the same priority and also add a Boolean to each priority that indicates weather or not there is a SHORT process at the queue</w:t>
+        <w:t>Another idea is to add to each process with SCHED_SHORT policy a pointer to the next process with SCHED_SHORT policy at the same priority and also add a Boolean to each priority that indicates weather or not there is a SHORT process at the queue</w:t>
       </w:r>
       <w:r>
         <w:rPr>
@@ -1391,8 +1413,6 @@
           <w:color w:val="1F4E79" w:themeColor="accent1" w:themeShade="80"/>
         </w:rPr>
       </w:pPr>
-      <w:bookmarkStart w:id="0" w:name="_GoBack"/>
-      <w:bookmarkEnd w:id="0"/>
       <w:r>
         <w:rPr>
           <w:color w:val="1F4E79" w:themeColor="accent1" w:themeShade="80"/>
@@ -1448,7 +1468,7 @@
             <v:path o:extrusionok="f" gradientshapeok="t" o:connecttype="rect"/>
             <o:lock v:ext="edit" aspectratio="t"/>
           </v:shapetype>
-          <v:shape id="_x0000_i1025" type="#_x0000_t75" style="width:415.4pt;height:187.2pt">
+          <v:shape id="_x0000_i1025" type="#_x0000_t75" style="width:415.5pt;height:186.75pt">
             <v:imagedata r:id="rId5" o:title="Capture"/>
           </v:shape>
         </w:pict>

</xml_diff>

<commit_message>
Some notes about progress
</commit_message>
<xml_diff>
--- a/TasksAndInfo.docx
+++ b/TasksAndInfo.docx
@@ -112,8 +112,10 @@
           <w:u w:val="single"/>
           <w:lang w:val="en"/>
         </w:rPr>
-        <w:t>Steps for changes in the sched_setscheduler system call</w:t>
-      </w:r>
+        <w:t xml:space="preserve">Steps for changes </w:t>
+      </w:r>
+      <w:bookmarkStart w:id="0" w:name="_GoBack"/>
+      <w:bookmarkEnd w:id="0"/>
       <w:r>
         <w:rPr>
           <w:rFonts w:ascii="Calibri" w:hAnsi="Calibri" w:cs="Calibri"/>
@@ -122,7 +124,61 @@
           <w:u w:val="single"/>
           <w:lang w:val="en"/>
         </w:rPr>
-        <w:t>(sched.c)</w:t>
+        <w:t xml:space="preserve">in the </w:t>
+      </w:r>
+      <w:proofErr w:type="spellStart"/>
+      <w:r>
+        <w:rPr>
+          <w:rFonts w:ascii="Calibri" w:hAnsi="Calibri" w:cs="Calibri"/>
+          <w:b/>
+          <w:bCs/>
+          <w:u w:val="single"/>
+          <w:lang w:val="en"/>
+        </w:rPr>
+        <w:t>sched_setscheduler</w:t>
+      </w:r>
+      <w:proofErr w:type="spellEnd"/>
+      <w:r>
+        <w:rPr>
+          <w:rFonts w:ascii="Calibri" w:hAnsi="Calibri" w:cs="Calibri"/>
+          <w:b/>
+          <w:bCs/>
+          <w:u w:val="single"/>
+          <w:lang w:val="en"/>
+        </w:rPr>
+        <w:t xml:space="preserve"> system call</w:t>
+      </w:r>
+      <w:r>
+        <w:rPr>
+          <w:rFonts w:ascii="Calibri" w:hAnsi="Calibri" w:cs="Calibri"/>
+          <w:b/>
+          <w:bCs/>
+          <w:u w:val="single"/>
+          <w:lang w:val="en"/>
+        </w:rPr>
+        <w:t>(</w:t>
+      </w:r>
+      <w:proofErr w:type="spellStart"/>
+      <w:r>
+        <w:rPr>
+          <w:rFonts w:ascii="Calibri" w:hAnsi="Calibri" w:cs="Calibri"/>
+          <w:b/>
+          <w:bCs/>
+          <w:u w:val="single"/>
+          <w:lang w:val="en"/>
+        </w:rPr>
+        <w:t>sched.c</w:t>
+      </w:r>
+      <w:proofErr w:type="spellEnd"/>
+      <w:r>
+        <w:rPr>
+          <w:rFonts w:ascii="Calibri" w:hAnsi="Calibri" w:cs="Calibri"/>
+          <w:b/>
+          <w:bCs/>
+          <w:u w:val="single"/>
+          <w:lang w:val="en"/>
+        </w:rPr>
+        <w:t>)</w:t>
       </w:r>
       <w:r>
         <w:rPr>
@@ -193,12 +249,37 @@
           <w:lang w:val="en"/>
         </w:rPr>
       </w:pPr>
-      <w:r>
-        <w:rPr>
-          <w:rFonts w:ascii="Calibri" w:hAnsi="Calibri" w:cs="Calibri"/>
-          <w:lang w:val="en"/>
-        </w:rPr>
-        <w:t>line 1169 in sched.c should add a condition for policy!=SCHED_SHORT</w:t>
+      <w:proofErr w:type="gramStart"/>
+      <w:r>
+        <w:rPr>
+          <w:rFonts w:ascii="Calibri" w:hAnsi="Calibri" w:cs="Calibri"/>
+          <w:lang w:val="en"/>
+        </w:rPr>
+        <w:t>line</w:t>
+      </w:r>
+      <w:proofErr w:type="gramEnd"/>
+      <w:r>
+        <w:rPr>
+          <w:rFonts w:ascii="Calibri" w:hAnsi="Calibri" w:cs="Calibri"/>
+          <w:lang w:val="en"/>
+        </w:rPr>
+        <w:t xml:space="preserve"> 1169 in </w:t>
+      </w:r>
+      <w:proofErr w:type="spellStart"/>
+      <w:r>
+        <w:rPr>
+          <w:rFonts w:ascii="Calibri" w:hAnsi="Calibri" w:cs="Calibri"/>
+          <w:lang w:val="en"/>
+        </w:rPr>
+        <w:t>sched.c</w:t>
+      </w:r>
+      <w:proofErr w:type="spellEnd"/>
+      <w:r>
+        <w:rPr>
+          <w:rFonts w:ascii="Calibri" w:hAnsi="Calibri" w:cs="Calibri"/>
+          <w:lang w:val="en"/>
+        </w:rPr>
+        <w:t xml:space="preserve"> should add a condition for policy!=SCHED_SHORT</w:t>
       </w:r>
       <w:r>
         <w:rPr>
@@ -244,26 +325,119 @@
           <w:lang w:val="en"/>
         </w:rPr>
       </w:pPr>
-      <w:r>
-        <w:rPr>
-          <w:rFonts w:ascii="Calibri" w:hAnsi="Calibri" w:cs="Calibri"/>
-          <w:lang w:val="en"/>
-        </w:rPr>
-        <w:t>line 1179- we should define in the sched_param sched_p</w:t>
-      </w:r>
-      <w:r>
-        <w:rPr>
-          <w:rFonts w:ascii="Calibri" w:hAnsi="Calibri" w:cs="Calibri"/>
-          <w:lang w:val="en"/>
-        </w:rPr>
-        <w:t xml:space="preserve">riority for the short proccess  </w:t>
-      </w:r>
-      <w:r>
-        <w:rPr>
-          <w:rFonts w:ascii="Calibri" w:hAnsi="Calibri" w:cs="Calibri"/>
-          <w:lang w:val="en"/>
-        </w:rPr>
-        <w:t xml:space="preserve">and add there a condition accordingly </w:t>
+      <w:proofErr w:type="gramStart"/>
+      <w:r>
+        <w:rPr>
+          <w:rFonts w:ascii="Calibri" w:hAnsi="Calibri" w:cs="Calibri"/>
+          <w:lang w:val="en"/>
+        </w:rPr>
+        <w:t>line</w:t>
+      </w:r>
+      <w:proofErr w:type="gramEnd"/>
+      <w:r>
+        <w:rPr>
+          <w:rFonts w:ascii="Calibri" w:hAnsi="Calibri" w:cs="Calibri"/>
+          <w:lang w:val="en"/>
+        </w:rPr>
+        <w:t xml:space="preserve"> 1179- we should define in the </w:t>
+      </w:r>
+      <w:proofErr w:type="spellStart"/>
+      <w:r>
+        <w:rPr>
+          <w:rFonts w:ascii="Calibri" w:hAnsi="Calibri" w:cs="Calibri"/>
+          <w:lang w:val="en"/>
+        </w:rPr>
+        <w:t>sched_param</w:t>
+      </w:r>
+      <w:proofErr w:type="spellEnd"/>
+      <w:r>
+        <w:rPr>
+          <w:rFonts w:ascii="Calibri" w:hAnsi="Calibri" w:cs="Calibri"/>
+          <w:lang w:val="en"/>
+        </w:rPr>
+        <w:t xml:space="preserve"> </w:t>
+      </w:r>
+      <w:proofErr w:type="spellStart"/>
+      <w:r>
+        <w:rPr>
+          <w:rFonts w:ascii="Calibri" w:hAnsi="Calibri" w:cs="Calibri"/>
+          <w:lang w:val="en"/>
+        </w:rPr>
+        <w:t>sched_p</w:t>
+      </w:r>
+      <w:r>
+        <w:rPr>
+          <w:rFonts w:ascii="Calibri" w:hAnsi="Calibri" w:cs="Calibri"/>
+          <w:lang w:val="en"/>
+        </w:rPr>
+        <w:t>riority</w:t>
+      </w:r>
+      <w:proofErr w:type="spellEnd"/>
+      <w:r>
+        <w:rPr>
+          <w:rFonts w:ascii="Calibri" w:hAnsi="Calibri" w:cs="Calibri"/>
+          <w:lang w:val="en"/>
+        </w:rPr>
+        <w:t xml:space="preserve"> for the short </w:t>
+      </w:r>
+      <w:proofErr w:type="spellStart"/>
+      <w:r>
+        <w:rPr>
+          <w:rFonts w:ascii="Calibri" w:hAnsi="Calibri" w:cs="Calibri"/>
+          <w:lang w:val="en"/>
+        </w:rPr>
+        <w:t>proccess</w:t>
+      </w:r>
+      <w:proofErr w:type="spellEnd"/>
+      <w:r>
+        <w:rPr>
+          <w:rFonts w:ascii="Calibri" w:hAnsi="Calibri" w:cs="Calibri"/>
+          <w:lang w:val="en"/>
+        </w:rPr>
+        <w:t xml:space="preserve">  </w:t>
+      </w:r>
+      <w:r>
+        <w:rPr>
+          <w:rFonts w:ascii="Calibri" w:hAnsi="Calibri" w:cs="Calibri"/>
+          <w:lang w:val="en"/>
+        </w:rPr>
+        <w:t>and ad</w:t>
+      </w:r>
+      <w:r>
+        <w:rPr>
+          <w:rFonts w:ascii="Calibri" w:hAnsi="Calibri" w:cs="Calibri"/>
+          <w:lang w:val="en"/>
+        </w:rPr>
+        <w:t xml:space="preserve">d there a condition accordingly. </w:t>
+      </w:r>
+      <w:r>
+        <w:rPr>
+          <w:rFonts w:ascii="Calibri" w:hAnsi="Calibri" w:cs="Calibri"/>
+          <w:b/>
+          <w:bCs/>
+          <w:lang w:val="en"/>
+        </w:rPr>
+        <w:t xml:space="preserve">Dean: Change was made. I assumed the </w:t>
+      </w:r>
+      <w:proofErr w:type="spellStart"/>
+      <w:r>
+        <w:rPr>
+          <w:rFonts w:ascii="Calibri" w:hAnsi="Calibri" w:cs="Calibri"/>
+          <w:b/>
+          <w:bCs/>
+          <w:lang w:val="en"/>
+        </w:rPr>
+        <w:t>sched_priority</w:t>
+      </w:r>
+      <w:proofErr w:type="spellEnd"/>
+      <w:r>
+        <w:rPr>
+          <w:rFonts w:ascii="Calibri" w:hAnsi="Calibri" w:cs="Calibri"/>
+          <w:b/>
+          <w:bCs/>
+          <w:lang w:val="en"/>
+        </w:rPr>
+        <w:t xml:space="preserve"> of SCHED_SHORT is 0. Is this OK? </w:t>
       </w:r>
     </w:p>
     <w:p>
@@ -291,7 +465,39 @@
           <w:rFonts w:ascii="Calibri" w:hAnsi="Calibri" w:cs="Calibri"/>
           <w:lang w:val="en"/>
         </w:rPr>
-        <w:t>2. Extract the given process from it's current relevant list (e.g from the OTHER list)</w:t>
+        <w:t xml:space="preserve">2. Extract the given process from </w:t>
+      </w:r>
+      <w:proofErr w:type="spellStart"/>
+      <w:r>
+        <w:rPr>
+          <w:rFonts w:ascii="Calibri" w:hAnsi="Calibri" w:cs="Calibri"/>
+          <w:lang w:val="en"/>
+        </w:rPr>
+        <w:t>it's</w:t>
+      </w:r>
+      <w:proofErr w:type="spellEnd"/>
+      <w:r>
+        <w:rPr>
+          <w:rFonts w:ascii="Calibri" w:hAnsi="Calibri" w:cs="Calibri"/>
+          <w:lang w:val="en"/>
+        </w:rPr>
+        <w:t xml:space="preserve"> current relevant list (</w:t>
+      </w:r>
+      <w:proofErr w:type="spellStart"/>
+      <w:r>
+        <w:rPr>
+          <w:rFonts w:ascii="Calibri" w:hAnsi="Calibri" w:cs="Calibri"/>
+          <w:lang w:val="en"/>
+        </w:rPr>
+        <w:t>e.g</w:t>
+      </w:r>
+      <w:proofErr w:type="spellEnd"/>
+      <w:r>
+        <w:rPr>
+          <w:rFonts w:ascii="Calibri" w:hAnsi="Calibri" w:cs="Calibri"/>
+          <w:lang w:val="en"/>
+        </w:rPr>
+        <w:t xml:space="preserve"> from the OTHER list)</w:t>
       </w:r>
     </w:p>
     <w:p>
@@ -600,6 +806,7 @@
         </w:rPr>
         <w:t xml:space="preserve"> (</w:t>
       </w:r>
+      <w:proofErr w:type="spellStart"/>
       <w:r>
         <w:rPr>
           <w:color w:val="70AD47" w:themeColor="accent6"/>
@@ -610,7 +817,14 @@
         <w:rPr>
           <w:color w:val="70AD47" w:themeColor="accent6"/>
         </w:rPr>
-        <w:t>rye)</w:t>
+        <w:t>rye</w:t>
+      </w:r>
+      <w:proofErr w:type="spellEnd"/>
+      <w:r>
+        <w:rPr>
+          <w:color w:val="70AD47" w:themeColor="accent6"/>
+        </w:rPr>
+        <w:t>)</w:t>
       </w:r>
       <w:r>
         <w:rPr>
@@ -672,7 +886,15 @@
         <w:bidi w:val="0"/>
       </w:pPr>
       <w:r>
-        <w:t>Implement our functionality in schedule().</w:t>
+        <w:t xml:space="preserve">Implement our functionality in </w:t>
+      </w:r>
+      <w:proofErr w:type="gramStart"/>
+      <w:r>
+        <w:t>schedule(</w:t>
+      </w:r>
+      <w:proofErr w:type="gramEnd"/>
+      <w:r>
+        <w:t>).</w:t>
       </w:r>
     </w:p>
     <w:p>
@@ -694,7 +916,15 @@
       </w:r>
       <w:r>
         <w:tab/>
-        <w:t xml:space="preserve"> if ( sched_find_first_bit(array-&gt;bitmap) &lt; 100 )</w:t>
+        <w:t xml:space="preserve"> </w:t>
+      </w:r>
+      <w:proofErr w:type="gramStart"/>
+      <w:r>
+        <w:t>if</w:t>
+      </w:r>
+      <w:proofErr w:type="gramEnd"/>
+      <w:r>
+        <w:t xml:space="preserve"> ( sched_find_first_bit(array-&gt;bitmap) &lt; 100 )</w:t>
       </w:r>
     </w:p>
     <w:p>
@@ -702,8 +932,13 @@
         <w:bidi w:val="0"/>
         <w:ind w:left="720"/>
       </w:pPr>
-      <w:r>
-        <w:t>if so</w:t>
+      <w:proofErr w:type="gramStart"/>
+      <w:r>
+        <w:t>if</w:t>
+      </w:r>
+      <w:proofErr w:type="gramEnd"/>
+      <w:r>
+        <w:t xml:space="preserve"> so</w:t>
       </w:r>
       <w:r>
         <w:t xml:space="preserve">, continue as usual. Other-wise </w:t>
@@ -718,7 +953,15 @@
         <w:t>,</w:t>
       </w:r>
       <w:r>
-        <w:t xml:space="preserve"> choose short process the same way schedule() chooses process, </w:t>
+        <w:t xml:space="preserve"> choose short process the same way </w:t>
+      </w:r>
+      <w:proofErr w:type="gramStart"/>
+      <w:r>
+        <w:t>schedule(</w:t>
+      </w:r>
+      <w:proofErr w:type="gramEnd"/>
+      <w:r>
+        <w:t xml:space="preserve">) chooses process, </w:t>
       </w:r>
       <w:r>
         <w:t>but</w:t>
@@ -742,7 +985,15 @@
         <w:ind w:left="720"/>
       </w:pPr>
       <w:r>
-        <w:t>If there are no short processes, try to find  OTHER_PROCESS ( 99 &lt; prio</w:t>
+        <w:t xml:space="preserve">If there are no short processes, try to </w:t>
+      </w:r>
+      <w:proofErr w:type="gramStart"/>
+      <w:r>
+        <w:t>find  OTHER</w:t>
+      </w:r>
+      <w:proofErr w:type="gramEnd"/>
+      <w:r>
+        <w:t>_PROCESS ( 99 &lt; prio</w:t>
       </w:r>
       <w:r>
         <w:t>rity</w:t>
@@ -764,9 +1015,6 @@
       <w:pPr>
         <w:bidi w:val="0"/>
         <w:ind w:left="720"/>
-        <w:rPr>
-          <w:color w:val="1F4E79" w:themeColor="accent1" w:themeShade="80"/>
-        </w:rPr>
       </w:pPr>
       <w:r>
         <w:rPr>
@@ -778,25 +1026,36 @@
         <w:rPr>
           <w:color w:val="1F4E79" w:themeColor="accent1" w:themeShade="80"/>
         </w:rPr>
-        <w:t>- move it to the overdue_queue</w:t>
-      </w:r>
-      <w:r>
-        <w:rPr>
-          <w:color w:val="1F4E79" w:themeColor="accent1" w:themeShade="80"/>
-        </w:rPr>
-        <w:t>. (not sure if it should be in schedule() function)</w:t>
-      </w:r>
-    </w:p>
-    <w:p>
-      <w:pPr>
-        <w:bidi w:val="0"/>
-        <w:ind w:left="720"/>
-      </w:pPr>
-      <w:r>
-        <w:t>(Arye’s reponse) damn right bytch. Thanks for noting that.</w:t>
-      </w:r>
-      <w:bookmarkStart w:id="0" w:name="_GoBack"/>
-      <w:bookmarkEnd w:id="0"/>
+        <w:t xml:space="preserve">- move it to the </w:t>
+      </w:r>
+      <w:proofErr w:type="spellStart"/>
+      <w:r>
+        <w:rPr>
+          <w:color w:val="1F4E79" w:themeColor="accent1" w:themeShade="80"/>
+        </w:rPr>
+        <w:t>overdue_queue</w:t>
+      </w:r>
+      <w:proofErr w:type="spellEnd"/>
+      <w:r>
+        <w:rPr>
+          <w:color w:val="1F4E79" w:themeColor="accent1" w:themeShade="80"/>
+        </w:rPr>
+        <w:t>. (</w:t>
+      </w:r>
+      <w:proofErr w:type="gramStart"/>
+      <w:r>
+        <w:rPr>
+          <w:color w:val="1F4E79" w:themeColor="accent1" w:themeShade="80"/>
+        </w:rPr>
+        <w:t>not</w:t>
+      </w:r>
+      <w:proofErr w:type="gramEnd"/>
+      <w:r>
+        <w:rPr>
+          <w:color w:val="1F4E79" w:themeColor="accent1" w:themeShade="80"/>
+        </w:rPr>
+        <w:t xml:space="preserve"> sure if it should be in schedule() function)</w:t>
+      </w:r>
     </w:p>
     <w:p>
       <w:pPr>
@@ -808,7 +1067,15 @@
         <w:bidi w:val="0"/>
       </w:pPr>
       <w:r>
-        <w:t>Figure out where the hell is the runqueue instantiated, &amp; alloca</w:t>
+        <w:t xml:space="preserve">Figure out where the hell is the </w:t>
+      </w:r>
+      <w:proofErr w:type="spellStart"/>
+      <w:r>
+        <w:t>runqueue</w:t>
+      </w:r>
+      <w:proofErr w:type="spellEnd"/>
+      <w:r>
+        <w:t xml:space="preserve"> instantiated, &amp; alloca</w:t>
       </w:r>
       <w:r>
         <w:t>te our</w:t>
@@ -821,7 +1088,11 @@
       </w:r>
       <w:r>
         <w:lastRenderedPageBreak/>
-        <w:t>a hint in the h</w:t>
+        <w:t xml:space="preserve">a hint in the </w:t>
+      </w:r>
+      <w:proofErr w:type="spellStart"/>
+      <w:r>
+        <w:t>h</w:t>
       </w:r>
       <w:r>
         <w:t>.</w:t>
@@ -829,6 +1100,7 @@
       <w:r>
         <w:t>w</w:t>
       </w:r>
+      <w:proofErr w:type="spellEnd"/>
       <w:r>
         <w:t>.</w:t>
       </w:r>
@@ -861,7 +1133,15 @@
         <w:t xml:space="preserve">Implement changes in </w:t>
       </w:r>
       <w:r>
-        <w:t xml:space="preserve">sched_setschedular(). Probably add all the </w:t>
+        <w:t>sched_</w:t>
+      </w:r>
+      <w:proofErr w:type="gramStart"/>
+      <w:r>
+        <w:t>setschedular(</w:t>
+      </w:r>
+      <w:proofErr w:type="gramEnd"/>
+      <w:r>
+        <w:t xml:space="preserve">). Probably add all the </w:t>
       </w:r>
       <w:r>
         <w:t xml:space="preserve">necessary changes in case the user wants to make a short process. (add it to the “short” prio_array_t &amp; NOT to “active”) </w:t>
@@ -877,7 +1157,15 @@
         <w:bidi w:val="0"/>
       </w:pPr>
       <w:r>
-        <w:t xml:space="preserve">Implement changes in do_fork(). If the father is a short process, we should update the new processes fields to make it a short process with half the time &amp; half the trials. (Q: </w:t>
+        <w:t>Implement changes in do_</w:t>
+      </w:r>
+      <w:proofErr w:type="gramStart"/>
+      <w:r>
+        <w:t>fork(</w:t>
+      </w:r>
+      <w:proofErr w:type="gramEnd"/>
+      <w:r>
+        <w:t xml:space="preserve">). If the father is a short process, we should update the new processes fields to make it a short process with half the time &amp; half the trials. (Q: </w:t>
       </w:r>
       <w:r>
         <w:rPr>
@@ -903,7 +1191,15 @@
         <w:t>Implement changes in</w:t>
       </w:r>
       <w:r>
-        <w:t xml:space="preserve"> do_exit(). Remove the short processes &amp; short_overdue processes from their location &amp; not look for them in expired/active.</w:t>
+        <w:t xml:space="preserve"> do_</w:t>
+      </w:r>
+      <w:proofErr w:type="gramStart"/>
+      <w:r>
+        <w:t>exit(</w:t>
+      </w:r>
+      <w:proofErr w:type="gramEnd"/>
+      <w:r>
+        <w:t>). Remove the short processes &amp; short_overdue processes from their location &amp; not look for them in expired/active.</w:t>
       </w:r>
     </w:p>
     <w:p>
@@ -916,19 +1212,45 @@
         <w:bidi w:val="0"/>
       </w:pPr>
       <w:r>
-        <w:t>Implement changes in s</w:t>
-      </w:r>
-      <w:r>
-        <w:t>cheduler_tick()</w:t>
-      </w:r>
-    </w:p>
-    <w:p>
-      <w:pPr>
-        <w:pStyle w:val="ListParagraph"/>
-        <w:bidi w:val="0"/>
-      </w:pPr>
-      <w:r>
-        <w:t>We need to figure out whether we should change something in it. I think that maybe in order to make a short process leave the cpu when RT process arrives, some unique implementation maybe required (something with this need resched switch)</w:t>
+        <w:t xml:space="preserve">Implement changes in </w:t>
+      </w:r>
+      <w:proofErr w:type="spellStart"/>
+      <w:r>
+        <w:t>s</w:t>
+      </w:r>
+      <w:r>
+        <w:t>cheduler_tick</w:t>
+      </w:r>
+      <w:proofErr w:type="spellEnd"/>
+      <w:r>
+        <w:t>()</w:t>
+      </w:r>
+    </w:p>
+    <w:p>
+      <w:pPr>
+        <w:pStyle w:val="ListParagraph"/>
+        <w:bidi w:val="0"/>
+      </w:pPr>
+      <w:r>
+        <w:t xml:space="preserve">We need to figure out whether we should change something in it. I think that maybe in order to make a short process leave the </w:t>
+      </w:r>
+      <w:proofErr w:type="spellStart"/>
+      <w:proofErr w:type="gramStart"/>
+      <w:r>
+        <w:t>cpu</w:t>
+      </w:r>
+      <w:proofErr w:type="spellEnd"/>
+      <w:proofErr w:type="gramEnd"/>
+      <w:r>
+        <w:t xml:space="preserve"> when RT process arrives, some unique implementation maybe required (something with this need </w:t>
+      </w:r>
+      <w:proofErr w:type="spellStart"/>
+      <w:r>
+        <w:t>resched</w:t>
+      </w:r>
+      <w:proofErr w:type="spellEnd"/>
+      <w:r>
+        <w:t xml:space="preserve"> switch)</w:t>
       </w:r>
     </w:p>
     <w:p>
@@ -971,7 +1293,23 @@
         <w:bidi w:val="0"/>
       </w:pPr>
       <w:r>
-        <w:t>We will add another prio_array to the runqueue. It will hold the SHORT processes.</w:t>
+        <w:t xml:space="preserve">We will add another </w:t>
+      </w:r>
+      <w:proofErr w:type="spellStart"/>
+      <w:r>
+        <w:t>prio_array</w:t>
+      </w:r>
+      <w:proofErr w:type="spellEnd"/>
+      <w:r>
+        <w:t xml:space="preserve"> to the </w:t>
+      </w:r>
+      <w:proofErr w:type="spellStart"/>
+      <w:r>
+        <w:t>runqueue</w:t>
+      </w:r>
+      <w:proofErr w:type="spellEnd"/>
+      <w:r>
+        <w:t>. It will hold the SHORT processes.</w:t>
       </w:r>
     </w:p>
     <w:p>
@@ -990,7 +1328,15 @@
         </w:rPr>
       </w:pPr>
       <w:r>
-        <w:t>We will go through all the scenarios in which a process can be switched, and apply the changes according to the h.w. description  - “short” after “RT”, “short-overdue” after “other”.</w:t>
+        <w:t xml:space="preserve">We will go through all the scenarios in which a process can be switched, and apply the changes according to the </w:t>
+      </w:r>
+      <w:proofErr w:type="spellStart"/>
+      <w:r>
+        <w:t>h.w</w:t>
+      </w:r>
+      <w:proofErr w:type="spellEnd"/>
+      <w:r>
+        <w:t>. description  - “short” after “RT”, “short-overdue” after “other”.</w:t>
       </w:r>
     </w:p>
     <w:p>
@@ -1021,11 +1367,33 @@
           <w:color w:val="1F4E79" w:themeColor="accent1" w:themeShade="80"/>
         </w:rPr>
       </w:pPr>
-      <w:r>
-        <w:rPr>
-          <w:color w:val="1F4E79" w:themeColor="accent1" w:themeShade="80"/>
-        </w:rPr>
-        <w:t>perhaps if we already create another prio_array_t,  we can move RT processes to it, thus making the choosing of a process easier.</w:t>
+      <w:proofErr w:type="gramStart"/>
+      <w:r>
+        <w:rPr>
+          <w:color w:val="1F4E79" w:themeColor="accent1" w:themeShade="80"/>
+        </w:rPr>
+        <w:t>perhaps</w:t>
+      </w:r>
+      <w:proofErr w:type="gramEnd"/>
+      <w:r>
+        <w:rPr>
+          <w:color w:val="1F4E79" w:themeColor="accent1" w:themeShade="80"/>
+        </w:rPr>
+        <w:t xml:space="preserve"> if we already create another </w:t>
+      </w:r>
+      <w:proofErr w:type="spellStart"/>
+      <w:r>
+        <w:rPr>
+          <w:color w:val="1F4E79" w:themeColor="accent1" w:themeShade="80"/>
+        </w:rPr>
+        <w:t>prio_array_t</w:t>
+      </w:r>
+      <w:proofErr w:type="spellEnd"/>
+      <w:r>
+        <w:rPr>
+          <w:color w:val="1F4E79" w:themeColor="accent1" w:themeShade="80"/>
+        </w:rPr>
+        <w:t>,  we can move RT processes to it, thus making the choosing of a process easier.</w:t>
       </w:r>
     </w:p>
     <w:p>
@@ -1067,7 +1435,21 @@
         <w:rPr>
           <w:color w:val="1F4E79" w:themeColor="accent1" w:themeShade="80"/>
         </w:rPr>
-        <w:t>This idea doesn’t require malloc for sure</w:t>
+        <w:t xml:space="preserve">This idea doesn’t require </w:t>
+      </w:r>
+      <w:proofErr w:type="spellStart"/>
+      <w:r>
+        <w:rPr>
+          <w:color w:val="1F4E79" w:themeColor="accent1" w:themeShade="80"/>
+        </w:rPr>
+        <w:t>malloc</w:t>
+      </w:r>
+      <w:proofErr w:type="spellEnd"/>
+      <w:r>
+        <w:rPr>
+          <w:color w:val="1F4E79" w:themeColor="accent1" w:themeShade="80"/>
+        </w:rPr>
+        <w:t xml:space="preserve"> for sure</w:t>
       </w:r>
     </w:p>
     <w:p>

</xml_diff>

<commit_message>
Process relevant fields updating
I added two assignments relevant especially for the SHORT proccesses.
I also update the Tasks file with the progress in updating the
setscheduler function. It seems like all the needed changes in this
function were made. Note that we should still make the actual change of
the process policy between the queues (probably in activate_task and
deactivate_task functions)
</commit_message>
<xml_diff>
--- a/TasksAndInfo.docx
+++ b/TasksAndInfo.docx
@@ -112,10 +112,8 @@
           <w:u w:val="single"/>
           <w:lang w:val="en"/>
         </w:rPr>
-        <w:t xml:space="preserve">Steps for changes </w:t>
-      </w:r>
-      <w:bookmarkStart w:id="0" w:name="_GoBack"/>
-      <w:bookmarkEnd w:id="0"/>
+        <w:t>Steps for changes in the sched_setscheduler system call</w:t>
+      </w:r>
       <w:r>
         <w:rPr>
           <w:rFonts w:ascii="Calibri" w:hAnsi="Calibri" w:cs="Calibri"/>
@@ -124,61 +122,7 @@
           <w:u w:val="single"/>
           <w:lang w:val="en"/>
         </w:rPr>
-        <w:t xml:space="preserve">in the </w:t>
-      </w:r>
-      <w:proofErr w:type="spellStart"/>
-      <w:r>
-        <w:rPr>
-          <w:rFonts w:ascii="Calibri" w:hAnsi="Calibri" w:cs="Calibri"/>
-          <w:b/>
-          <w:bCs/>
-          <w:u w:val="single"/>
-          <w:lang w:val="en"/>
-        </w:rPr>
-        <w:t>sched_setscheduler</w:t>
-      </w:r>
-      <w:proofErr w:type="spellEnd"/>
-      <w:r>
-        <w:rPr>
-          <w:rFonts w:ascii="Calibri" w:hAnsi="Calibri" w:cs="Calibri"/>
-          <w:b/>
-          <w:bCs/>
-          <w:u w:val="single"/>
-          <w:lang w:val="en"/>
-        </w:rPr>
-        <w:t xml:space="preserve"> system call</w:t>
-      </w:r>
-      <w:r>
-        <w:rPr>
-          <w:rFonts w:ascii="Calibri" w:hAnsi="Calibri" w:cs="Calibri"/>
-          <w:b/>
-          <w:bCs/>
-          <w:u w:val="single"/>
-          <w:lang w:val="en"/>
-        </w:rPr>
-        <w:t>(</w:t>
-      </w:r>
-      <w:proofErr w:type="spellStart"/>
-      <w:r>
-        <w:rPr>
-          <w:rFonts w:ascii="Calibri" w:hAnsi="Calibri" w:cs="Calibri"/>
-          <w:b/>
-          <w:bCs/>
-          <w:u w:val="single"/>
-          <w:lang w:val="en"/>
-        </w:rPr>
-        <w:t>sched.c</w:t>
-      </w:r>
-      <w:proofErr w:type="spellEnd"/>
-      <w:r>
-        <w:rPr>
-          <w:rFonts w:ascii="Calibri" w:hAnsi="Calibri" w:cs="Calibri"/>
-          <w:b/>
-          <w:bCs/>
-          <w:u w:val="single"/>
-          <w:lang w:val="en"/>
-        </w:rPr>
-        <w:t>)</w:t>
+        <w:t>(sched.c)</w:t>
       </w:r>
       <w:r>
         <w:rPr>
@@ -249,37 +193,12 @@
           <w:lang w:val="en"/>
         </w:rPr>
       </w:pPr>
-      <w:proofErr w:type="gramStart"/>
-      <w:r>
-        <w:rPr>
-          <w:rFonts w:ascii="Calibri" w:hAnsi="Calibri" w:cs="Calibri"/>
-          <w:lang w:val="en"/>
-        </w:rPr>
-        <w:t>line</w:t>
-      </w:r>
-      <w:proofErr w:type="gramEnd"/>
-      <w:r>
-        <w:rPr>
-          <w:rFonts w:ascii="Calibri" w:hAnsi="Calibri" w:cs="Calibri"/>
-          <w:lang w:val="en"/>
-        </w:rPr>
-        <w:t xml:space="preserve"> 1169 in </w:t>
-      </w:r>
-      <w:proofErr w:type="spellStart"/>
-      <w:r>
-        <w:rPr>
-          <w:rFonts w:ascii="Calibri" w:hAnsi="Calibri" w:cs="Calibri"/>
-          <w:lang w:val="en"/>
-        </w:rPr>
-        <w:t>sched.c</w:t>
-      </w:r>
-      <w:proofErr w:type="spellEnd"/>
-      <w:r>
-        <w:rPr>
-          <w:rFonts w:ascii="Calibri" w:hAnsi="Calibri" w:cs="Calibri"/>
-          <w:lang w:val="en"/>
-        </w:rPr>
-        <w:t xml:space="preserve"> should add a condition for policy!=SCHED_SHORT</w:t>
+      <w:r>
+        <w:rPr>
+          <w:rFonts w:ascii="Calibri" w:hAnsi="Calibri" w:cs="Calibri"/>
+          <w:lang w:val="en"/>
+        </w:rPr>
+        <w:t>line 1169 in sched.c should add a condition for policy!=SCHED_SHORT</w:t>
       </w:r>
       <w:r>
         <w:rPr>
@@ -325,76 +244,19 @@
           <w:lang w:val="en"/>
         </w:rPr>
       </w:pPr>
-      <w:proofErr w:type="gramStart"/>
-      <w:r>
-        <w:rPr>
-          <w:rFonts w:ascii="Calibri" w:hAnsi="Calibri" w:cs="Calibri"/>
-          <w:lang w:val="en"/>
-        </w:rPr>
-        <w:t>line</w:t>
-      </w:r>
-      <w:proofErr w:type="gramEnd"/>
-      <w:r>
-        <w:rPr>
-          <w:rFonts w:ascii="Calibri" w:hAnsi="Calibri" w:cs="Calibri"/>
-          <w:lang w:val="en"/>
-        </w:rPr>
-        <w:t xml:space="preserve"> 1179- we should define in the </w:t>
-      </w:r>
-      <w:proofErr w:type="spellStart"/>
-      <w:r>
-        <w:rPr>
-          <w:rFonts w:ascii="Calibri" w:hAnsi="Calibri" w:cs="Calibri"/>
-          <w:lang w:val="en"/>
-        </w:rPr>
-        <w:t>sched_param</w:t>
-      </w:r>
-      <w:proofErr w:type="spellEnd"/>
-      <w:r>
-        <w:rPr>
-          <w:rFonts w:ascii="Calibri" w:hAnsi="Calibri" w:cs="Calibri"/>
-          <w:lang w:val="en"/>
-        </w:rPr>
-        <w:t xml:space="preserve"> </w:t>
-      </w:r>
-      <w:proofErr w:type="spellStart"/>
-      <w:r>
-        <w:rPr>
-          <w:rFonts w:ascii="Calibri" w:hAnsi="Calibri" w:cs="Calibri"/>
-          <w:lang w:val="en"/>
-        </w:rPr>
-        <w:t>sched_p</w:t>
-      </w:r>
-      <w:r>
-        <w:rPr>
-          <w:rFonts w:ascii="Calibri" w:hAnsi="Calibri" w:cs="Calibri"/>
-          <w:lang w:val="en"/>
-        </w:rPr>
-        <w:t>riority</w:t>
-      </w:r>
-      <w:proofErr w:type="spellEnd"/>
-      <w:r>
-        <w:rPr>
-          <w:rFonts w:ascii="Calibri" w:hAnsi="Calibri" w:cs="Calibri"/>
-          <w:lang w:val="en"/>
-        </w:rPr>
-        <w:t xml:space="preserve"> for the short </w:t>
-      </w:r>
-      <w:proofErr w:type="spellStart"/>
-      <w:r>
-        <w:rPr>
-          <w:rFonts w:ascii="Calibri" w:hAnsi="Calibri" w:cs="Calibri"/>
-          <w:lang w:val="en"/>
-        </w:rPr>
-        <w:t>proccess</w:t>
-      </w:r>
-      <w:proofErr w:type="spellEnd"/>
-      <w:r>
-        <w:rPr>
-          <w:rFonts w:ascii="Calibri" w:hAnsi="Calibri" w:cs="Calibri"/>
-          <w:lang w:val="en"/>
-        </w:rPr>
-        <w:t xml:space="preserve">  </w:t>
+      <w:r>
+        <w:rPr>
+          <w:rFonts w:ascii="Calibri" w:hAnsi="Calibri" w:cs="Calibri"/>
+          <w:lang w:val="en"/>
+        </w:rPr>
+        <w:t>line 1179- we should define in the sched_param sched_p</w:t>
+      </w:r>
+      <w:r>
+        <w:rPr>
+          <w:rFonts w:ascii="Calibri" w:hAnsi="Calibri" w:cs="Calibri"/>
+          <w:lang w:val="en"/>
+        </w:rPr>
+        <w:t xml:space="preserve">riority for the short proccess  </w:t>
       </w:r>
       <w:r>
         <w:rPr>
@@ -417,27 +279,7 @@
           <w:bCs/>
           <w:lang w:val="en"/>
         </w:rPr>
-        <w:t xml:space="preserve">Dean: Change was made. I assumed the </w:t>
-      </w:r>
-      <w:proofErr w:type="spellStart"/>
-      <w:r>
-        <w:rPr>
-          <w:rFonts w:ascii="Calibri" w:hAnsi="Calibri" w:cs="Calibri"/>
-          <w:b/>
-          <w:bCs/>
-          <w:lang w:val="en"/>
-        </w:rPr>
-        <w:t>sched_priority</w:t>
-      </w:r>
-      <w:proofErr w:type="spellEnd"/>
-      <w:r>
-        <w:rPr>
-          <w:rFonts w:ascii="Calibri" w:hAnsi="Calibri" w:cs="Calibri"/>
-          <w:b/>
-          <w:bCs/>
-          <w:lang w:val="en"/>
-        </w:rPr>
-        <w:t xml:space="preserve"> of SCHED_SHORT is 0. Is this OK? </w:t>
+        <w:t xml:space="preserve">Dean: Change was made. I assumed the sched_priority of SCHED_SHORT is 0. Is this OK? </w:t>
       </w:r>
     </w:p>
     <w:p>
@@ -465,39 +307,23 @@
           <w:rFonts w:ascii="Calibri" w:hAnsi="Calibri" w:cs="Calibri"/>
           <w:lang w:val="en"/>
         </w:rPr>
-        <w:t xml:space="preserve">2. Extract the given process from </w:t>
-      </w:r>
-      <w:proofErr w:type="spellStart"/>
-      <w:r>
-        <w:rPr>
-          <w:rFonts w:ascii="Calibri" w:hAnsi="Calibri" w:cs="Calibri"/>
-          <w:lang w:val="en"/>
-        </w:rPr>
-        <w:t>it's</w:t>
-      </w:r>
-      <w:proofErr w:type="spellEnd"/>
-      <w:r>
-        <w:rPr>
-          <w:rFonts w:ascii="Calibri" w:hAnsi="Calibri" w:cs="Calibri"/>
-          <w:lang w:val="en"/>
-        </w:rPr>
-        <w:t xml:space="preserve"> current relevant list (</w:t>
-      </w:r>
-      <w:proofErr w:type="spellStart"/>
-      <w:r>
-        <w:rPr>
-          <w:rFonts w:ascii="Calibri" w:hAnsi="Calibri" w:cs="Calibri"/>
-          <w:lang w:val="en"/>
-        </w:rPr>
-        <w:t>e.g</w:t>
-      </w:r>
-      <w:proofErr w:type="spellEnd"/>
-      <w:r>
-        <w:rPr>
-          <w:rFonts w:ascii="Calibri" w:hAnsi="Calibri" w:cs="Calibri"/>
-          <w:lang w:val="en"/>
-        </w:rPr>
-        <w:t xml:space="preserve"> from the OTHER list)</w:t>
+        <w:t>2. Extract the given process from it's current relevant list (e.g from the OTHER list)</w:t>
+      </w:r>
+      <w:r>
+        <w:rPr>
+          <w:rFonts w:ascii="Calibri" w:hAnsi="Calibri" w:cs="Calibri"/>
+          <w:lang w:val="en"/>
+        </w:rPr>
+        <w:t xml:space="preserve"> </w:t>
+      </w:r>
+      <w:r>
+        <w:rPr>
+          <w:rFonts w:ascii="Calibri" w:hAnsi="Calibri" w:cs="Calibri"/>
+          <w:b/>
+          <w:bCs/>
+          <w:lang w:val="en"/>
+        </w:rPr>
+        <w:t>Dean: this change should be made in activate_task function</w:t>
       </w:r>
     </w:p>
     <w:p>
@@ -527,6 +353,31 @@
         </w:rPr>
         <w:t>Update relevant fields for the SHORT policy</w:t>
       </w:r>
+      <w:r>
+        <w:rPr>
+          <w:rFonts w:ascii="Calibri" w:hAnsi="Calibri" w:cs="Calibri"/>
+          <w:lang w:val="en"/>
+        </w:rPr>
+        <w:t xml:space="preserve"> </w:t>
+      </w:r>
+      <w:r>
+        <w:rPr>
+          <w:rFonts w:ascii="Calibri" w:hAnsi="Calibri" w:cs="Calibri"/>
+          <w:b/>
+          <w:bCs/>
+          <w:lang w:val="en"/>
+        </w:rPr>
+        <w:t>Dean: I think I handled it</w:t>
+      </w:r>
+      <w:bookmarkStart w:id="0" w:name="_GoBack"/>
+      <w:bookmarkEnd w:id="0"/>
+      <w:r>
+        <w:rPr>
+          <w:rFonts w:ascii="Calibri" w:hAnsi="Calibri" w:cs="Calibri"/>
+          <w:lang w:val="en"/>
+        </w:rPr>
+        <w:t xml:space="preserve"> </w:t>
+      </w:r>
     </w:p>
     <w:p>
       <w:pPr>
@@ -555,6 +406,22 @@
         </w:rPr>
         <w:t xml:space="preserve"> Add the process you extracted to the relevant SHORT list</w:t>
       </w:r>
+      <w:r>
+        <w:rPr>
+          <w:rFonts w:ascii="Calibri" w:hAnsi="Calibri" w:cs="Calibri"/>
+          <w:lang w:val="en"/>
+        </w:rPr>
+        <w:t xml:space="preserve"> </w:t>
+      </w:r>
+      <w:r>
+        <w:rPr>
+          <w:rFonts w:ascii="Calibri" w:hAnsi="Calibri" w:cs="Calibri"/>
+          <w:b/>
+          <w:bCs/>
+          <w:lang w:val="en"/>
+        </w:rPr>
+        <w:t xml:space="preserve">Dean: should be made in the deactivate_task </w:t>
+      </w:r>
     </w:p>
     <w:p>
       <w:pPr>
@@ -583,6 +450,15 @@
         </w:rPr>
         <w:t xml:space="preserve">Turn on the context switch flag </w:t>
       </w:r>
+      <w:r>
+        <w:rPr>
+          <w:rFonts w:ascii="Calibri" w:hAnsi="Calibri" w:cs="Calibri"/>
+          <w:b/>
+          <w:bCs/>
+          <w:lang w:val="en"/>
+        </w:rPr>
+        <w:t xml:space="preserve">Dean: not sure it’s not being done automatically </w:t>
+      </w:r>
     </w:p>
     <w:p>
       <w:pPr>
@@ -653,6 +529,20 @@
         </w:rPr>
         <w:t xml:space="preserve"> parameters</w:t>
       </w:r>
+      <w:r>
+        <w:rPr>
+          <w:color w:val="1F4E79" w:themeColor="accent1" w:themeShade="80"/>
+        </w:rPr>
+        <w:t xml:space="preserve">. </w:t>
+      </w:r>
+      <w:r>
+        <w:rPr>
+          <w:b/>
+          <w:bCs/>
+          <w:color w:val="1F4E79" w:themeColor="accent1" w:themeShade="80"/>
+        </w:rPr>
+        <w:t xml:space="preserve">Dean: these parameters are already passed to the function as parameters. These are fields in the sched_param. </w:t>
+      </w:r>
     </w:p>
     <w:p>
       <w:pPr>
@@ -806,7 +696,6 @@
         </w:rPr>
         <w:t xml:space="preserve"> (</w:t>
       </w:r>
-      <w:proofErr w:type="spellStart"/>
       <w:r>
         <w:rPr>
           <w:color w:val="70AD47" w:themeColor="accent6"/>
@@ -817,14 +706,7 @@
         <w:rPr>
           <w:color w:val="70AD47" w:themeColor="accent6"/>
         </w:rPr>
-        <w:t>rye</w:t>
-      </w:r>
-      <w:proofErr w:type="spellEnd"/>
-      <w:r>
-        <w:rPr>
-          <w:color w:val="70AD47" w:themeColor="accent6"/>
-        </w:rPr>
-        <w:t>)</w:t>
+        <w:t>rye)</w:t>
       </w:r>
       <w:r>
         <w:rPr>
@@ -886,15 +768,7 @@
         <w:bidi w:val="0"/>
       </w:pPr>
       <w:r>
-        <w:t xml:space="preserve">Implement our functionality in </w:t>
-      </w:r>
-      <w:proofErr w:type="gramStart"/>
-      <w:r>
-        <w:t>schedule(</w:t>
-      </w:r>
-      <w:proofErr w:type="gramEnd"/>
-      <w:r>
-        <w:t>).</w:t>
+        <w:t>Implement our functionality in schedule().</w:t>
       </w:r>
     </w:p>
     <w:p>
@@ -916,15 +790,7 @@
       </w:r>
       <w:r>
         <w:tab/>
-        <w:t xml:space="preserve"> </w:t>
-      </w:r>
-      <w:proofErr w:type="gramStart"/>
-      <w:r>
-        <w:t>if</w:t>
-      </w:r>
-      <w:proofErr w:type="gramEnd"/>
-      <w:r>
-        <w:t xml:space="preserve"> ( sched_find_first_bit(array-&gt;bitmap) &lt; 100 )</w:t>
+        <w:t xml:space="preserve"> if ( sched_find_first_bit(array-&gt;bitmap) &lt; 100 )</w:t>
       </w:r>
     </w:p>
     <w:p>
@@ -932,13 +798,8 @@
         <w:bidi w:val="0"/>
         <w:ind w:left="720"/>
       </w:pPr>
-      <w:proofErr w:type="gramStart"/>
-      <w:r>
-        <w:t>if</w:t>
-      </w:r>
-      <w:proofErr w:type="gramEnd"/>
-      <w:r>
-        <w:t xml:space="preserve"> so</w:t>
+      <w:r>
+        <w:t>if so</w:t>
       </w:r>
       <w:r>
         <w:t xml:space="preserve">, continue as usual. Other-wise </w:t>
@@ -953,15 +814,7 @@
         <w:t>,</w:t>
       </w:r>
       <w:r>
-        <w:t xml:space="preserve"> choose short process the same way </w:t>
-      </w:r>
-      <w:proofErr w:type="gramStart"/>
-      <w:r>
-        <w:t>schedule(</w:t>
-      </w:r>
-      <w:proofErr w:type="gramEnd"/>
-      <w:r>
-        <w:t xml:space="preserve">) chooses process, </w:t>
+        <w:t xml:space="preserve"> choose short process the same way schedule() chooses process, </w:t>
       </w:r>
       <w:r>
         <w:t>but</w:t>
@@ -985,15 +838,7 @@
         <w:ind w:left="720"/>
       </w:pPr>
       <w:r>
-        <w:t xml:space="preserve">If there are no short processes, try to </w:t>
-      </w:r>
-      <w:proofErr w:type="gramStart"/>
-      <w:r>
-        <w:t>find  OTHER</w:t>
-      </w:r>
-      <w:proofErr w:type="gramEnd"/>
-      <w:r>
-        <w:t>_PROCESS ( 99 &lt; prio</w:t>
+        <w:t>If there are no short processes, try to find  OTHER_PROCESS ( 99 &lt; prio</w:t>
       </w:r>
       <w:r>
         <w:t>rity</w:t>
@@ -1020,41 +865,20 @@
         <w:rPr>
           <w:color w:val="1F4E79" w:themeColor="accent1" w:themeShade="80"/>
         </w:rPr>
+        <w:lastRenderedPageBreak/>
         <w:t>(Maxim's addition) we also need to check if the last process was a short and it's now overdue-short and update it accordingly</w:t>
       </w:r>
       <w:r>
         <w:rPr>
           <w:color w:val="1F4E79" w:themeColor="accent1" w:themeShade="80"/>
         </w:rPr>
-        <w:t xml:space="preserve">- move it to the </w:t>
-      </w:r>
-      <w:proofErr w:type="spellStart"/>
-      <w:r>
-        <w:rPr>
-          <w:color w:val="1F4E79" w:themeColor="accent1" w:themeShade="80"/>
-        </w:rPr>
-        <w:t>overdue_queue</w:t>
-      </w:r>
-      <w:proofErr w:type="spellEnd"/>
-      <w:r>
-        <w:rPr>
-          <w:color w:val="1F4E79" w:themeColor="accent1" w:themeShade="80"/>
-        </w:rPr>
-        <w:t>. (</w:t>
-      </w:r>
-      <w:proofErr w:type="gramStart"/>
-      <w:r>
-        <w:rPr>
-          <w:color w:val="1F4E79" w:themeColor="accent1" w:themeShade="80"/>
-        </w:rPr>
-        <w:t>not</w:t>
-      </w:r>
-      <w:proofErr w:type="gramEnd"/>
-      <w:r>
-        <w:rPr>
-          <w:color w:val="1F4E79" w:themeColor="accent1" w:themeShade="80"/>
-        </w:rPr>
-        <w:t xml:space="preserve"> sure if it should be in schedule() function)</w:t>
+        <w:t>- move it to the overdue_queue</w:t>
+      </w:r>
+      <w:r>
+        <w:rPr>
+          <w:color w:val="1F4E79" w:themeColor="accent1" w:themeShade="80"/>
+        </w:rPr>
+        <w:t>. (not sure if it should be in schedule() function)</w:t>
       </w:r>
     </w:p>
     <w:p>
@@ -1067,15 +891,7 @@
         <w:bidi w:val="0"/>
       </w:pPr>
       <w:r>
-        <w:t xml:space="preserve">Figure out where the hell is the </w:t>
-      </w:r>
-      <w:proofErr w:type="spellStart"/>
-      <w:r>
-        <w:t>runqueue</w:t>
-      </w:r>
-      <w:proofErr w:type="spellEnd"/>
-      <w:r>
-        <w:t xml:space="preserve"> instantiated, &amp; alloca</w:t>
+        <w:t>Figure out where the hell is the runqueue instantiated, &amp; alloca</w:t>
       </w:r>
       <w:r>
         <w:t>te our</w:t>
@@ -1084,15 +900,7 @@
         <w:t xml:space="preserve"> fields (</w:t>
       </w:r>
       <w:r>
-        <w:t xml:space="preserve">short &amp; overdue_queue. BTW maybe that’s unnecessary, hopefully that’s the case, because </w:t>
-      </w:r>
-      <w:r>
-        <w:lastRenderedPageBreak/>
-        <w:t xml:space="preserve">a hint in the </w:t>
-      </w:r>
-      <w:proofErr w:type="spellStart"/>
-      <w:r>
-        <w:t>h</w:t>
+        <w:t>short &amp; overdue_queue. BTW maybe that’s unnecessary, hopefully that’s the case, because a hint in the h</w:t>
       </w:r>
       <w:r>
         <w:t>.</w:t>
@@ -1100,7 +908,6 @@
       <w:r>
         <w:t>w</w:t>
       </w:r>
-      <w:proofErr w:type="spellEnd"/>
       <w:r>
         <w:t>.</w:t>
       </w:r>
@@ -1133,15 +940,7 @@
         <w:t xml:space="preserve">Implement changes in </w:t>
       </w:r>
       <w:r>
-        <w:t>sched_</w:t>
-      </w:r>
-      <w:proofErr w:type="gramStart"/>
-      <w:r>
-        <w:t>setschedular(</w:t>
-      </w:r>
-      <w:proofErr w:type="gramEnd"/>
-      <w:r>
-        <w:t xml:space="preserve">). Probably add all the </w:t>
+        <w:t xml:space="preserve">sched_setschedular(). Probably add all the </w:t>
       </w:r>
       <w:r>
         <w:t xml:space="preserve">necessary changes in case the user wants to make a short process. (add it to the “short” prio_array_t &amp; NOT to “active”) </w:t>
@@ -1157,15 +956,7 @@
         <w:bidi w:val="0"/>
       </w:pPr>
       <w:r>
-        <w:t>Implement changes in do_</w:t>
-      </w:r>
-      <w:proofErr w:type="gramStart"/>
-      <w:r>
-        <w:t>fork(</w:t>
-      </w:r>
-      <w:proofErr w:type="gramEnd"/>
-      <w:r>
-        <w:t xml:space="preserve">). If the father is a short process, we should update the new processes fields to make it a short process with half the time &amp; half the trials. (Q: </w:t>
+        <w:t xml:space="preserve">Implement changes in do_fork(). If the father is a short process, we should update the new processes fields to make it a short process with half the time &amp; half the trials. (Q: </w:t>
       </w:r>
       <w:r>
         <w:rPr>
@@ -1191,15 +982,7 @@
         <w:t>Implement changes in</w:t>
       </w:r>
       <w:r>
-        <w:t xml:space="preserve"> do_</w:t>
-      </w:r>
-      <w:proofErr w:type="gramStart"/>
-      <w:r>
-        <w:t>exit(</w:t>
-      </w:r>
-      <w:proofErr w:type="gramEnd"/>
-      <w:r>
-        <w:t>). Remove the short processes &amp; short_overdue processes from their location &amp; not look for them in expired/active.</w:t>
+        <w:t xml:space="preserve"> do_exit(). Remove the short processes &amp; short_overdue processes from their location &amp; not look for them in expired/active.</w:t>
       </w:r>
     </w:p>
     <w:p>
@@ -1212,45 +995,19 @@
         <w:bidi w:val="0"/>
       </w:pPr>
       <w:r>
-        <w:t xml:space="preserve">Implement changes in </w:t>
-      </w:r>
-      <w:proofErr w:type="spellStart"/>
-      <w:r>
-        <w:t>s</w:t>
-      </w:r>
-      <w:r>
-        <w:t>cheduler_tick</w:t>
-      </w:r>
-      <w:proofErr w:type="spellEnd"/>
-      <w:r>
-        <w:t>()</w:t>
-      </w:r>
-    </w:p>
-    <w:p>
-      <w:pPr>
-        <w:pStyle w:val="ListParagraph"/>
-        <w:bidi w:val="0"/>
-      </w:pPr>
-      <w:r>
-        <w:t xml:space="preserve">We need to figure out whether we should change something in it. I think that maybe in order to make a short process leave the </w:t>
-      </w:r>
-      <w:proofErr w:type="spellStart"/>
-      <w:proofErr w:type="gramStart"/>
-      <w:r>
-        <w:t>cpu</w:t>
-      </w:r>
-      <w:proofErr w:type="spellEnd"/>
-      <w:proofErr w:type="gramEnd"/>
-      <w:r>
-        <w:t xml:space="preserve"> when RT process arrives, some unique implementation maybe required (something with this need </w:t>
-      </w:r>
-      <w:proofErr w:type="spellStart"/>
-      <w:r>
-        <w:t>resched</w:t>
-      </w:r>
-      <w:proofErr w:type="spellEnd"/>
-      <w:r>
-        <w:t xml:space="preserve"> switch)</w:t>
+        <w:t>Implement changes in s</w:t>
+      </w:r>
+      <w:r>
+        <w:t>cheduler_tick()</w:t>
+      </w:r>
+    </w:p>
+    <w:p>
+      <w:pPr>
+        <w:pStyle w:val="ListParagraph"/>
+        <w:bidi w:val="0"/>
+      </w:pPr>
+      <w:r>
+        <w:t>We need to figure out whether we should change something in it. I think that maybe in order to make a short process leave the cpu when RT process arrives, some unique implementation maybe required (something with this need resched switch)</w:t>
       </w:r>
     </w:p>
     <w:p>
@@ -1293,23 +1050,7 @@
         <w:bidi w:val="0"/>
       </w:pPr>
       <w:r>
-        <w:t xml:space="preserve">We will add another </w:t>
-      </w:r>
-      <w:proofErr w:type="spellStart"/>
-      <w:r>
-        <w:t>prio_array</w:t>
-      </w:r>
-      <w:proofErr w:type="spellEnd"/>
-      <w:r>
-        <w:t xml:space="preserve"> to the </w:t>
-      </w:r>
-      <w:proofErr w:type="spellStart"/>
-      <w:r>
-        <w:t>runqueue</w:t>
-      </w:r>
-      <w:proofErr w:type="spellEnd"/>
-      <w:r>
-        <w:t>. It will hold the SHORT processes.</w:t>
+        <w:t>We will add another prio_array to the runqueue. It will hold the SHORT processes.</w:t>
       </w:r>
     </w:p>
     <w:p>
@@ -1328,15 +1069,7 @@
         </w:rPr>
       </w:pPr>
       <w:r>
-        <w:t xml:space="preserve">We will go through all the scenarios in which a process can be switched, and apply the changes according to the </w:t>
-      </w:r>
-      <w:proofErr w:type="spellStart"/>
-      <w:r>
-        <w:t>h.w</w:t>
-      </w:r>
-      <w:proofErr w:type="spellEnd"/>
-      <w:r>
-        <w:t>. description  - “short” after “RT”, “short-overdue” after “other”.</w:t>
+        <w:t>We will go through all the scenarios in which a process can be switched, and apply the changes according to the h.w. description  - “short” after “RT”, “short-overdue” after “other”.</w:t>
       </w:r>
     </w:p>
     <w:p>
@@ -1367,33 +1100,11 @@
           <w:color w:val="1F4E79" w:themeColor="accent1" w:themeShade="80"/>
         </w:rPr>
       </w:pPr>
-      <w:proofErr w:type="gramStart"/>
-      <w:r>
-        <w:rPr>
-          <w:color w:val="1F4E79" w:themeColor="accent1" w:themeShade="80"/>
-        </w:rPr>
-        <w:t>perhaps</w:t>
-      </w:r>
-      <w:proofErr w:type="gramEnd"/>
-      <w:r>
-        <w:rPr>
-          <w:color w:val="1F4E79" w:themeColor="accent1" w:themeShade="80"/>
-        </w:rPr>
-        <w:t xml:space="preserve"> if we already create another </w:t>
-      </w:r>
-      <w:proofErr w:type="spellStart"/>
-      <w:r>
-        <w:rPr>
-          <w:color w:val="1F4E79" w:themeColor="accent1" w:themeShade="80"/>
-        </w:rPr>
-        <w:t>prio_array_t</w:t>
-      </w:r>
-      <w:proofErr w:type="spellEnd"/>
-      <w:r>
-        <w:rPr>
-          <w:color w:val="1F4E79" w:themeColor="accent1" w:themeShade="80"/>
-        </w:rPr>
-        <w:t>,  we can move RT processes to it, thus making the choosing of a process easier.</w:t>
+      <w:r>
+        <w:rPr>
+          <w:color w:val="1F4E79" w:themeColor="accent1" w:themeShade="80"/>
+        </w:rPr>
+        <w:t>perhaps if we already create another prio_array_t,  we can move RT processes to it, thus making the choosing of a process easier.</w:t>
       </w:r>
     </w:p>
     <w:p>
@@ -1435,21 +1146,7 @@
         <w:rPr>
           <w:color w:val="1F4E79" w:themeColor="accent1" w:themeShade="80"/>
         </w:rPr>
-        <w:t xml:space="preserve">This idea doesn’t require </w:t>
-      </w:r>
-      <w:proofErr w:type="spellStart"/>
-      <w:r>
-        <w:rPr>
-          <w:color w:val="1F4E79" w:themeColor="accent1" w:themeShade="80"/>
-        </w:rPr>
-        <w:t>malloc</w:t>
-      </w:r>
-      <w:proofErr w:type="spellEnd"/>
-      <w:r>
-        <w:rPr>
-          <w:color w:val="1F4E79" w:themeColor="accent1" w:themeShade="80"/>
-        </w:rPr>
-        <w:t xml:space="preserve"> for sure</w:t>
+        <w:t>This idea doesn’t require malloc for sure</w:t>
       </w:r>
     </w:p>
     <w:p>

</xml_diff>

<commit_message>
is process short aux func added
</commit_message>
<xml_diff>
--- a/TasksAndInfo.docx
+++ b/TasksAndInfo.docx
@@ -112,10 +112,8 @@
           <w:u w:val="single"/>
           <w:lang w:val="en"/>
         </w:rPr>
-        <w:t xml:space="preserve">Steps for changes </w:t>
-      </w:r>
-      <w:bookmarkStart w:id="0" w:name="_GoBack"/>
-      <w:bookmarkEnd w:id="0"/>
+        <w:t>Steps for changes in the sched_setscheduler system call</w:t>
+      </w:r>
       <w:r>
         <w:rPr>
           <w:rFonts w:ascii="Calibri" w:hAnsi="Calibri" w:cs="Calibri"/>
@@ -124,9 +122,8 @@
           <w:u w:val="single"/>
           <w:lang w:val="en"/>
         </w:rPr>
-        <w:t xml:space="preserve">in the </w:t>
-      </w:r>
-      <w:proofErr w:type="spellStart"/>
+        <w:t>(sched.c)</w:t>
+      </w:r>
       <w:r>
         <w:rPr>
           <w:rFonts w:ascii="Calibri" w:hAnsi="Calibri" w:cs="Calibri"/>
@@ -135,10 +132,21 @@
           <w:u w:val="single"/>
           <w:lang w:val="en"/>
         </w:rPr>
-        <w:t>sched_setscheduler</w:t>
-      </w:r>
-      <w:proofErr w:type="spellEnd"/>
-      <w:r>
+        <w:t>:</w:t>
+      </w:r>
+    </w:p>
+    <w:p>
+      <w:pPr>
+        <w:pStyle w:val="ListParagraph"/>
+        <w:numPr>
+          <w:ilvl w:val="2"/>
+          <w:numId w:val="1"/>
+        </w:numPr>
+        <w:autoSpaceDE w:val="0"/>
+        <w:autoSpaceDN w:val="0"/>
+        <w:bidi w:val="0"/>
+        <w:adjustRightInd w:val="0"/>
+        <w:spacing w:after="200" w:line="276" w:lineRule="auto"/>
         <w:rPr>
           <w:rFonts w:ascii="Calibri" w:hAnsi="Calibri" w:cs="Calibri"/>
           <w:b/>
@@ -146,9 +154,37 @@
           <w:u w:val="single"/>
           <w:lang w:val="en"/>
         </w:rPr>
-        <w:t xml:space="preserve"> system call</w:t>
-      </w:r>
-      <w:r>
+      </w:pPr>
+      <w:r>
+        <w:rPr>
+          <w:rFonts w:ascii="Calibri" w:hAnsi="Calibri" w:cs="Calibri"/>
+          <w:b/>
+          <w:bCs/>
+          <w:lang w:val="en"/>
+        </w:rPr>
+        <w:t xml:space="preserve"> </w:t>
+      </w:r>
+      <w:r>
+        <w:rPr>
+          <w:rFonts w:ascii="Calibri" w:hAnsi="Calibri" w:cs="Calibri"/>
+          <w:u w:val="single"/>
+          <w:lang w:val="en"/>
+        </w:rPr>
+        <w:t xml:space="preserve">check the parameters are valid </w:t>
+      </w:r>
+    </w:p>
+    <w:p>
+      <w:pPr>
+        <w:pStyle w:val="ListParagraph"/>
+        <w:numPr>
+          <w:ilvl w:val="3"/>
+          <w:numId w:val="1"/>
+        </w:numPr>
+        <w:autoSpaceDE w:val="0"/>
+        <w:autoSpaceDN w:val="0"/>
+        <w:bidi w:val="0"/>
+        <w:adjustRightInd w:val="0"/>
+        <w:spacing w:after="200" w:line="276" w:lineRule="auto"/>
         <w:rPr>
           <w:rFonts w:ascii="Calibri" w:hAnsi="Calibri" w:cs="Calibri"/>
           <w:b/>
@@ -156,10 +192,50 @@
           <w:u w:val="single"/>
           <w:lang w:val="en"/>
         </w:rPr>
-        <w:t>(</w:t>
-      </w:r>
-      <w:proofErr w:type="spellStart"/>
-      <w:r>
+      </w:pPr>
+      <w:r>
+        <w:rPr>
+          <w:rFonts w:ascii="Calibri" w:hAnsi="Calibri" w:cs="Calibri"/>
+          <w:lang w:val="en"/>
+        </w:rPr>
+        <w:t>line 1169 in sched.c should add a condition for policy!=SCHED_SHORT</w:t>
+      </w:r>
+      <w:r>
+        <w:rPr>
+          <w:rFonts w:ascii="Calibri" w:hAnsi="Calibri" w:cs="Calibri"/>
+          <w:lang w:val="en"/>
+        </w:rPr>
+        <w:t xml:space="preserve">. </w:t>
+      </w:r>
+      <w:r>
+        <w:rPr>
+          <w:rFonts w:ascii="Calibri" w:hAnsi="Calibri" w:cs="Calibri"/>
+          <w:b/>
+          <w:bCs/>
+          <w:lang w:val="en"/>
+        </w:rPr>
+        <w:t xml:space="preserve">Dean: Change was made. </w:t>
+      </w:r>
+      <w:r>
+        <w:rPr>
+          <w:rFonts w:ascii="Calibri" w:hAnsi="Calibri" w:cs="Calibri"/>
+          <w:lang w:val="en"/>
+        </w:rPr>
+        <w:tab/>
+      </w:r>
+    </w:p>
+    <w:p>
+      <w:pPr>
+        <w:pStyle w:val="ListParagraph"/>
+        <w:numPr>
+          <w:ilvl w:val="3"/>
+          <w:numId w:val="1"/>
+        </w:numPr>
+        <w:autoSpaceDE w:val="0"/>
+        <w:autoSpaceDN w:val="0"/>
+        <w:bidi w:val="0"/>
+        <w:adjustRightInd w:val="0"/>
+        <w:spacing w:after="200" w:line="276" w:lineRule="auto"/>
         <w:rPr>
           <w:rFonts w:ascii="Calibri" w:hAnsi="Calibri" w:cs="Calibri"/>
           <w:b/>
@@ -167,10 +243,41 @@
           <w:u w:val="single"/>
           <w:lang w:val="en"/>
         </w:rPr>
-        <w:t>sched.c</w:t>
-      </w:r>
-      <w:proofErr w:type="spellEnd"/>
-      <w:r>
+      </w:pPr>
+      <w:r>
+        <w:rPr>
+          <w:rFonts w:ascii="Calibri" w:hAnsi="Calibri" w:cs="Calibri"/>
+          <w:lang w:val="en"/>
+        </w:rPr>
+        <w:t>line 1179- we should define in the sched_param sched_p</w:t>
+      </w:r>
+      <w:r>
+        <w:rPr>
+          <w:rFonts w:ascii="Calibri" w:hAnsi="Calibri" w:cs="Calibri"/>
+          <w:lang w:val="en"/>
+        </w:rPr>
+        <w:t xml:space="preserve">riority for the short proccess  </w:t>
+      </w:r>
+      <w:r>
+        <w:rPr>
+          <w:rFonts w:ascii="Calibri" w:hAnsi="Calibri" w:cs="Calibri"/>
+          <w:lang w:val="en"/>
+        </w:rPr>
+        <w:t xml:space="preserve">and add there a condition accordingly </w:t>
+      </w:r>
+    </w:p>
+    <w:p>
+      <w:pPr>
+        <w:pStyle w:val="ListParagraph"/>
+        <w:numPr>
+          <w:ilvl w:val="2"/>
+          <w:numId w:val="1"/>
+        </w:numPr>
+        <w:autoSpaceDE w:val="0"/>
+        <w:autoSpaceDN w:val="0"/>
+        <w:bidi w:val="0"/>
+        <w:adjustRightInd w:val="0"/>
+        <w:spacing w:after="200" w:line="276" w:lineRule="auto"/>
         <w:rPr>
           <w:rFonts w:ascii="Calibri" w:hAnsi="Calibri" w:cs="Calibri"/>
           <w:b/>
@@ -178,9 +285,27 @@
           <w:u w:val="single"/>
           <w:lang w:val="en"/>
         </w:rPr>
-        <w:t>)</w:t>
-      </w:r>
-      <w:r>
+      </w:pPr>
+      <w:r>
+        <w:rPr>
+          <w:rFonts w:ascii="Calibri" w:hAnsi="Calibri" w:cs="Calibri"/>
+          <w:lang w:val="en"/>
+        </w:rPr>
+        <w:t>2. Extract the given process from it's current relevant list (e.g from the OTHER list)</w:t>
+      </w:r>
+    </w:p>
+    <w:p>
+      <w:pPr>
+        <w:pStyle w:val="ListParagraph"/>
+        <w:numPr>
+          <w:ilvl w:val="2"/>
+          <w:numId w:val="1"/>
+        </w:numPr>
+        <w:autoSpaceDE w:val="0"/>
+        <w:autoSpaceDN w:val="0"/>
+        <w:bidi w:val="0"/>
+        <w:adjustRightInd w:val="0"/>
+        <w:spacing w:after="200" w:line="276" w:lineRule="auto"/>
         <w:rPr>
           <w:rFonts w:ascii="Calibri" w:hAnsi="Calibri" w:cs="Calibri"/>
           <w:b/>
@@ -188,7 +313,13 @@
           <w:u w:val="single"/>
           <w:lang w:val="en"/>
         </w:rPr>
-        <w:t>:</w:t>
+      </w:pPr>
+      <w:r>
+        <w:rPr>
+          <w:rFonts w:ascii="Calibri" w:hAnsi="Calibri" w:cs="Calibri"/>
+          <w:lang w:val="en"/>
+        </w:rPr>
+        <w:t>Update relevant fields for the SHORT policy</w:t>
       </w:r>
     </w:p>
     <w:p>
@@ -214,26 +345,16 @@
       <w:r>
         <w:rPr>
           <w:rFonts w:ascii="Calibri" w:hAnsi="Calibri" w:cs="Calibri"/>
-          <w:b/>
-          <w:bCs/>
-          <w:lang w:val="en"/>
-        </w:rPr>
-        <w:t xml:space="preserve"> </w:t>
-      </w:r>
-      <w:r>
-        <w:rPr>
-          <w:rFonts w:ascii="Calibri" w:hAnsi="Calibri" w:cs="Calibri"/>
-          <w:u w:val="single"/>
-          <w:lang w:val="en"/>
-        </w:rPr>
-        <w:t xml:space="preserve">check the parameters are valid </w:t>
-      </w:r>
-    </w:p>
-    <w:p>
-      <w:pPr>
-        <w:pStyle w:val="ListParagraph"/>
-        <w:numPr>
-          <w:ilvl w:val="3"/>
+          <w:lang w:val="en"/>
+        </w:rPr>
+        <w:t xml:space="preserve"> Add the process you extracted to the relevant SHORT list</w:t>
+      </w:r>
+    </w:p>
+    <w:p>
+      <w:pPr>
+        <w:pStyle w:val="ListParagraph"/>
+        <w:numPr>
+          <w:ilvl w:val="2"/>
           <w:numId w:val="1"/>
         </w:numPr>
         <w:autoSpaceDE w:val="0"/>
@@ -249,67 +370,89 @@
           <w:lang w:val="en"/>
         </w:rPr>
       </w:pPr>
-      <w:proofErr w:type="gramStart"/>
-      <w:r>
-        <w:rPr>
-          <w:rFonts w:ascii="Calibri" w:hAnsi="Calibri" w:cs="Calibri"/>
-          <w:lang w:val="en"/>
-        </w:rPr>
-        <w:t>line</w:t>
-      </w:r>
-      <w:proofErr w:type="gramEnd"/>
-      <w:r>
-        <w:rPr>
-          <w:rFonts w:ascii="Calibri" w:hAnsi="Calibri" w:cs="Calibri"/>
-          <w:lang w:val="en"/>
-        </w:rPr>
-        <w:t xml:space="preserve"> 1169 in </w:t>
-      </w:r>
-      <w:proofErr w:type="spellStart"/>
-      <w:r>
-        <w:rPr>
-          <w:rFonts w:ascii="Calibri" w:hAnsi="Calibri" w:cs="Calibri"/>
-          <w:lang w:val="en"/>
-        </w:rPr>
-        <w:t>sched.c</w:t>
-      </w:r>
-      <w:proofErr w:type="spellEnd"/>
-      <w:r>
-        <w:rPr>
-          <w:rFonts w:ascii="Calibri" w:hAnsi="Calibri" w:cs="Calibri"/>
-          <w:lang w:val="en"/>
-        </w:rPr>
-        <w:t xml:space="preserve"> should add a condition for policy!=SCHED_SHORT</w:t>
-      </w:r>
-      <w:r>
-        <w:rPr>
-          <w:rFonts w:ascii="Calibri" w:hAnsi="Calibri" w:cs="Calibri"/>
-          <w:lang w:val="en"/>
-        </w:rPr>
-        <w:t xml:space="preserve">. </w:t>
-      </w:r>
-      <w:r>
+      <w:r>
+        <w:rPr>
+          <w:rFonts w:ascii="Calibri" w:hAnsi="Calibri" w:cs="Calibri"/>
+          <w:lang w:val="en"/>
+        </w:rPr>
+        <w:t xml:space="preserve">Turn on the context switch flag </w:t>
+      </w:r>
+    </w:p>
+    <w:p>
+      <w:pPr>
+        <w:pStyle w:val="ListParagraph"/>
+        <w:numPr>
+          <w:ilvl w:val="2"/>
+          <w:numId w:val="1"/>
+        </w:numPr>
+        <w:autoSpaceDE w:val="0"/>
+        <w:autoSpaceDN w:val="0"/>
+        <w:bidi w:val="0"/>
+        <w:adjustRightInd w:val="0"/>
+        <w:spacing w:after="200" w:line="276" w:lineRule="auto"/>
         <w:rPr>
           <w:rFonts w:ascii="Calibri" w:hAnsi="Calibri" w:cs="Calibri"/>
           <w:b/>
           <w:bCs/>
-          <w:lang w:val="en"/>
-        </w:rPr>
-        <w:t xml:space="preserve">Dean: Change was made. </w:t>
-      </w:r>
-      <w:r>
-        <w:rPr>
-          <w:rFonts w:ascii="Calibri" w:hAnsi="Calibri" w:cs="Calibri"/>
-          <w:lang w:val="en"/>
-        </w:rPr>
-        <w:tab/>
-      </w:r>
-    </w:p>
-    <w:p>
-      <w:pPr>
-        <w:pStyle w:val="ListParagraph"/>
-        <w:numPr>
-          <w:ilvl w:val="3"/>
+          <w:color w:val="1F4E79" w:themeColor="accent1" w:themeShade="80"/>
+          <w:u w:val="single"/>
+          <w:lang w:val="en"/>
+        </w:rPr>
+      </w:pPr>
+      <w:r>
+        <w:rPr>
+          <w:rFonts w:ascii="Calibri" w:hAnsi="Calibri" w:cs="Calibri"/>
+          <w:color w:val="1F4E79" w:themeColor="accent1" w:themeShade="80"/>
+          <w:lang w:val="en"/>
+        </w:rPr>
+        <w:t>(</w:t>
+      </w:r>
+      <w:r>
+        <w:rPr>
+          <w:color w:val="1F4E79" w:themeColor="accent1" w:themeShade="80"/>
+        </w:rPr>
+        <w:t>Maxim’s addition</w:t>
+      </w:r>
+      <w:r>
+        <w:rPr>
+          <w:rFonts w:ascii="Calibri" w:hAnsi="Calibri" w:cs="Calibri"/>
+          <w:color w:val="1F4E79" w:themeColor="accent1" w:themeShade="80"/>
+          <w:lang w:val="en"/>
+        </w:rPr>
+        <w:t>) maybe add "request time" and "number of trials" to the</w:t>
+      </w:r>
+      <w:r>
+        <w:rPr>
+          <w:rFonts w:ascii="Calibri" w:hAnsi="Calibri" w:cs="Calibri"/>
+          <w:color w:val="1F4E79" w:themeColor="accent1" w:themeShade="80"/>
+          <w:lang w:val="en"/>
+        </w:rPr>
+        <w:t xml:space="preserve"> </w:t>
+      </w:r>
+      <w:r>
+        <w:rPr>
+          <w:color w:val="1F4E79" w:themeColor="accent1" w:themeShade="80"/>
+        </w:rPr>
+        <w:t>sched_setschedular() function</w:t>
+      </w:r>
+      <w:r>
+        <w:rPr>
+          <w:color w:val="1F4E79" w:themeColor="accent1" w:themeShade="80"/>
+        </w:rPr>
+        <w:t>'s</w:t>
+      </w:r>
+      <w:r>
+        <w:rPr>
+          <w:color w:val="1F4E79" w:themeColor="accent1" w:themeShade="80"/>
+        </w:rPr>
+        <w:t xml:space="preserve"> parameters</w:t>
+      </w:r>
+    </w:p>
+    <w:p>
+      <w:pPr>
+        <w:pStyle w:val="ListParagraph"/>
+        <w:numPr>
+          <w:ilvl w:val="2"/>
           <w:numId w:val="1"/>
         </w:numPr>
         <w:autoSpaceDE w:val="0"/>
@@ -321,425 +464,76 @@
           <w:rFonts w:ascii="Calibri" w:hAnsi="Calibri" w:cs="Calibri"/>
           <w:b/>
           <w:bCs/>
+          <w:color w:val="1F4E79" w:themeColor="accent1" w:themeShade="80"/>
           <w:u w:val="single"/>
           <w:lang w:val="en"/>
         </w:rPr>
       </w:pPr>
-      <w:proofErr w:type="gramStart"/>
-      <w:r>
-        <w:rPr>
-          <w:rFonts w:ascii="Calibri" w:hAnsi="Calibri" w:cs="Calibri"/>
-          <w:lang w:val="en"/>
-        </w:rPr>
-        <w:t>line</w:t>
-      </w:r>
-      <w:proofErr w:type="gramEnd"/>
-      <w:r>
-        <w:rPr>
-          <w:rFonts w:ascii="Calibri" w:hAnsi="Calibri" w:cs="Calibri"/>
-          <w:lang w:val="en"/>
-        </w:rPr>
-        <w:t xml:space="preserve"> 1179- we should define in the </w:t>
-      </w:r>
-      <w:proofErr w:type="spellStart"/>
-      <w:r>
-        <w:rPr>
-          <w:rFonts w:ascii="Calibri" w:hAnsi="Calibri" w:cs="Calibri"/>
-          <w:lang w:val="en"/>
-        </w:rPr>
-        <w:t>sched_param</w:t>
-      </w:r>
-      <w:proofErr w:type="spellEnd"/>
-      <w:r>
-        <w:rPr>
-          <w:rFonts w:ascii="Calibri" w:hAnsi="Calibri" w:cs="Calibri"/>
-          <w:lang w:val="en"/>
-        </w:rPr>
-        <w:t xml:space="preserve"> </w:t>
-      </w:r>
-      <w:proofErr w:type="spellStart"/>
-      <w:r>
-        <w:rPr>
-          <w:rFonts w:ascii="Calibri" w:hAnsi="Calibri" w:cs="Calibri"/>
-          <w:lang w:val="en"/>
-        </w:rPr>
-        <w:t>sched_p</w:t>
-      </w:r>
-      <w:r>
-        <w:rPr>
-          <w:rFonts w:ascii="Calibri" w:hAnsi="Calibri" w:cs="Calibri"/>
-          <w:lang w:val="en"/>
-        </w:rPr>
-        <w:t>riority</w:t>
-      </w:r>
-      <w:proofErr w:type="spellEnd"/>
-      <w:r>
-        <w:rPr>
-          <w:rFonts w:ascii="Calibri" w:hAnsi="Calibri" w:cs="Calibri"/>
-          <w:lang w:val="en"/>
-        </w:rPr>
-        <w:t xml:space="preserve"> for the short </w:t>
-      </w:r>
-      <w:proofErr w:type="spellStart"/>
-      <w:r>
-        <w:rPr>
-          <w:rFonts w:ascii="Calibri" w:hAnsi="Calibri" w:cs="Calibri"/>
-          <w:lang w:val="en"/>
-        </w:rPr>
-        <w:t>proccess</w:t>
-      </w:r>
-      <w:proofErr w:type="spellEnd"/>
-      <w:r>
-        <w:rPr>
-          <w:rFonts w:ascii="Calibri" w:hAnsi="Calibri" w:cs="Calibri"/>
-          <w:lang w:val="en"/>
-        </w:rPr>
-        <w:t xml:space="preserve">  </w:t>
-      </w:r>
-      <w:r>
-        <w:rPr>
-          <w:rFonts w:ascii="Calibri" w:hAnsi="Calibri" w:cs="Calibri"/>
-          <w:lang w:val="en"/>
-        </w:rPr>
-        <w:t>and ad</w:t>
-      </w:r>
-      <w:r>
-        <w:rPr>
-          <w:rFonts w:ascii="Calibri" w:hAnsi="Calibri" w:cs="Calibri"/>
-          <w:lang w:val="en"/>
-        </w:rPr>
-        <w:t xml:space="preserve">d there a condition accordingly. </w:t>
+      <w:r>
+        <w:rPr>
+          <w:rFonts w:ascii="Calibri" w:hAnsi="Calibri" w:cs="Calibri"/>
+          <w:color w:val="1F4E79" w:themeColor="accent1" w:themeShade="80"/>
+          <w:lang w:val="en"/>
+        </w:rPr>
+        <w:t xml:space="preserve">We need to make sure that </w:t>
+      </w:r>
+      <w:r>
+        <w:rPr>
+          <w:rFonts w:ascii="Calibri" w:hAnsi="Calibri" w:cs="Calibri"/>
+          <w:color w:val="1F4E79" w:themeColor="accent1" w:themeShade="80"/>
+          <w:lang w:val="en"/>
+        </w:rPr>
+        <w:t xml:space="preserve">both </w:t>
       </w:r>
       <w:r>
         <w:rPr>
           <w:rFonts w:ascii="Calibri" w:hAnsi="Calibri" w:cs="Calibri"/>
           <w:b/>
           <w:bCs/>
-          <w:lang w:val="en"/>
-        </w:rPr>
-        <w:t xml:space="preserve">Dean: Change was made. I assumed the </w:t>
-      </w:r>
-      <w:proofErr w:type="spellStart"/>
+          <w:color w:val="1F4E79" w:themeColor="accent1" w:themeShade="80"/>
+          <w:lang w:val="en"/>
+        </w:rPr>
+        <w:t>short</w:t>
+      </w:r>
+      <w:r>
+        <w:rPr>
+          <w:rFonts w:ascii="Calibri" w:hAnsi="Calibri" w:cs="Calibri"/>
+          <w:color w:val="1F4E79" w:themeColor="accent1" w:themeShade="80"/>
+          <w:lang w:val="en"/>
+        </w:rPr>
+        <w:t xml:space="preserve"> AND</w:t>
+      </w:r>
+      <w:r>
+        <w:rPr>
+          <w:rFonts w:ascii="Calibri" w:hAnsi="Calibri" w:cs="Calibri"/>
+          <w:color w:val="1F4E79" w:themeColor="accent1" w:themeShade="80"/>
+          <w:lang w:val="en"/>
+        </w:rPr>
+        <w:t xml:space="preserve"> </w:t>
+      </w:r>
       <w:r>
         <w:rPr>
           <w:rFonts w:ascii="Calibri" w:hAnsi="Calibri" w:cs="Calibri"/>
           <w:b/>
           <w:bCs/>
-          <w:lang w:val="en"/>
-        </w:rPr>
-        <w:t>sched_priority</w:t>
-      </w:r>
-      <w:proofErr w:type="spellEnd"/>
+          <w:color w:val="1F4E79" w:themeColor="accent1" w:themeShade="80"/>
+          <w:lang w:val="en"/>
+        </w:rPr>
+        <w:t xml:space="preserve">overdue-short </w:t>
+      </w:r>
+      <w:r>
+        <w:rPr>
+          <w:rFonts w:ascii="Calibri" w:hAnsi="Calibri" w:cs="Calibri"/>
+          <w:color w:val="1F4E79" w:themeColor="accent1" w:themeShade="80"/>
+          <w:lang w:val="en"/>
+        </w:rPr>
+        <w:t xml:space="preserve">process </w:t>
+      </w:r>
       <w:r>
         <w:rPr>
           <w:rFonts w:ascii="Calibri" w:hAnsi="Calibri" w:cs="Calibri"/>
           <w:b/>
           <w:bCs/>
-          <w:lang w:val="en"/>
-        </w:rPr>
-        <w:t xml:space="preserve"> of SCHED_SHORT is 0. Is this OK? </w:t>
-      </w:r>
-    </w:p>
-    <w:p>
-      <w:pPr>
-        <w:pStyle w:val="ListParagraph"/>
-        <w:numPr>
-          <w:ilvl w:val="2"/>
-          <w:numId w:val="1"/>
-        </w:numPr>
-        <w:autoSpaceDE w:val="0"/>
-        <w:autoSpaceDN w:val="0"/>
-        <w:bidi w:val="0"/>
-        <w:adjustRightInd w:val="0"/>
-        <w:spacing w:after="200" w:line="276" w:lineRule="auto"/>
-        <w:rPr>
-          <w:rFonts w:ascii="Calibri" w:hAnsi="Calibri" w:cs="Calibri"/>
-          <w:b/>
-          <w:bCs/>
-          <w:u w:val="single"/>
-          <w:lang w:val="en"/>
-        </w:rPr>
-      </w:pPr>
-      <w:r>
-        <w:rPr>
-          <w:rFonts w:ascii="Calibri" w:hAnsi="Calibri" w:cs="Calibri"/>
-          <w:lang w:val="en"/>
-        </w:rPr>
-        <w:t xml:space="preserve">2. Extract the given process from </w:t>
-      </w:r>
-      <w:proofErr w:type="spellStart"/>
-      <w:r>
-        <w:rPr>
-          <w:rFonts w:ascii="Calibri" w:hAnsi="Calibri" w:cs="Calibri"/>
-          <w:lang w:val="en"/>
-        </w:rPr>
-        <w:t>it's</w:t>
-      </w:r>
-      <w:proofErr w:type="spellEnd"/>
-      <w:r>
-        <w:rPr>
-          <w:rFonts w:ascii="Calibri" w:hAnsi="Calibri" w:cs="Calibri"/>
-          <w:lang w:val="en"/>
-        </w:rPr>
-        <w:t xml:space="preserve"> current relevant list (</w:t>
-      </w:r>
-      <w:proofErr w:type="spellStart"/>
-      <w:r>
-        <w:rPr>
-          <w:rFonts w:ascii="Calibri" w:hAnsi="Calibri" w:cs="Calibri"/>
-          <w:lang w:val="en"/>
-        </w:rPr>
-        <w:t>e.g</w:t>
-      </w:r>
-      <w:proofErr w:type="spellEnd"/>
-      <w:r>
-        <w:rPr>
-          <w:rFonts w:ascii="Calibri" w:hAnsi="Calibri" w:cs="Calibri"/>
-          <w:lang w:val="en"/>
-        </w:rPr>
-        <w:t xml:space="preserve"> from the OTHER list)</w:t>
-      </w:r>
-    </w:p>
-    <w:p>
-      <w:pPr>
-        <w:pStyle w:val="ListParagraph"/>
-        <w:numPr>
-          <w:ilvl w:val="2"/>
-          <w:numId w:val="1"/>
-        </w:numPr>
-        <w:autoSpaceDE w:val="0"/>
-        <w:autoSpaceDN w:val="0"/>
-        <w:bidi w:val="0"/>
-        <w:adjustRightInd w:val="0"/>
-        <w:spacing w:after="200" w:line="276" w:lineRule="auto"/>
-        <w:rPr>
-          <w:rFonts w:ascii="Calibri" w:hAnsi="Calibri" w:cs="Calibri"/>
-          <w:b/>
-          <w:bCs/>
-          <w:u w:val="single"/>
-          <w:lang w:val="en"/>
-        </w:rPr>
-      </w:pPr>
-      <w:r>
-        <w:rPr>
-          <w:rFonts w:ascii="Calibri" w:hAnsi="Calibri" w:cs="Calibri"/>
-          <w:lang w:val="en"/>
-        </w:rPr>
-        <w:t>Update relevant fields for the SHORT policy</w:t>
-      </w:r>
-    </w:p>
-    <w:p>
-      <w:pPr>
-        <w:pStyle w:val="ListParagraph"/>
-        <w:numPr>
-          <w:ilvl w:val="2"/>
-          <w:numId w:val="1"/>
-        </w:numPr>
-        <w:autoSpaceDE w:val="0"/>
-        <w:autoSpaceDN w:val="0"/>
-        <w:bidi w:val="0"/>
-        <w:adjustRightInd w:val="0"/>
-        <w:spacing w:after="200" w:line="276" w:lineRule="auto"/>
-        <w:rPr>
-          <w:rFonts w:ascii="Calibri" w:hAnsi="Calibri" w:cs="Calibri"/>
-          <w:b/>
-          <w:bCs/>
-          <w:u w:val="single"/>
-          <w:lang w:val="en"/>
-        </w:rPr>
-      </w:pPr>
-      <w:r>
-        <w:rPr>
-          <w:rFonts w:ascii="Calibri" w:hAnsi="Calibri" w:cs="Calibri"/>
-          <w:lang w:val="en"/>
-        </w:rPr>
-        <w:t xml:space="preserve"> Add the process you extracted to the relevant SHORT list</w:t>
-      </w:r>
-    </w:p>
-    <w:p>
-      <w:pPr>
-        <w:pStyle w:val="ListParagraph"/>
-        <w:numPr>
-          <w:ilvl w:val="2"/>
-          <w:numId w:val="1"/>
-        </w:numPr>
-        <w:autoSpaceDE w:val="0"/>
-        <w:autoSpaceDN w:val="0"/>
-        <w:bidi w:val="0"/>
-        <w:adjustRightInd w:val="0"/>
-        <w:spacing w:after="200" w:line="276" w:lineRule="auto"/>
-        <w:rPr>
-          <w:rFonts w:ascii="Calibri" w:hAnsi="Calibri" w:cs="Calibri"/>
-          <w:b/>
-          <w:bCs/>
-          <w:u w:val="single"/>
-          <w:lang w:val="en"/>
-        </w:rPr>
-      </w:pPr>
-      <w:r>
-        <w:rPr>
-          <w:rFonts w:ascii="Calibri" w:hAnsi="Calibri" w:cs="Calibri"/>
-          <w:lang w:val="en"/>
-        </w:rPr>
-        <w:t xml:space="preserve">Turn on the context switch flag </w:t>
-      </w:r>
-    </w:p>
-    <w:p>
-      <w:pPr>
-        <w:pStyle w:val="ListParagraph"/>
-        <w:numPr>
-          <w:ilvl w:val="2"/>
-          <w:numId w:val="1"/>
-        </w:numPr>
-        <w:autoSpaceDE w:val="0"/>
-        <w:autoSpaceDN w:val="0"/>
-        <w:bidi w:val="0"/>
-        <w:adjustRightInd w:val="0"/>
-        <w:spacing w:after="200" w:line="276" w:lineRule="auto"/>
-        <w:rPr>
-          <w:rFonts w:ascii="Calibri" w:hAnsi="Calibri" w:cs="Calibri"/>
-          <w:b/>
-          <w:bCs/>
-          <w:color w:val="1F4E79" w:themeColor="accent1" w:themeShade="80"/>
-          <w:u w:val="single"/>
-          <w:lang w:val="en"/>
-        </w:rPr>
-      </w:pPr>
-      <w:r>
-        <w:rPr>
-          <w:rFonts w:ascii="Calibri" w:hAnsi="Calibri" w:cs="Calibri"/>
-          <w:color w:val="1F4E79" w:themeColor="accent1" w:themeShade="80"/>
-          <w:lang w:val="en"/>
-        </w:rPr>
-        <w:t>(</w:t>
-      </w:r>
-      <w:r>
-        <w:rPr>
-          <w:color w:val="1F4E79" w:themeColor="accent1" w:themeShade="80"/>
-        </w:rPr>
-        <w:t>Maxim’s addition</w:t>
-      </w:r>
-      <w:r>
-        <w:rPr>
-          <w:rFonts w:ascii="Calibri" w:hAnsi="Calibri" w:cs="Calibri"/>
-          <w:color w:val="1F4E79" w:themeColor="accent1" w:themeShade="80"/>
-          <w:lang w:val="en"/>
-        </w:rPr>
-        <w:t>) maybe add "request time" and "number of trials" to the</w:t>
-      </w:r>
-      <w:r>
-        <w:rPr>
-          <w:rFonts w:ascii="Calibri" w:hAnsi="Calibri" w:cs="Calibri"/>
-          <w:color w:val="1F4E79" w:themeColor="accent1" w:themeShade="80"/>
-          <w:lang w:val="en"/>
-        </w:rPr>
-        <w:t xml:space="preserve"> </w:t>
-      </w:r>
-      <w:r>
-        <w:rPr>
-          <w:color w:val="1F4E79" w:themeColor="accent1" w:themeShade="80"/>
-        </w:rPr>
-        <w:t>sched_setschedular() function</w:t>
-      </w:r>
-      <w:r>
-        <w:rPr>
-          <w:color w:val="1F4E79" w:themeColor="accent1" w:themeShade="80"/>
-        </w:rPr>
-        <w:t>'s</w:t>
-      </w:r>
-      <w:r>
-        <w:rPr>
-          <w:color w:val="1F4E79" w:themeColor="accent1" w:themeShade="80"/>
-        </w:rPr>
-        <w:t xml:space="preserve"> parameters</w:t>
-      </w:r>
-    </w:p>
-    <w:p>
-      <w:pPr>
-        <w:pStyle w:val="ListParagraph"/>
-        <w:numPr>
-          <w:ilvl w:val="2"/>
-          <w:numId w:val="1"/>
-        </w:numPr>
-        <w:autoSpaceDE w:val="0"/>
-        <w:autoSpaceDN w:val="0"/>
-        <w:bidi w:val="0"/>
-        <w:adjustRightInd w:val="0"/>
-        <w:spacing w:after="200" w:line="276" w:lineRule="auto"/>
-        <w:rPr>
-          <w:rFonts w:ascii="Calibri" w:hAnsi="Calibri" w:cs="Calibri"/>
-          <w:b/>
-          <w:bCs/>
-          <w:color w:val="1F4E79" w:themeColor="accent1" w:themeShade="80"/>
-          <w:u w:val="single"/>
-          <w:lang w:val="en"/>
-        </w:rPr>
-      </w:pPr>
-      <w:r>
-        <w:rPr>
-          <w:rFonts w:ascii="Calibri" w:hAnsi="Calibri" w:cs="Calibri"/>
-          <w:color w:val="1F4E79" w:themeColor="accent1" w:themeShade="80"/>
-          <w:lang w:val="en"/>
-        </w:rPr>
-        <w:t xml:space="preserve">We need to make sure that </w:t>
-      </w:r>
-      <w:r>
-        <w:rPr>
-          <w:rFonts w:ascii="Calibri" w:hAnsi="Calibri" w:cs="Calibri"/>
-          <w:color w:val="1F4E79" w:themeColor="accent1" w:themeShade="80"/>
-          <w:lang w:val="en"/>
-        </w:rPr>
-        <w:t xml:space="preserve">both </w:t>
-      </w:r>
-      <w:r>
-        <w:rPr>
-          <w:rFonts w:ascii="Calibri" w:hAnsi="Calibri" w:cs="Calibri"/>
-          <w:b/>
-          <w:bCs/>
-          <w:color w:val="1F4E79" w:themeColor="accent1" w:themeShade="80"/>
-          <w:lang w:val="en"/>
-        </w:rPr>
-        <w:t>short</w:t>
-      </w:r>
-      <w:r>
-        <w:rPr>
-          <w:rFonts w:ascii="Calibri" w:hAnsi="Calibri" w:cs="Calibri"/>
-          <w:color w:val="1F4E79" w:themeColor="accent1" w:themeShade="80"/>
-          <w:lang w:val="en"/>
-        </w:rPr>
-        <w:t xml:space="preserve"> AND</w:t>
-      </w:r>
-      <w:r>
-        <w:rPr>
-          <w:rFonts w:ascii="Calibri" w:hAnsi="Calibri" w:cs="Calibri"/>
-          <w:color w:val="1F4E79" w:themeColor="accent1" w:themeShade="80"/>
-          <w:lang w:val="en"/>
-        </w:rPr>
-        <w:t xml:space="preserve"> </w:t>
-      </w:r>
-      <w:r>
-        <w:rPr>
-          <w:rFonts w:ascii="Calibri" w:hAnsi="Calibri" w:cs="Calibri"/>
-          <w:b/>
-          <w:bCs/>
-          <w:color w:val="1F4E79" w:themeColor="accent1" w:themeShade="80"/>
-          <w:lang w:val="en"/>
-        </w:rPr>
-        <w:t xml:space="preserve">overdue-short </w:t>
-      </w:r>
-      <w:r>
-        <w:rPr>
-          <w:rFonts w:ascii="Calibri" w:hAnsi="Calibri" w:cs="Calibri"/>
-          <w:color w:val="1F4E79" w:themeColor="accent1" w:themeShade="80"/>
-          <w:lang w:val="en"/>
-        </w:rPr>
-        <w:t xml:space="preserve">process </w:t>
-      </w:r>
-      <w:r>
-        <w:rPr>
-          <w:rFonts w:ascii="Calibri" w:hAnsi="Calibri" w:cs="Calibri"/>
-          <w:b/>
-          <w:bCs/>
           <w:color w:val="1F4E79" w:themeColor="accent1" w:themeShade="80"/>
           <w:lang w:val="en"/>
         </w:rPr>
@@ -806,7 +600,6 @@
         </w:rPr>
         <w:t xml:space="preserve"> (</w:t>
       </w:r>
-      <w:proofErr w:type="spellStart"/>
       <w:r>
         <w:rPr>
           <w:color w:val="70AD47" w:themeColor="accent6"/>
@@ -817,14 +610,7 @@
         <w:rPr>
           <w:color w:val="70AD47" w:themeColor="accent6"/>
         </w:rPr>
-        <w:t>rye</w:t>
-      </w:r>
-      <w:proofErr w:type="spellEnd"/>
-      <w:r>
-        <w:rPr>
-          <w:color w:val="70AD47" w:themeColor="accent6"/>
-        </w:rPr>
-        <w:t>)</w:t>
+        <w:t>rye)</w:t>
       </w:r>
       <w:r>
         <w:rPr>
@@ -886,15 +672,7 @@
         <w:bidi w:val="0"/>
       </w:pPr>
       <w:r>
-        <w:t xml:space="preserve">Implement our functionality in </w:t>
-      </w:r>
-      <w:proofErr w:type="gramStart"/>
-      <w:r>
-        <w:t>schedule(</w:t>
-      </w:r>
-      <w:proofErr w:type="gramEnd"/>
-      <w:r>
-        <w:t>).</w:t>
+        <w:t>Implement our functionality in schedule().</w:t>
       </w:r>
     </w:p>
     <w:p>
@@ -916,15 +694,7 @@
       </w:r>
       <w:r>
         <w:tab/>
-        <w:t xml:space="preserve"> </w:t>
-      </w:r>
-      <w:proofErr w:type="gramStart"/>
-      <w:r>
-        <w:t>if</w:t>
-      </w:r>
-      <w:proofErr w:type="gramEnd"/>
-      <w:r>
-        <w:t xml:space="preserve"> ( sched_find_first_bit(array-&gt;bitmap) &lt; 100 )</w:t>
+        <w:t xml:space="preserve"> if ( sched_find_first_bit(array-&gt;bitmap) &lt; 100 )</w:t>
       </w:r>
     </w:p>
     <w:p>
@@ -932,13 +702,8 @@
         <w:bidi w:val="0"/>
         <w:ind w:left="720"/>
       </w:pPr>
-      <w:proofErr w:type="gramStart"/>
-      <w:r>
-        <w:t>if</w:t>
-      </w:r>
-      <w:proofErr w:type="gramEnd"/>
-      <w:r>
-        <w:t xml:space="preserve"> so</w:t>
+      <w:r>
+        <w:t>if so</w:t>
       </w:r>
       <w:r>
         <w:t xml:space="preserve">, continue as usual. Other-wise </w:t>
@@ -953,15 +718,7 @@
         <w:t>,</w:t>
       </w:r>
       <w:r>
-        <w:t xml:space="preserve"> choose short process the same way </w:t>
-      </w:r>
-      <w:proofErr w:type="gramStart"/>
-      <w:r>
-        <w:t>schedule(</w:t>
-      </w:r>
-      <w:proofErr w:type="gramEnd"/>
-      <w:r>
-        <w:t xml:space="preserve">) chooses process, </w:t>
+        <w:t xml:space="preserve"> choose short process the same way schedule() chooses process, </w:t>
       </w:r>
       <w:r>
         <w:t>but</w:t>
@@ -985,15 +742,7 @@
         <w:ind w:left="720"/>
       </w:pPr>
       <w:r>
-        <w:t xml:space="preserve">If there are no short processes, try to </w:t>
-      </w:r>
-      <w:proofErr w:type="gramStart"/>
-      <w:r>
-        <w:t>find  OTHER</w:t>
-      </w:r>
-      <w:proofErr w:type="gramEnd"/>
-      <w:r>
-        <w:t>_PROCESS ( 99 &lt; prio</w:t>
+        <w:t>If there are no short processes, try to find  OTHER_PROCESS ( 99 &lt; prio</w:t>
       </w:r>
       <w:r>
         <w:t>rity</w:t>
@@ -1015,6 +764,9 @@
       <w:pPr>
         <w:bidi w:val="0"/>
         <w:ind w:left="720"/>
+        <w:rPr>
+          <w:color w:val="1F4E79" w:themeColor="accent1" w:themeShade="80"/>
+        </w:rPr>
       </w:pPr>
       <w:r>
         <w:rPr>
@@ -1026,36 +778,25 @@
         <w:rPr>
           <w:color w:val="1F4E79" w:themeColor="accent1" w:themeShade="80"/>
         </w:rPr>
-        <w:t xml:space="preserve">- move it to the </w:t>
-      </w:r>
-      <w:proofErr w:type="spellStart"/>
-      <w:r>
-        <w:rPr>
-          <w:color w:val="1F4E79" w:themeColor="accent1" w:themeShade="80"/>
-        </w:rPr>
-        <w:t>overdue_queue</w:t>
-      </w:r>
-      <w:proofErr w:type="spellEnd"/>
-      <w:r>
-        <w:rPr>
-          <w:color w:val="1F4E79" w:themeColor="accent1" w:themeShade="80"/>
-        </w:rPr>
-        <w:t>. (</w:t>
-      </w:r>
-      <w:proofErr w:type="gramStart"/>
-      <w:r>
-        <w:rPr>
-          <w:color w:val="1F4E79" w:themeColor="accent1" w:themeShade="80"/>
-        </w:rPr>
-        <w:t>not</w:t>
-      </w:r>
-      <w:proofErr w:type="gramEnd"/>
-      <w:r>
-        <w:rPr>
-          <w:color w:val="1F4E79" w:themeColor="accent1" w:themeShade="80"/>
-        </w:rPr>
-        <w:t xml:space="preserve"> sure if it should be in schedule() function)</w:t>
-      </w:r>
+        <w:t>- move it to the overdue_queue</w:t>
+      </w:r>
+      <w:r>
+        <w:rPr>
+          <w:color w:val="1F4E79" w:themeColor="accent1" w:themeShade="80"/>
+        </w:rPr>
+        <w:t>. (not sure if it should be in schedule() function)</w:t>
+      </w:r>
+    </w:p>
+    <w:p>
+      <w:pPr>
+        <w:bidi w:val="0"/>
+        <w:ind w:left="720"/>
+      </w:pPr>
+      <w:r>
+        <w:t>(Arye’s reponse) damn right bytch. Thanks for noting that.</w:t>
+      </w:r>
+      <w:bookmarkStart w:id="0" w:name="_GoBack"/>
+      <w:bookmarkEnd w:id="0"/>
     </w:p>
     <w:p>
       <w:pPr>
@@ -1067,15 +808,7 @@
         <w:bidi w:val="0"/>
       </w:pPr>
       <w:r>
-        <w:t xml:space="preserve">Figure out where the hell is the </w:t>
-      </w:r>
-      <w:proofErr w:type="spellStart"/>
-      <w:r>
-        <w:t>runqueue</w:t>
-      </w:r>
-      <w:proofErr w:type="spellEnd"/>
-      <w:r>
-        <w:t xml:space="preserve"> instantiated, &amp; alloca</w:t>
+        <w:t>Figure out where the hell is the runqueue instantiated, &amp; alloca</w:t>
       </w:r>
       <w:r>
         <w:t>te our</w:t>
@@ -1088,11 +821,7 @@
       </w:r>
       <w:r>
         <w:lastRenderedPageBreak/>
-        <w:t xml:space="preserve">a hint in the </w:t>
-      </w:r>
-      <w:proofErr w:type="spellStart"/>
-      <w:r>
-        <w:t>h</w:t>
+        <w:t>a hint in the h</w:t>
       </w:r>
       <w:r>
         <w:t>.</w:t>
@@ -1100,7 +829,6 @@
       <w:r>
         <w:t>w</w:t>
       </w:r>
-      <w:proofErr w:type="spellEnd"/>
       <w:r>
         <w:t>.</w:t>
       </w:r>
@@ -1133,15 +861,7 @@
         <w:t xml:space="preserve">Implement changes in </w:t>
       </w:r>
       <w:r>
-        <w:t>sched_</w:t>
-      </w:r>
-      <w:proofErr w:type="gramStart"/>
-      <w:r>
-        <w:t>setschedular(</w:t>
-      </w:r>
-      <w:proofErr w:type="gramEnd"/>
-      <w:r>
-        <w:t xml:space="preserve">). Probably add all the </w:t>
+        <w:t xml:space="preserve">sched_setschedular(). Probably add all the </w:t>
       </w:r>
       <w:r>
         <w:t xml:space="preserve">necessary changes in case the user wants to make a short process. (add it to the “short” prio_array_t &amp; NOT to “active”) </w:t>
@@ -1157,15 +877,7 @@
         <w:bidi w:val="0"/>
       </w:pPr>
       <w:r>
-        <w:t>Implement changes in do_</w:t>
-      </w:r>
-      <w:proofErr w:type="gramStart"/>
-      <w:r>
-        <w:t>fork(</w:t>
-      </w:r>
-      <w:proofErr w:type="gramEnd"/>
-      <w:r>
-        <w:t xml:space="preserve">). If the father is a short process, we should update the new processes fields to make it a short process with half the time &amp; half the trials. (Q: </w:t>
+        <w:t xml:space="preserve">Implement changes in do_fork(). If the father is a short process, we should update the new processes fields to make it a short process with half the time &amp; half the trials. (Q: </w:t>
       </w:r>
       <w:r>
         <w:rPr>
@@ -1191,15 +903,7 @@
         <w:t>Implement changes in</w:t>
       </w:r>
       <w:r>
-        <w:t xml:space="preserve"> do_</w:t>
-      </w:r>
-      <w:proofErr w:type="gramStart"/>
-      <w:r>
-        <w:t>exit(</w:t>
-      </w:r>
-      <w:proofErr w:type="gramEnd"/>
-      <w:r>
-        <w:t>). Remove the short processes &amp; short_overdue processes from their location &amp; not look for them in expired/active.</w:t>
+        <w:t xml:space="preserve"> do_exit(). Remove the short processes &amp; short_overdue processes from their location &amp; not look for them in expired/active.</w:t>
       </w:r>
     </w:p>
     <w:p>
@@ -1212,45 +916,19 @@
         <w:bidi w:val="0"/>
       </w:pPr>
       <w:r>
-        <w:t xml:space="preserve">Implement changes in </w:t>
-      </w:r>
-      <w:proofErr w:type="spellStart"/>
-      <w:r>
-        <w:t>s</w:t>
-      </w:r>
-      <w:r>
-        <w:t>cheduler_tick</w:t>
-      </w:r>
-      <w:proofErr w:type="spellEnd"/>
-      <w:r>
-        <w:t>()</w:t>
-      </w:r>
-    </w:p>
-    <w:p>
-      <w:pPr>
-        <w:pStyle w:val="ListParagraph"/>
-        <w:bidi w:val="0"/>
-      </w:pPr>
-      <w:r>
-        <w:t xml:space="preserve">We need to figure out whether we should change something in it. I think that maybe in order to make a short process leave the </w:t>
-      </w:r>
-      <w:proofErr w:type="spellStart"/>
-      <w:proofErr w:type="gramStart"/>
-      <w:r>
-        <w:t>cpu</w:t>
-      </w:r>
-      <w:proofErr w:type="spellEnd"/>
-      <w:proofErr w:type="gramEnd"/>
-      <w:r>
-        <w:t xml:space="preserve"> when RT process arrives, some unique implementation maybe required (something with this need </w:t>
-      </w:r>
-      <w:proofErr w:type="spellStart"/>
-      <w:r>
-        <w:t>resched</w:t>
-      </w:r>
-      <w:proofErr w:type="spellEnd"/>
-      <w:r>
-        <w:t xml:space="preserve"> switch)</w:t>
+        <w:t>Implement changes in s</w:t>
+      </w:r>
+      <w:r>
+        <w:t>cheduler_tick()</w:t>
+      </w:r>
+    </w:p>
+    <w:p>
+      <w:pPr>
+        <w:pStyle w:val="ListParagraph"/>
+        <w:bidi w:val="0"/>
+      </w:pPr>
+      <w:r>
+        <w:t>We need to figure out whether we should change something in it. I think that maybe in order to make a short process leave the cpu when RT process arrives, some unique implementation maybe required (something with this need resched switch)</w:t>
       </w:r>
     </w:p>
     <w:p>
@@ -1293,23 +971,7 @@
         <w:bidi w:val="0"/>
       </w:pPr>
       <w:r>
-        <w:t xml:space="preserve">We will add another </w:t>
-      </w:r>
-      <w:proofErr w:type="spellStart"/>
-      <w:r>
-        <w:t>prio_array</w:t>
-      </w:r>
-      <w:proofErr w:type="spellEnd"/>
-      <w:r>
-        <w:t xml:space="preserve"> to the </w:t>
-      </w:r>
-      <w:proofErr w:type="spellStart"/>
-      <w:r>
-        <w:t>runqueue</w:t>
-      </w:r>
-      <w:proofErr w:type="spellEnd"/>
-      <w:r>
-        <w:t>. It will hold the SHORT processes.</w:t>
+        <w:t>We will add another prio_array to the runqueue. It will hold the SHORT processes.</w:t>
       </w:r>
     </w:p>
     <w:p>
@@ -1328,15 +990,7 @@
         </w:rPr>
       </w:pPr>
       <w:r>
-        <w:t xml:space="preserve">We will go through all the scenarios in which a process can be switched, and apply the changes according to the </w:t>
-      </w:r>
-      <w:proofErr w:type="spellStart"/>
-      <w:r>
-        <w:t>h.w</w:t>
-      </w:r>
-      <w:proofErr w:type="spellEnd"/>
-      <w:r>
-        <w:t>. description  - “short” after “RT”, “short-overdue” after “other”.</w:t>
+        <w:t>We will go through all the scenarios in which a process can be switched, and apply the changes according to the h.w. description  - “short” after “RT”, “short-overdue” after “other”.</w:t>
       </w:r>
     </w:p>
     <w:p>
@@ -1367,33 +1021,11 @@
           <w:color w:val="1F4E79" w:themeColor="accent1" w:themeShade="80"/>
         </w:rPr>
       </w:pPr>
-      <w:proofErr w:type="gramStart"/>
-      <w:r>
-        <w:rPr>
-          <w:color w:val="1F4E79" w:themeColor="accent1" w:themeShade="80"/>
-        </w:rPr>
-        <w:t>perhaps</w:t>
-      </w:r>
-      <w:proofErr w:type="gramEnd"/>
-      <w:r>
-        <w:rPr>
-          <w:color w:val="1F4E79" w:themeColor="accent1" w:themeShade="80"/>
-        </w:rPr>
-        <w:t xml:space="preserve"> if we already create another </w:t>
-      </w:r>
-      <w:proofErr w:type="spellStart"/>
-      <w:r>
-        <w:rPr>
-          <w:color w:val="1F4E79" w:themeColor="accent1" w:themeShade="80"/>
-        </w:rPr>
-        <w:t>prio_array_t</w:t>
-      </w:r>
-      <w:proofErr w:type="spellEnd"/>
-      <w:r>
-        <w:rPr>
-          <w:color w:val="1F4E79" w:themeColor="accent1" w:themeShade="80"/>
-        </w:rPr>
-        <w:t>,  we can move RT processes to it, thus making the choosing of a process easier.</w:t>
+      <w:r>
+        <w:rPr>
+          <w:color w:val="1F4E79" w:themeColor="accent1" w:themeShade="80"/>
+        </w:rPr>
+        <w:t>perhaps if we already create another prio_array_t,  we can move RT processes to it, thus making the choosing of a process easier.</w:t>
       </w:r>
     </w:p>
     <w:p>
@@ -1435,21 +1067,7 @@
         <w:rPr>
           <w:color w:val="1F4E79" w:themeColor="accent1" w:themeShade="80"/>
         </w:rPr>
-        <w:t xml:space="preserve">This idea doesn’t require </w:t>
-      </w:r>
-      <w:proofErr w:type="spellStart"/>
-      <w:r>
-        <w:rPr>
-          <w:color w:val="1F4E79" w:themeColor="accent1" w:themeShade="80"/>
-        </w:rPr>
-        <w:t>malloc</w:t>
-      </w:r>
-      <w:proofErr w:type="spellEnd"/>
-      <w:r>
-        <w:rPr>
-          <w:color w:val="1F4E79" w:themeColor="accent1" w:themeShade="80"/>
-        </w:rPr>
-        <w:t xml:space="preserve"> for sure</w:t>
+        <w:t>This idea doesn’t require malloc for sure</w:t>
       </w:r>
     </w:p>
     <w:p>

</xml_diff>

<commit_message>
tasks update - nothing important
tasks update - nothing important
</commit_message>
<xml_diff>
--- a/TasksAndInfo.docx
+++ b/TasksAndInfo.docx
@@ -45,12 +45,6 @@
           <w:color w:val="70AD47" w:themeColor="accent6"/>
         </w:rPr>
         <w:t>status</w:t>
-      </w:r>
-      <w:r>
-        <w:rPr>
-          <w:color w:val="1F4E79" w:themeColor="accent1" w:themeShade="80"/>
-        </w:rPr>
-        <w:t xml:space="preserve"> (Maxim's addition) maybe add SCHED_OVERDUE_SHORT</w:t>
       </w:r>
     </w:p>
     <w:p>
@@ -112,8 +106,9 @@
           <w:u w:val="single"/>
           <w:lang w:val="en"/>
         </w:rPr>
-        <w:t>Steps for changes in the sched_setscheduler system call</w:t>
-      </w:r>
+        <w:t xml:space="preserve">Steps for changes in the </w:t>
+      </w:r>
+      <w:proofErr w:type="spellStart"/>
       <w:r>
         <w:rPr>
           <w:rFonts w:ascii="Calibri" w:hAnsi="Calibri" w:cs="Calibri"/>
@@ -122,7 +117,50 @@
           <w:u w:val="single"/>
           <w:lang w:val="en"/>
         </w:rPr>
-        <w:t>(sched.c)</w:t>
+        <w:t>sched_setscheduler</w:t>
+      </w:r>
+      <w:proofErr w:type="spellEnd"/>
+      <w:r>
+        <w:rPr>
+          <w:rFonts w:ascii="Calibri" w:hAnsi="Calibri" w:cs="Calibri"/>
+          <w:b/>
+          <w:bCs/>
+          <w:u w:val="single"/>
+          <w:lang w:val="en"/>
+        </w:rPr>
+        <w:t xml:space="preserve"> system call</w:t>
+      </w:r>
+      <w:r>
+        <w:rPr>
+          <w:rFonts w:ascii="Calibri" w:hAnsi="Calibri" w:cs="Calibri"/>
+          <w:b/>
+          <w:bCs/>
+          <w:u w:val="single"/>
+          <w:lang w:val="en"/>
+        </w:rPr>
+        <w:t>(</w:t>
+      </w:r>
+      <w:proofErr w:type="spellStart"/>
+      <w:r>
+        <w:rPr>
+          <w:rFonts w:ascii="Calibri" w:hAnsi="Calibri" w:cs="Calibri"/>
+          <w:b/>
+          <w:bCs/>
+          <w:u w:val="single"/>
+          <w:lang w:val="en"/>
+        </w:rPr>
+        <w:t>sched.c</w:t>
+      </w:r>
+      <w:proofErr w:type="spellEnd"/>
+      <w:r>
+        <w:rPr>
+          <w:rFonts w:ascii="Calibri" w:hAnsi="Calibri" w:cs="Calibri"/>
+          <w:b/>
+          <w:bCs/>
+          <w:u w:val="single"/>
+          <w:lang w:val="en"/>
+        </w:rPr>
+        <w:t>)</w:t>
       </w:r>
       <w:r>
         <w:rPr>
@@ -193,12 +231,37 @@
           <w:lang w:val="en"/>
         </w:rPr>
       </w:pPr>
-      <w:r>
-        <w:rPr>
-          <w:rFonts w:ascii="Calibri" w:hAnsi="Calibri" w:cs="Calibri"/>
-          <w:lang w:val="en"/>
-        </w:rPr>
-        <w:t>line 1169 in sched.c should add a condition for policy!=SCHED_SHORT</w:t>
+      <w:proofErr w:type="gramStart"/>
+      <w:r>
+        <w:rPr>
+          <w:rFonts w:ascii="Calibri" w:hAnsi="Calibri" w:cs="Calibri"/>
+          <w:lang w:val="en"/>
+        </w:rPr>
+        <w:t>line</w:t>
+      </w:r>
+      <w:proofErr w:type="gramEnd"/>
+      <w:r>
+        <w:rPr>
+          <w:rFonts w:ascii="Calibri" w:hAnsi="Calibri" w:cs="Calibri"/>
+          <w:lang w:val="en"/>
+        </w:rPr>
+        <w:t xml:space="preserve"> 1169 in </w:t>
+      </w:r>
+      <w:proofErr w:type="spellStart"/>
+      <w:r>
+        <w:rPr>
+          <w:rFonts w:ascii="Calibri" w:hAnsi="Calibri" w:cs="Calibri"/>
+          <w:lang w:val="en"/>
+        </w:rPr>
+        <w:t>sched.c</w:t>
+      </w:r>
+      <w:proofErr w:type="spellEnd"/>
+      <w:r>
+        <w:rPr>
+          <w:rFonts w:ascii="Calibri" w:hAnsi="Calibri" w:cs="Calibri"/>
+          <w:lang w:val="en"/>
+        </w:rPr>
+        <w:t xml:space="preserve"> should add a condition for policy!=SCHED_SHORT</w:t>
       </w:r>
       <w:r>
         <w:rPr>
@@ -244,19 +307,76 @@
           <w:lang w:val="en"/>
         </w:rPr>
       </w:pPr>
-      <w:r>
-        <w:rPr>
-          <w:rFonts w:ascii="Calibri" w:hAnsi="Calibri" w:cs="Calibri"/>
-          <w:lang w:val="en"/>
-        </w:rPr>
-        <w:t>line 1179- we should define in the sched_param sched_p</w:t>
-      </w:r>
-      <w:r>
-        <w:rPr>
-          <w:rFonts w:ascii="Calibri" w:hAnsi="Calibri" w:cs="Calibri"/>
-          <w:lang w:val="en"/>
-        </w:rPr>
-        <w:t xml:space="preserve">riority for the short proccess  </w:t>
+      <w:proofErr w:type="gramStart"/>
+      <w:r>
+        <w:rPr>
+          <w:rFonts w:ascii="Calibri" w:hAnsi="Calibri" w:cs="Calibri"/>
+          <w:lang w:val="en"/>
+        </w:rPr>
+        <w:t>line</w:t>
+      </w:r>
+      <w:proofErr w:type="gramEnd"/>
+      <w:r>
+        <w:rPr>
+          <w:rFonts w:ascii="Calibri" w:hAnsi="Calibri" w:cs="Calibri"/>
+          <w:lang w:val="en"/>
+        </w:rPr>
+        <w:t xml:space="preserve"> 1179- we should define in the </w:t>
+      </w:r>
+      <w:proofErr w:type="spellStart"/>
+      <w:r>
+        <w:rPr>
+          <w:rFonts w:ascii="Calibri" w:hAnsi="Calibri" w:cs="Calibri"/>
+          <w:lang w:val="en"/>
+        </w:rPr>
+        <w:t>sched_param</w:t>
+      </w:r>
+      <w:proofErr w:type="spellEnd"/>
+      <w:r>
+        <w:rPr>
+          <w:rFonts w:ascii="Calibri" w:hAnsi="Calibri" w:cs="Calibri"/>
+          <w:lang w:val="en"/>
+        </w:rPr>
+        <w:t xml:space="preserve"> </w:t>
+      </w:r>
+      <w:proofErr w:type="spellStart"/>
+      <w:r>
+        <w:rPr>
+          <w:rFonts w:ascii="Calibri" w:hAnsi="Calibri" w:cs="Calibri"/>
+          <w:lang w:val="en"/>
+        </w:rPr>
+        <w:t>sched_p</w:t>
+      </w:r>
+      <w:r>
+        <w:rPr>
+          <w:rFonts w:ascii="Calibri" w:hAnsi="Calibri" w:cs="Calibri"/>
+          <w:lang w:val="en"/>
+        </w:rPr>
+        <w:t>riority</w:t>
+      </w:r>
+      <w:proofErr w:type="spellEnd"/>
+      <w:r>
+        <w:rPr>
+          <w:rFonts w:ascii="Calibri" w:hAnsi="Calibri" w:cs="Calibri"/>
+          <w:lang w:val="en"/>
+        </w:rPr>
+        <w:t xml:space="preserve"> for the short </w:t>
+      </w:r>
+      <w:proofErr w:type="spellStart"/>
+      <w:r>
+        <w:rPr>
+          <w:rFonts w:ascii="Calibri" w:hAnsi="Calibri" w:cs="Calibri"/>
+          <w:lang w:val="en"/>
+        </w:rPr>
+        <w:t>proccess</w:t>
+      </w:r>
+      <w:proofErr w:type="spellEnd"/>
+      <w:r>
+        <w:rPr>
+          <w:rFonts w:ascii="Calibri" w:hAnsi="Calibri" w:cs="Calibri"/>
+          <w:lang w:val="en"/>
+        </w:rPr>
+        <w:t xml:space="preserve">  </w:t>
       </w:r>
       <w:r>
         <w:rPr>
@@ -279,7 +399,27 @@
           <w:bCs/>
           <w:lang w:val="en"/>
         </w:rPr>
-        <w:t xml:space="preserve">Dean: Change was made. I assumed the sched_priority of SCHED_SHORT is 0. Is this OK? </w:t>
+        <w:t xml:space="preserve">Dean: Change was made. I assumed the </w:t>
+      </w:r>
+      <w:proofErr w:type="spellStart"/>
+      <w:r>
+        <w:rPr>
+          <w:rFonts w:ascii="Calibri" w:hAnsi="Calibri" w:cs="Calibri"/>
+          <w:b/>
+          <w:bCs/>
+          <w:lang w:val="en"/>
+        </w:rPr>
+        <w:t>sched_priority</w:t>
+      </w:r>
+      <w:proofErr w:type="spellEnd"/>
+      <w:r>
+        <w:rPr>
+          <w:rFonts w:ascii="Calibri" w:hAnsi="Calibri" w:cs="Calibri"/>
+          <w:b/>
+          <w:bCs/>
+          <w:lang w:val="en"/>
+        </w:rPr>
+        <w:t xml:space="preserve"> of SCHED_SHORT is 0. Is this OK? </w:t>
       </w:r>
     </w:p>
     <w:p>
@@ -307,7 +447,39 @@
           <w:rFonts w:ascii="Calibri" w:hAnsi="Calibri" w:cs="Calibri"/>
           <w:lang w:val="en"/>
         </w:rPr>
-        <w:t>2. Extract the given process from it's current relevant list (e.g from the OTHER list)</w:t>
+        <w:t xml:space="preserve">2. Extract the given process from </w:t>
+      </w:r>
+      <w:proofErr w:type="spellStart"/>
+      <w:r>
+        <w:rPr>
+          <w:rFonts w:ascii="Calibri" w:hAnsi="Calibri" w:cs="Calibri"/>
+          <w:lang w:val="en"/>
+        </w:rPr>
+        <w:t>it's</w:t>
+      </w:r>
+      <w:proofErr w:type="spellEnd"/>
+      <w:r>
+        <w:rPr>
+          <w:rFonts w:ascii="Calibri" w:hAnsi="Calibri" w:cs="Calibri"/>
+          <w:lang w:val="en"/>
+        </w:rPr>
+        <w:t xml:space="preserve"> current relevant list (</w:t>
+      </w:r>
+      <w:proofErr w:type="spellStart"/>
+      <w:r>
+        <w:rPr>
+          <w:rFonts w:ascii="Calibri" w:hAnsi="Calibri" w:cs="Calibri"/>
+          <w:lang w:val="en"/>
+        </w:rPr>
+        <w:t>e.g</w:t>
+      </w:r>
+      <w:proofErr w:type="spellEnd"/>
+      <w:r>
+        <w:rPr>
+          <w:rFonts w:ascii="Calibri" w:hAnsi="Calibri" w:cs="Calibri"/>
+          <w:lang w:val="en"/>
+        </w:rPr>
+        <w:t xml:space="preserve"> from the OTHER list)</w:t>
       </w:r>
       <w:r>
         <w:rPr>
@@ -323,7 +495,27 @@
           <w:bCs/>
           <w:lang w:val="en"/>
         </w:rPr>
-        <w:t>Dean: this change should be made in activate_task function</w:t>
+        <w:t xml:space="preserve">Dean: this change should be made in </w:t>
+      </w:r>
+      <w:proofErr w:type="spellStart"/>
+      <w:r>
+        <w:rPr>
+          <w:rFonts w:ascii="Calibri" w:hAnsi="Calibri" w:cs="Calibri"/>
+          <w:b/>
+          <w:bCs/>
+          <w:lang w:val="en"/>
+        </w:rPr>
+        <w:t>activate_task</w:t>
+      </w:r>
+      <w:proofErr w:type="spellEnd"/>
+      <w:r>
+        <w:rPr>
+          <w:rFonts w:ascii="Calibri" w:hAnsi="Calibri" w:cs="Calibri"/>
+          <w:b/>
+          <w:bCs/>
+          <w:lang w:val="en"/>
+        </w:rPr>
+        <w:t xml:space="preserve"> function</w:t>
       </w:r>
     </w:p>
     <w:p>
@@ -369,8 +561,6 @@
         </w:rPr>
         <w:t>Dean: I think I handled it</w:t>
       </w:r>
-      <w:bookmarkStart w:id="0" w:name="_GoBack"/>
-      <w:bookmarkEnd w:id="0"/>
       <w:r>
         <w:rPr>
           <w:rFonts w:ascii="Calibri" w:hAnsi="Calibri" w:cs="Calibri"/>
@@ -420,7 +610,27 @@
           <w:bCs/>
           <w:lang w:val="en"/>
         </w:rPr>
-        <w:t xml:space="preserve">Dean: should be made in the deactivate_task </w:t>
+        <w:t xml:space="preserve">Dean: should be made in the </w:t>
+      </w:r>
+      <w:proofErr w:type="spellStart"/>
+      <w:r>
+        <w:rPr>
+          <w:rFonts w:ascii="Calibri" w:hAnsi="Calibri" w:cs="Calibri"/>
+          <w:b/>
+          <w:bCs/>
+          <w:lang w:val="en"/>
+        </w:rPr>
+        <w:t>deactivate_task</w:t>
+      </w:r>
+      <w:proofErr w:type="spellEnd"/>
+      <w:r>
+        <w:rPr>
+          <w:rFonts w:ascii="Calibri" w:hAnsi="Calibri" w:cs="Calibri"/>
+          <w:b/>
+          <w:bCs/>
+          <w:lang w:val="en"/>
+        </w:rPr>
+        <w:t xml:space="preserve"> </w:t>
       </w:r>
     </w:p>
     <w:p>
@@ -476,7 +686,7 @@
           <w:rFonts w:ascii="Calibri" w:hAnsi="Calibri" w:cs="Calibri"/>
           <w:b/>
           <w:bCs/>
-          <w:color w:val="1F4E79" w:themeColor="accent1" w:themeShade="80"/>
+          <w:color w:val="70AD47" w:themeColor="accent6"/>
           <w:u w:val="single"/>
           <w:lang w:val="en"/>
         </w:rPr>
@@ -484,21 +694,21 @@
       <w:r>
         <w:rPr>
           <w:rFonts w:ascii="Calibri" w:hAnsi="Calibri" w:cs="Calibri"/>
-          <w:color w:val="1F4E79" w:themeColor="accent1" w:themeShade="80"/>
+          <w:color w:val="70AD47" w:themeColor="accent6"/>
           <w:lang w:val="en"/>
         </w:rPr>
         <w:t>(</w:t>
       </w:r>
       <w:r>
         <w:rPr>
-          <w:color w:val="1F4E79" w:themeColor="accent1" w:themeShade="80"/>
+          <w:color w:val="70AD47" w:themeColor="accent6"/>
         </w:rPr>
         <w:t>Maxim’s addition</w:t>
       </w:r>
       <w:r>
         <w:rPr>
           <w:rFonts w:ascii="Calibri" w:hAnsi="Calibri" w:cs="Calibri"/>
-          <w:color w:val="1F4E79" w:themeColor="accent1" w:themeShade="80"/>
+          <w:color w:val="70AD47" w:themeColor="accent6"/>
           <w:lang w:val="en"/>
         </w:rPr>
         <w:t>) maybe add "request time" and "number of trials" to the</w:t>
@@ -506,32 +716,46 @@
       <w:r>
         <w:rPr>
           <w:rFonts w:ascii="Calibri" w:hAnsi="Calibri" w:cs="Calibri"/>
-          <w:color w:val="1F4E79" w:themeColor="accent1" w:themeShade="80"/>
+          <w:color w:val="70AD47" w:themeColor="accent6"/>
           <w:lang w:val="en"/>
         </w:rPr>
         <w:t xml:space="preserve"> </w:t>
       </w:r>
       <w:r>
         <w:rPr>
-          <w:color w:val="1F4E79" w:themeColor="accent1" w:themeShade="80"/>
-        </w:rPr>
-        <w:t>sched_setschedular() function</w:t>
-      </w:r>
-      <w:r>
-        <w:rPr>
-          <w:color w:val="1F4E79" w:themeColor="accent1" w:themeShade="80"/>
+          <w:color w:val="70AD47" w:themeColor="accent6"/>
+        </w:rPr>
+        <w:t>sched_</w:t>
+      </w:r>
+      <w:proofErr w:type="gramStart"/>
+      <w:r>
+        <w:rPr>
+          <w:color w:val="70AD47" w:themeColor="accent6"/>
+        </w:rPr>
+        <w:t>setschedular(</w:t>
+      </w:r>
+      <w:proofErr w:type="gramEnd"/>
+      <w:r>
+        <w:rPr>
+          <w:color w:val="70AD47" w:themeColor="accent6"/>
+        </w:rPr>
+        <w:t>) function</w:t>
+      </w:r>
+      <w:r>
+        <w:rPr>
+          <w:color w:val="70AD47" w:themeColor="accent6"/>
         </w:rPr>
         <w:t>'s</w:t>
       </w:r>
       <w:r>
         <w:rPr>
-          <w:color w:val="1F4E79" w:themeColor="accent1" w:themeShade="80"/>
+          <w:color w:val="70AD47" w:themeColor="accent6"/>
         </w:rPr>
         <w:t xml:space="preserve"> parameters</w:t>
       </w:r>
       <w:r>
         <w:rPr>
-          <w:color w:val="1F4E79" w:themeColor="accent1" w:themeShade="80"/>
+          <w:color w:val="70AD47" w:themeColor="accent6"/>
         </w:rPr>
         <w:t xml:space="preserve">. </w:t>
       </w:r>
@@ -539,9 +763,27 @@
         <w:rPr>
           <w:b/>
           <w:bCs/>
-          <w:color w:val="1F4E79" w:themeColor="accent1" w:themeShade="80"/>
-        </w:rPr>
-        <w:t xml:space="preserve">Dean: these parameters are already passed to the function as parameters. These are fields in the sched_param. </w:t>
+          <w:color w:val="70AD47" w:themeColor="accent6"/>
+        </w:rPr>
+        <w:t xml:space="preserve">Dean: these parameters are already passed to the function as parameters. These are fields in the </w:t>
+      </w:r>
+      <w:proofErr w:type="spellStart"/>
+      <w:r>
+        <w:rPr>
+          <w:b/>
+          <w:bCs/>
+          <w:color w:val="70AD47" w:themeColor="accent6"/>
+        </w:rPr>
+        <w:t>sched_param</w:t>
+      </w:r>
+      <w:proofErr w:type="spellEnd"/>
+      <w:r>
+        <w:rPr>
+          <w:b/>
+          <w:bCs/>
+          <w:color w:val="70AD47" w:themeColor="accent6"/>
+        </w:rPr>
+        <w:t xml:space="preserve">. </w:t>
       </w:r>
     </w:p>
     <w:p>
@@ -696,6 +938,7 @@
         </w:rPr>
         <w:t xml:space="preserve"> (</w:t>
       </w:r>
+      <w:proofErr w:type="spellStart"/>
       <w:r>
         <w:rPr>
           <w:color w:val="70AD47" w:themeColor="accent6"/>
@@ -706,37 +949,20 @@
         <w:rPr>
           <w:color w:val="70AD47" w:themeColor="accent6"/>
         </w:rPr>
-        <w:t>rye)</w:t>
+        <w:t>rye</w:t>
+      </w:r>
+      <w:proofErr w:type="spellEnd"/>
+      <w:r>
+        <w:rPr>
+          <w:color w:val="70AD47" w:themeColor="accent6"/>
+        </w:rPr>
+        <w:t>)</w:t>
       </w:r>
       <w:r>
         <w:rPr>
           <w:color w:val="70AD47" w:themeColor="accent6"/>
         </w:rPr>
         <w:t xml:space="preserve"> </w:t>
-      </w:r>
-      <w:r>
-        <w:rPr>
-          <w:color w:val="1F4E79" w:themeColor="accent1" w:themeShade="80"/>
-        </w:rPr>
-        <w:t xml:space="preserve">(Maxim's addition) maybe change </w:t>
-      </w:r>
-      <w:r>
-        <w:rPr>
-          <w:color w:val="1F4E79" w:themeColor="accent1" w:themeShade="80"/>
-        </w:rPr>
-        <w:t>"number of trials" to "number of trials LEFT</w:t>
-      </w:r>
-      <w:r>
-        <w:rPr>
-          <w:color w:val="1F4E79" w:themeColor="accent1" w:themeShade="80"/>
-        </w:rPr>
-        <w:t>"</w:t>
-      </w:r>
-      <w:r>
-        <w:rPr>
-          <w:color w:val="1F4E79" w:themeColor="accent1" w:themeShade="80"/>
-        </w:rPr>
-        <w:t xml:space="preserve"> or add "number of trials LEFT"</w:t>
       </w:r>
     </w:p>
     <w:p>
@@ -755,7 +981,13 @@
         <w:rPr>
           <w:color w:val="70AD47" w:themeColor="accent6"/>
         </w:rPr>
-        <w:t>Go over the schedule() function before the context switch (ALL)</w:t>
+        <w:t>add "number of trials LEFT"</w:t>
+      </w:r>
+      <w:r>
+        <w:rPr>
+          <w:color w:val="70AD47" w:themeColor="accent6"/>
+        </w:rPr>
+        <w:t>(max)</w:t>
       </w:r>
     </w:p>
     <w:p>
@@ -766,119 +998,15 @@
           <w:numId w:val="1"/>
         </w:numPr>
         <w:bidi w:val="0"/>
-      </w:pPr>
-      <w:r>
-        <w:t>Implement our functionality in schedule().</w:t>
-      </w:r>
-    </w:p>
-    <w:p>
-      <w:pPr>
-        <w:bidi w:val="0"/>
-        <w:ind w:left="720"/>
-      </w:pPr>
-      <w:r>
-        <w:t>As far as I understand, scheduling event is calling this function. So all we need to do is to check if there are RT processes:</w:t>
-      </w:r>
-    </w:p>
-    <w:p>
-      <w:pPr>
-        <w:bidi w:val="0"/>
-        <w:ind w:left="720"/>
-      </w:pPr>
-      <w:r>
-        <w:t xml:space="preserve"> </w:t>
-      </w:r>
-      <w:r>
-        <w:tab/>
-        <w:t xml:space="preserve"> if ( sched_find_first_bit(array-&gt;bitmap) &lt; 100 )</w:t>
-      </w:r>
-    </w:p>
-    <w:p>
-      <w:pPr>
-        <w:bidi w:val="0"/>
-        <w:ind w:left="720"/>
-      </w:pPr>
-      <w:r>
-        <w:t>if so</w:t>
-      </w:r>
-      <w:r>
-        <w:t xml:space="preserve">, continue as usual. Other-wise </w:t>
-      </w:r>
-      <w:r>
-        <w:rPr>
-          <w:color w:val="1F4E79" w:themeColor="accent1" w:themeShade="80"/>
-        </w:rPr>
-        <w:t>(if we have SHORT processes)</w:t>
-      </w:r>
-      <w:r>
-        <w:t>,</w:t>
-      </w:r>
-      <w:r>
-        <w:t xml:space="preserve"> choose short process the same way schedule() chooses process, </w:t>
-      </w:r>
-      <w:r>
-        <w:t>but</w:t>
-      </w:r>
-      <w:r>
-        <w:t xml:space="preserve"> from the “</w:t>
-      </w:r>
-      <w:r>
-        <w:t>SHORT</w:t>
-      </w:r>
-      <w:r>
-        <w:t>” prio_array_t instead of from “active”</w:t>
-      </w:r>
-      <w:r>
-        <w:t>.</w:t>
-      </w:r>
-    </w:p>
-    <w:p>
-      <w:pPr>
-        <w:bidi w:val="0"/>
-        <w:ind w:left="720"/>
-      </w:pPr>
-      <w:r>
-        <w:t>If there are no short processes, try to find  OTHER_PROCESS ( 99 &lt; prio</w:t>
-      </w:r>
-      <w:r>
-        <w:t>rity</w:t>
-      </w:r>
-      <w:r>
-        <w:t xml:space="preserve"> &lt; 140 ). When there are no processes at all in the active array, switch between expired &amp; active (already implemented, just make sure that’s what happens before next step).</w:t>
-      </w:r>
-    </w:p>
-    <w:p>
-      <w:pPr>
-        <w:bidi w:val="0"/>
-        <w:ind w:left="720"/>
-      </w:pPr>
-      <w:r>
-        <w:t>If all these processes are not to be found, choose a process from the overdue_queue. This should probably be implemented just before the part the process switches to the swapper.</w:t>
-      </w:r>
-    </w:p>
-    <w:p>
-      <w:pPr>
-        <w:bidi w:val="0"/>
-        <w:ind w:left="720"/>
-      </w:pPr>
-      <w:r>
-        <w:rPr>
-          <w:color w:val="1F4E79" w:themeColor="accent1" w:themeShade="80"/>
-        </w:rPr>
-        <w:lastRenderedPageBreak/>
-        <w:t>(Maxim's addition) we also need to check if the last process was a short and it's now overdue-short and update it accordingly</w:t>
-      </w:r>
-      <w:r>
-        <w:rPr>
-          <w:color w:val="1F4E79" w:themeColor="accent1" w:themeShade="80"/>
-        </w:rPr>
-        <w:t>- move it to the overdue_queue</w:t>
-      </w:r>
-      <w:r>
-        <w:rPr>
-          <w:color w:val="1F4E79" w:themeColor="accent1" w:themeShade="80"/>
-        </w:rPr>
-        <w:t>. (not sure if it should be in schedule() function)</w:t>
+        <w:rPr>
+          <w:color w:val="70AD47" w:themeColor="accent6"/>
+        </w:rPr>
+      </w:pPr>
+      <w:r>
+        <w:rPr>
+          <w:color w:val="70AD47" w:themeColor="accent6"/>
+        </w:rPr>
+        <w:t>Go over the schedule() function before the context switch (ALL)</w:t>
       </w:r>
     </w:p>
     <w:p>
@@ -891,40 +1019,200 @@
         <w:bidi w:val="0"/>
       </w:pPr>
       <w:r>
-        <w:t>Figure out where the hell is the runqueue instantiated, &amp; alloca</w:t>
-      </w:r>
-      <w:r>
-        <w:t>te our</w:t>
-      </w:r>
-      <w:r>
-        <w:t xml:space="preserve"> fields (</w:t>
-      </w:r>
-      <w:r>
-        <w:t>short &amp; overdue_queue. BTW maybe that’s unnecessary, hopefully that’s the case, because a hint in the h</w:t>
+        <w:t xml:space="preserve">Implement our functionality in </w:t>
+      </w:r>
+      <w:proofErr w:type="gramStart"/>
+      <w:r>
+        <w:t>schedule(</w:t>
+      </w:r>
+      <w:proofErr w:type="gramEnd"/>
+      <w:r>
+        <w:t>).</w:t>
+      </w:r>
+    </w:p>
+    <w:p>
+      <w:pPr>
+        <w:bidi w:val="0"/>
+        <w:ind w:left="720"/>
+      </w:pPr>
+      <w:r>
+        <w:t>As far as I understand, scheduling event is calling this function. So all we need to do is to check if there are RT processes:</w:t>
+      </w:r>
+    </w:p>
+    <w:p>
+      <w:pPr>
+        <w:bidi w:val="0"/>
+        <w:ind w:left="720"/>
+      </w:pPr>
+      <w:r>
+        <w:t xml:space="preserve"> </w:t>
+      </w:r>
+      <w:r>
+        <w:tab/>
+        <w:t xml:space="preserve"> </w:t>
+      </w:r>
+      <w:proofErr w:type="gramStart"/>
+      <w:r>
+        <w:t>if</w:t>
+      </w:r>
+      <w:proofErr w:type="gramEnd"/>
+      <w:r>
+        <w:t xml:space="preserve"> ( </w:t>
+      </w:r>
+      <w:proofErr w:type="spellStart"/>
+      <w:r>
+        <w:t>sched_find_first_bit</w:t>
+      </w:r>
+      <w:proofErr w:type="spellEnd"/>
+      <w:r>
+        <w:t>(array-&gt;bitmap) &lt; 100 )</w:t>
+      </w:r>
+    </w:p>
+    <w:p>
+      <w:pPr>
+        <w:bidi w:val="0"/>
+        <w:ind w:left="720"/>
+      </w:pPr>
+      <w:proofErr w:type="gramStart"/>
+      <w:r>
+        <w:t>if</w:t>
+      </w:r>
+      <w:proofErr w:type="gramEnd"/>
+      <w:r>
+        <w:t xml:space="preserve"> so</w:t>
+      </w:r>
+      <w:r>
+        <w:t xml:space="preserve">, continue as usual. Other-wise </w:t>
+      </w:r>
+      <w:r>
+        <w:rPr>
+          <w:color w:val="1F4E79" w:themeColor="accent1" w:themeShade="80"/>
+        </w:rPr>
+        <w:t>(if we have SHORT processes)</w:t>
+      </w:r>
+      <w:r>
+        <w:t>,</w:t>
+      </w:r>
+      <w:r>
+        <w:t xml:space="preserve"> choose short process the same way </w:t>
+      </w:r>
+      <w:proofErr w:type="gramStart"/>
+      <w:r>
+        <w:t>schedule(</w:t>
+      </w:r>
+      <w:proofErr w:type="gramEnd"/>
+      <w:r>
+        <w:t xml:space="preserve">) chooses process, </w:t>
+      </w:r>
+      <w:r>
+        <w:t>but</w:t>
+      </w:r>
+      <w:r>
+        <w:t xml:space="preserve"> from the “</w:t>
+      </w:r>
+      <w:r>
+        <w:t>SHORT</w:t>
+      </w:r>
+      <w:r>
+        <w:t xml:space="preserve">” </w:t>
+      </w:r>
+      <w:proofErr w:type="spellStart"/>
+      <w:r>
+        <w:t>prio_array_t</w:t>
+      </w:r>
+      <w:proofErr w:type="spellEnd"/>
+      <w:r>
+        <w:t xml:space="preserve"> instead of from “active”</w:t>
       </w:r>
       <w:r>
         <w:t>.</w:t>
       </w:r>
-      <w:r>
-        <w:t>w</w:t>
-      </w:r>
-      <w:r>
-        <w:t>.</w:t>
-      </w:r>
-      <w:r>
-        <w:t xml:space="preserve"> description implied this assignment can be implemented without kmalloc</w:t>
-      </w:r>
-      <w:r>
-        <w:t xml:space="preserve">. Maybe the aux functions that </w:t>
-      </w:r>
-      <w:r>
-        <w:t>manipulate</w:t>
-      </w:r>
-      <w:r>
-        <w:t xml:space="preserve"> prio_array_t &amp; list_t do it for us?</w:t>
-      </w:r>
-      <w:r>
-        <w:t>)</w:t>
+    </w:p>
+    <w:p>
+      <w:pPr>
+        <w:bidi w:val="0"/>
+        <w:ind w:left="720"/>
+      </w:pPr>
+      <w:r>
+        <w:t xml:space="preserve">If there are no short processes, try to </w:t>
+      </w:r>
+      <w:proofErr w:type="gramStart"/>
+      <w:r>
+        <w:t>find  OTHER</w:t>
+      </w:r>
+      <w:proofErr w:type="gramEnd"/>
+      <w:r>
+        <w:t>_PROCESS ( 99 &lt; prio</w:t>
+      </w:r>
+      <w:r>
+        <w:t>rity</w:t>
+      </w:r>
+      <w:r>
+        <w:t xml:space="preserve"> &lt; 140 ). When there are no processes at all in the active array, switch between expired &amp; active (already implemented, just make sure that’s what happens before next step).</w:t>
+      </w:r>
+    </w:p>
+    <w:p>
+      <w:pPr>
+        <w:bidi w:val="0"/>
+        <w:ind w:left="720"/>
+      </w:pPr>
+      <w:r>
+        <w:t xml:space="preserve">If all these processes are not to be found, choose a process from the </w:t>
+      </w:r>
+      <w:proofErr w:type="spellStart"/>
+      <w:r>
+        <w:t>overdue_queue</w:t>
+      </w:r>
+      <w:proofErr w:type="spellEnd"/>
+      <w:r>
+        <w:t>. This should probably be implemented just before the part the process switches to the swapper.</w:t>
+      </w:r>
+    </w:p>
+    <w:p>
+      <w:pPr>
+        <w:bidi w:val="0"/>
+        <w:ind w:left="720"/>
+      </w:pPr>
+      <w:r>
+        <w:rPr>
+          <w:color w:val="1F4E79" w:themeColor="accent1" w:themeShade="80"/>
+        </w:rPr>
+        <w:lastRenderedPageBreak/>
+        <w:t>(Maxim's addition) we also need to check if the last process was a short and it's now overdue-short and update it accordingly</w:t>
+      </w:r>
+      <w:r>
+        <w:rPr>
+          <w:color w:val="1F4E79" w:themeColor="accent1" w:themeShade="80"/>
+        </w:rPr>
+        <w:t xml:space="preserve">- move it to the </w:t>
+      </w:r>
+      <w:proofErr w:type="spellStart"/>
+      <w:r>
+        <w:rPr>
+          <w:color w:val="1F4E79" w:themeColor="accent1" w:themeShade="80"/>
+        </w:rPr>
+        <w:t>overdue_queue</w:t>
+      </w:r>
+      <w:proofErr w:type="spellEnd"/>
+      <w:r>
+        <w:rPr>
+          <w:color w:val="1F4E79" w:themeColor="accent1" w:themeShade="80"/>
+        </w:rPr>
+        <w:t>. (</w:t>
+      </w:r>
+      <w:proofErr w:type="gramStart"/>
+      <w:r>
+        <w:rPr>
+          <w:color w:val="1F4E79" w:themeColor="accent1" w:themeShade="80"/>
+        </w:rPr>
+        <w:t>not</w:t>
+      </w:r>
+      <w:proofErr w:type="gramEnd"/>
+      <w:r>
+        <w:rPr>
+          <w:color w:val="1F4E79" w:themeColor="accent1" w:themeShade="80"/>
+        </w:rPr>
+        <w:t xml:space="preserve"> sure if it should be in schedule() function)</w:t>
       </w:r>
     </w:p>
     <w:p>
@@ -937,13 +1225,82 @@
         <w:bidi w:val="0"/>
       </w:pPr>
       <w:r>
-        <w:t xml:space="preserve">Implement changes in </w:t>
-      </w:r>
-      <w:r>
-        <w:t xml:space="preserve">sched_setschedular(). Probably add all the </w:t>
-      </w:r>
-      <w:r>
-        <w:t xml:space="preserve">necessary changes in case the user wants to make a short process. (add it to the “short” prio_array_t &amp; NOT to “active”) </w:t>
+        <w:t xml:space="preserve">Figure out where the hell is the </w:t>
+      </w:r>
+      <w:proofErr w:type="spellStart"/>
+      <w:r>
+        <w:t>runqueue</w:t>
+      </w:r>
+      <w:proofErr w:type="spellEnd"/>
+      <w:r>
+        <w:t xml:space="preserve"> instantiated, &amp; alloca</w:t>
+      </w:r>
+      <w:r>
+        <w:t>te our</w:t>
+      </w:r>
+      <w:r>
+        <w:t xml:space="preserve"> fields (</w:t>
+      </w:r>
+      <w:r>
+        <w:t xml:space="preserve">short &amp; </w:t>
+      </w:r>
+      <w:proofErr w:type="spellStart"/>
+      <w:r>
+        <w:t>overdue_queue</w:t>
+      </w:r>
+      <w:proofErr w:type="spellEnd"/>
+      <w:r>
+        <w:t xml:space="preserve">. BTW maybe that’s unnecessary, hopefully that’s the case, because a hint in the </w:t>
+      </w:r>
+      <w:proofErr w:type="spellStart"/>
+      <w:r>
+        <w:t>h</w:t>
+      </w:r>
+      <w:r>
+        <w:t>.</w:t>
+      </w:r>
+      <w:r>
+        <w:t>w</w:t>
+      </w:r>
+      <w:proofErr w:type="spellEnd"/>
+      <w:r>
+        <w:t>.</w:t>
+      </w:r>
+      <w:r>
+        <w:t xml:space="preserve"> description implied this assignment can be implemented without </w:t>
+      </w:r>
+      <w:proofErr w:type="spellStart"/>
+      <w:r>
+        <w:t>kmalloc</w:t>
+      </w:r>
+      <w:proofErr w:type="spellEnd"/>
+      <w:r>
+        <w:t xml:space="preserve">. Maybe the aux functions that </w:t>
+      </w:r>
+      <w:r>
+        <w:t>manipulate</w:t>
+      </w:r>
+      <w:r>
+        <w:t xml:space="preserve"> </w:t>
+      </w:r>
+      <w:proofErr w:type="spellStart"/>
+      <w:r>
+        <w:t>prio_array_t</w:t>
+      </w:r>
+      <w:proofErr w:type="spellEnd"/>
+      <w:r>
+        <w:t xml:space="preserve"> &amp; </w:t>
+      </w:r>
+      <w:proofErr w:type="spellStart"/>
+      <w:r>
+        <w:t>list_t</w:t>
+      </w:r>
+      <w:proofErr w:type="spellEnd"/>
+      <w:r>
+        <w:t xml:space="preserve"> do it for us?</w:t>
+      </w:r>
+      <w:r>
+        <w:t>)</w:t>
       </w:r>
     </w:p>
     <w:p>
@@ -956,17 +1313,29 @@
         <w:bidi w:val="0"/>
       </w:pPr>
       <w:r>
-        <w:t xml:space="preserve">Implement changes in do_fork(). If the father is a short process, we should update the new processes fields to make it a short process with half the time &amp; half the trials. (Q: </w:t>
-      </w:r>
-      <w:r>
-        <w:rPr>
-          <w:i/>
-          <w:iCs/>
-        </w:rPr>
-        <w:t>should we do something different for short_overdue processes?</w:t>
-      </w:r>
-      <w:r>
-        <w:t>)</w:t>
+        <w:t xml:space="preserve">Implement changes in </w:t>
+      </w:r>
+      <w:r>
+        <w:t>sched_</w:t>
+      </w:r>
+      <w:proofErr w:type="gramStart"/>
+      <w:r>
+        <w:t>setschedular(</w:t>
+      </w:r>
+      <w:proofErr w:type="gramEnd"/>
+      <w:r>
+        <w:t xml:space="preserve">). Probably add all the </w:t>
+      </w:r>
+      <w:r>
+        <w:t xml:space="preserve">necessary changes in case the user wants to make a short process. (add it to the “short” </w:t>
+      </w:r>
+      <w:proofErr w:type="spellStart"/>
+      <w:r>
+        <w:t>prio_array_t</w:t>
+      </w:r>
+      <w:proofErr w:type="spellEnd"/>
+      <w:r>
+        <w:t xml:space="preserve"> &amp; NOT to “active”) </w:t>
       </w:r>
     </w:p>
     <w:p>
@@ -979,10 +1348,49 @@
         <w:bidi w:val="0"/>
       </w:pPr>
       <w:r>
-        <w:t>Implement changes in</w:t>
-      </w:r>
-      <w:r>
-        <w:t xml:space="preserve"> do_exit(). Remove the short processes &amp; short_overdue processes from their location &amp; not look for them in expired/active.</w:t>
+        <w:t xml:space="preserve">Implement changes in </w:t>
+      </w:r>
+      <w:proofErr w:type="spellStart"/>
+      <w:r>
+        <w:t>do_</w:t>
+      </w:r>
+      <w:proofErr w:type="gramStart"/>
+      <w:r>
+        <w:t>fork</w:t>
+      </w:r>
+      <w:proofErr w:type="spellEnd"/>
+      <w:r>
+        <w:t>(</w:t>
+      </w:r>
+      <w:proofErr w:type="gramEnd"/>
+      <w:r>
+        <w:t xml:space="preserve">). If the father is a short process, we should update the new processes fields to make it a short process with half the time &amp; half the trials. (Q: </w:t>
+      </w:r>
+      <w:r>
+        <w:rPr>
+          <w:i/>
+          <w:iCs/>
+        </w:rPr>
+        <w:t xml:space="preserve">should we do something different for </w:t>
+      </w:r>
+      <w:proofErr w:type="spellStart"/>
+      <w:r>
+        <w:rPr>
+          <w:i/>
+          <w:iCs/>
+        </w:rPr>
+        <w:t>short_overdue</w:t>
+      </w:r>
+      <w:proofErr w:type="spellEnd"/>
+      <w:r>
+        <w:rPr>
+          <w:i/>
+          <w:iCs/>
+        </w:rPr>
+        <w:t xml:space="preserve"> processes?</w:t>
+      </w:r>
+      <w:r>
+        <w:t>)</w:t>
       </w:r>
     </w:p>
     <w:p>
@@ -995,96 +1403,34 @@
         <w:bidi w:val="0"/>
       </w:pPr>
       <w:r>
-        <w:t>Implement changes in s</w:t>
-      </w:r>
-      <w:r>
-        <w:t>cheduler_tick()</w:t>
-      </w:r>
-    </w:p>
-    <w:p>
-      <w:pPr>
-        <w:pStyle w:val="ListParagraph"/>
-        <w:bidi w:val="0"/>
-      </w:pPr>
-      <w:r>
-        <w:t>We need to figure out whether we should change something in it. I think that maybe in order to make a short process leave the cpu when RT process arrives, some unique implementation maybe required (something with this need resched switch)</w:t>
-      </w:r>
-    </w:p>
-    <w:p>
-      <w:pPr>
-        <w:bidi w:val="0"/>
-      </w:pPr>
-    </w:p>
-    <w:p>
-      <w:pPr>
-        <w:bidi w:val="0"/>
-        <w:rPr>
-          <w:u w:val="single"/>
-        </w:rPr>
-      </w:pPr>
-    </w:p>
-    <w:p>
-      <w:pPr>
-        <w:bidi w:val="0"/>
-        <w:rPr>
-          <w:u w:val="single"/>
-        </w:rPr>
-      </w:pPr>
-      <w:r>
-        <w:rPr>
-          <w:u w:val="single"/>
-        </w:rPr>
-        <w:t xml:space="preserve">IDEA: </w:t>
-      </w:r>
-    </w:p>
-    <w:p>
-      <w:pPr>
-        <w:bidi w:val="0"/>
-      </w:pPr>
-      <w:r>
-        <w:t>Since the short-processes behave as if they are between RT processes &amp; OTHER processes, but use the same priority range as OTHER processes, perhaps a good implementation would be as such:</w:t>
-      </w:r>
-    </w:p>
-    <w:p>
-      <w:pPr>
-        <w:bidi w:val="0"/>
-      </w:pPr>
-      <w:r>
-        <w:t>We will add another prio_array to the runqueue. It will hold the SHORT processes.</w:t>
-      </w:r>
-    </w:p>
-    <w:p>
-      <w:pPr>
-        <w:bidi w:val="0"/>
-      </w:pPr>
-      <w:r>
-        <w:t>We will also add another queue that will store all the SHORT_OVERDUE processes.</w:t>
-      </w:r>
-    </w:p>
-    <w:p>
-      <w:pPr>
-        <w:bidi w:val="0"/>
-        <w:rPr>
-          <w:color w:val="1F4E79" w:themeColor="accent1" w:themeShade="80"/>
-        </w:rPr>
-      </w:pPr>
-      <w:r>
-        <w:t>We will go through all the scenarios in which a process can be switched, and apply the changes according to the h.w. description  - “short” after “RT”, “short-overdue” after “other”.</w:t>
-      </w:r>
-    </w:p>
-    <w:p>
-      <w:pPr>
-        <w:bidi w:val="0"/>
-        <w:spacing w:before="240"/>
-        <w:rPr>
-          <w:color w:val="1F4E79" w:themeColor="accent1" w:themeShade="80"/>
-        </w:rPr>
-      </w:pPr>
-      <w:r>
-        <w:rPr>
-          <w:color w:val="1F4E79" w:themeColor="accent1" w:themeShade="80"/>
-        </w:rPr>
-        <w:t xml:space="preserve">Maxim’s addition: </w:t>
+        <w:t>Implement changes in</w:t>
+      </w:r>
+      <w:r>
+        <w:t xml:space="preserve"> </w:t>
+      </w:r>
+      <w:proofErr w:type="spellStart"/>
+      <w:r>
+        <w:t>do_</w:t>
+      </w:r>
+      <w:proofErr w:type="gramStart"/>
+      <w:r>
+        <w:t>exit</w:t>
+      </w:r>
+      <w:proofErr w:type="spellEnd"/>
+      <w:r>
+        <w:t>(</w:t>
+      </w:r>
+      <w:proofErr w:type="gramEnd"/>
+      <w:r>
+        <w:t xml:space="preserve">). Remove the short processes &amp; </w:t>
+      </w:r>
+      <w:proofErr w:type="spellStart"/>
+      <w:r>
+        <w:t>short_overdue</w:t>
+      </w:r>
+      <w:proofErr w:type="spellEnd"/>
+      <w:r>
+        <w:t xml:space="preserve"> processes from their location &amp; not look for them in expired/active.</w:t>
       </w:r>
     </w:p>
     <w:p>
@@ -1092,19 +1438,50 @@
         <w:pStyle w:val="ListParagraph"/>
         <w:numPr>
           <w:ilvl w:val="0"/>
-          <w:numId w:val="2"/>
+          <w:numId w:val="1"/>
         </w:numPr>
         <w:bidi w:val="0"/>
-        <w:spacing w:before="240"/>
-        <w:rPr>
-          <w:color w:val="1F4E79" w:themeColor="accent1" w:themeShade="80"/>
-        </w:rPr>
-      </w:pPr>
-      <w:r>
-        <w:rPr>
-          <w:color w:val="1F4E79" w:themeColor="accent1" w:themeShade="80"/>
-        </w:rPr>
-        <w:t>perhaps if we already create another prio_array_t,  we can move RT processes to it, thus making the choosing of a process easier.</w:t>
+      </w:pPr>
+      <w:r>
+        <w:t xml:space="preserve">Implement changes in </w:t>
+      </w:r>
+      <w:proofErr w:type="spellStart"/>
+      <w:r>
+        <w:t>s</w:t>
+      </w:r>
+      <w:r>
+        <w:t>cheduler_tick</w:t>
+      </w:r>
+      <w:proofErr w:type="spellEnd"/>
+      <w:r>
+        <w:t>()</w:t>
+      </w:r>
+    </w:p>
+    <w:p>
+      <w:pPr>
+        <w:pStyle w:val="ListParagraph"/>
+        <w:bidi w:val="0"/>
+      </w:pPr>
+      <w:r>
+        <w:t xml:space="preserve">We need to figure out whether we should change something in it. I think that maybe in order to make a short process leave the </w:t>
+      </w:r>
+      <w:proofErr w:type="spellStart"/>
+      <w:proofErr w:type="gramStart"/>
+      <w:r>
+        <w:t>cpu</w:t>
+      </w:r>
+      <w:proofErr w:type="spellEnd"/>
+      <w:proofErr w:type="gramEnd"/>
+      <w:r>
+        <w:t xml:space="preserve"> when RT process arrives, some unique implementation maybe required (something with this need </w:t>
+      </w:r>
+      <w:proofErr w:type="spellStart"/>
+      <w:r>
+        <w:t>resched</w:t>
+      </w:r>
+      <w:proofErr w:type="spellEnd"/>
+      <w:r>
+        <w:t xml:space="preserve"> switch)</w:t>
       </w:r>
     </w:p>
     <w:p>
@@ -1112,9 +1489,167 @@
         <w:pStyle w:val="ListParagraph"/>
         <w:numPr>
           <w:ilvl w:val="0"/>
-          <w:numId w:val="2"/>
+          <w:numId w:val="1"/>
         </w:numPr>
         <w:bidi w:val="0"/>
+        <w:rPr>
+          <w:color w:val="70AD47" w:themeColor="accent6"/>
+        </w:rPr>
+      </w:pPr>
+      <w:r>
+        <w:rPr>
+          <w:color w:val="70AD47" w:themeColor="accent6"/>
+        </w:rPr>
+        <w:t xml:space="preserve">Implement </w:t>
+      </w:r>
+      <w:proofErr w:type="spellStart"/>
+      <w:r>
+        <w:rPr>
+          <w:color w:val="70AD47" w:themeColor="accent6"/>
+        </w:rPr>
+        <w:t>is_SHORT</w:t>
+      </w:r>
+      <w:proofErr w:type="spellEnd"/>
+      <w:r>
+        <w:rPr>
+          <w:color w:val="70AD47" w:themeColor="accent6"/>
+        </w:rPr>
+        <w:t xml:space="preserve">, </w:t>
+      </w:r>
+      <w:proofErr w:type="spellStart"/>
+      <w:r>
+        <w:rPr>
+          <w:color w:val="70AD47" w:themeColor="accent6"/>
+        </w:rPr>
+        <w:t>remaining_time</w:t>
+      </w:r>
+      <w:proofErr w:type="spellEnd"/>
+      <w:r>
+        <w:rPr>
+          <w:color w:val="70AD47" w:themeColor="accent6"/>
+        </w:rPr>
+        <w:t xml:space="preserve">, </w:t>
+      </w:r>
+      <w:proofErr w:type="spellStart"/>
+      <w:r>
+        <w:rPr>
+          <w:color w:val="70AD47" w:themeColor="accent6"/>
+        </w:rPr>
+        <w:t>remaining_trials</w:t>
+      </w:r>
+      <w:proofErr w:type="spellEnd"/>
+      <w:r>
+        <w:rPr>
+          <w:color w:val="70AD47" w:themeColor="accent6"/>
+        </w:rPr>
+        <w:t xml:space="preserve"> </w:t>
+      </w:r>
+      <w:proofErr w:type="spellStart"/>
+      <w:r>
+        <w:rPr>
+          <w:color w:val="70AD47" w:themeColor="accent6"/>
+        </w:rPr>
+        <w:t>syscall</w:t>
+      </w:r>
+      <w:proofErr w:type="spellEnd"/>
+      <w:r>
+        <w:rPr>
+          <w:color w:val="70AD47" w:themeColor="accent6"/>
+        </w:rPr>
+        <w:t xml:space="preserve"> (max)</w:t>
+      </w:r>
+    </w:p>
+    <w:p>
+      <w:pPr>
+        <w:bidi w:val="0"/>
+      </w:pPr>
+    </w:p>
+    <w:p>
+      <w:pPr>
+        <w:bidi w:val="0"/>
+        <w:rPr>
+          <w:u w:val="single"/>
+        </w:rPr>
+      </w:pPr>
+      <w:bookmarkStart w:id="0" w:name="_GoBack"/>
+    </w:p>
+    <w:bookmarkEnd w:id="0"/>
+    <w:p>
+      <w:pPr>
+        <w:bidi w:val="0"/>
+        <w:rPr>
+          <w:u w:val="single"/>
+        </w:rPr>
+      </w:pPr>
+      <w:r>
+        <w:rPr>
+          <w:u w:val="single"/>
+        </w:rPr>
+        <w:t xml:space="preserve">IDEA: </w:t>
+      </w:r>
+    </w:p>
+    <w:p>
+      <w:pPr>
+        <w:bidi w:val="0"/>
+      </w:pPr>
+      <w:r>
+        <w:t>Since the short-processes behave as if they are between RT processes &amp; OTHER processes, but use the same priority range as OTHER processes, perhaps a good implementation would be as such:</w:t>
+      </w:r>
+    </w:p>
+    <w:p>
+      <w:pPr>
+        <w:bidi w:val="0"/>
+      </w:pPr>
+      <w:r>
+        <w:t xml:space="preserve">We will add another </w:t>
+      </w:r>
+      <w:proofErr w:type="spellStart"/>
+      <w:r>
+        <w:t>prio_array</w:t>
+      </w:r>
+      <w:proofErr w:type="spellEnd"/>
+      <w:r>
+        <w:t xml:space="preserve"> to the </w:t>
+      </w:r>
+      <w:proofErr w:type="spellStart"/>
+      <w:r>
+        <w:t>runqueue</w:t>
+      </w:r>
+      <w:proofErr w:type="spellEnd"/>
+      <w:r>
+        <w:t>. It will hold the SHORT processes.</w:t>
+      </w:r>
+    </w:p>
+    <w:p>
+      <w:pPr>
+        <w:bidi w:val="0"/>
+      </w:pPr>
+      <w:r>
+        <w:t>We will also add another queue that will store all the SHORT_OVERDUE processes.</w:t>
+      </w:r>
+    </w:p>
+    <w:p>
+      <w:pPr>
+        <w:bidi w:val="0"/>
+        <w:rPr>
+          <w:color w:val="1F4E79" w:themeColor="accent1" w:themeShade="80"/>
+        </w:rPr>
+      </w:pPr>
+      <w:r>
+        <w:t xml:space="preserve">We will go through all the scenarios in which a process can be switched, and apply the changes according to the </w:t>
+      </w:r>
+      <w:proofErr w:type="spellStart"/>
+      <w:r>
+        <w:t>h.w</w:t>
+      </w:r>
+      <w:proofErr w:type="spellEnd"/>
+      <w:r>
+        <w:t>. description  - “short” after “RT”, “short-overdue” after “other”.</w:t>
+      </w:r>
+    </w:p>
+    <w:p>
+      <w:pPr>
+        <w:bidi w:val="0"/>
         <w:spacing w:before="240"/>
         <w:rPr>
           <w:color w:val="1F4E79" w:themeColor="accent1" w:themeShade="80"/>
@@ -1124,124 +1659,46 @@
         <w:rPr>
           <w:color w:val="1F4E79" w:themeColor="accent1" w:themeShade="80"/>
         </w:rPr>
-        <w:t>Another idea is to add to each process with SCHED_SHORT policy a pointer to the next process with SCHED_SHORT policy at the same priority and also add a Boolean to each priority that indicates weather or not there is a SHORT process at the queue</w:t>
-      </w:r>
-      <w:r>
-        <w:rPr>
-          <w:color w:val="1F4E79" w:themeColor="accent1" w:themeShade="80"/>
-        </w:rPr>
-        <w:t>.</w:t>
-      </w:r>
-    </w:p>
-    <w:p>
-      <w:pPr>
-        <w:pStyle w:val="ListParagraph"/>
+        <w:t xml:space="preserve">Maxim’s addition: </w:t>
+      </w:r>
+    </w:p>
+    <w:p>
+      <w:pPr>
         <w:bidi w:val="0"/>
         <w:spacing w:before="240"/>
-        <w:rPr>
-          <w:color w:val="1F4E79" w:themeColor="accent1" w:themeShade="80"/>
-        </w:rPr>
-      </w:pPr>
-      <w:r>
-        <w:rPr>
-          <w:color w:val="1F4E79" w:themeColor="accent1" w:themeShade="80"/>
-        </w:rPr>
-        <w:t>This idea doesn’t require malloc for sure</w:t>
-      </w:r>
-    </w:p>
-    <w:p>
-      <w:pPr>
-        <w:pStyle w:val="ListParagraph"/>
-        <w:bidi w:val="0"/>
-        <w:spacing w:before="240"/>
-        <w:rPr>
-          <w:color w:val="1F4E79" w:themeColor="accent1" w:themeShade="80"/>
-        </w:rPr>
-      </w:pPr>
-      <w:r>
-        <w:rPr>
-          <w:color w:val="1F4E79" w:themeColor="accent1" w:themeShade="80"/>
-        </w:rPr>
-        <w:t>(</w:t>
-      </w:r>
-      <w:r>
-        <w:rPr>
-          <w:rFonts w:hint="cs"/>
-          <w:color w:val="1F4E79" w:themeColor="accent1" w:themeShade="80"/>
-          <w:rtl/>
-        </w:rPr>
-        <w:t>הוספתי למטה תמונה של הרעיון הזה</w:t>
-      </w:r>
-      <w:r>
-        <w:rPr>
-          <w:color w:val="1F4E79" w:themeColor="accent1" w:themeShade="80"/>
-        </w:rPr>
-        <w:t>)</w:t>
-      </w:r>
-    </w:p>
-    <w:p>
-      <w:pPr>
-        <w:pStyle w:val="ListParagraph"/>
-        <w:bidi w:val="0"/>
-        <w:spacing w:before="240"/>
-        <w:rPr>
-          <w:color w:val="1F4E79" w:themeColor="accent1" w:themeShade="80"/>
-        </w:rPr>
-      </w:pPr>
-      <w:r>
-        <w:rPr>
-          <w:color w:val="1F4E79" w:themeColor="accent1" w:themeShade="80"/>
-        </w:rPr>
-        <w:lastRenderedPageBreak/>
-        <w:pict>
-          <v:shapetype id="_x0000_t75" coordsize="21600,21600" o:spt="75" o:preferrelative="t" path="m@4@5l@4@11@9@11@9@5xe" filled="f" stroked="f">
-            <v:stroke joinstyle="miter"/>
-            <v:formulas>
-              <v:f eqn="if lineDrawn pixelLineWidth 0"/>
-              <v:f eqn="sum @0 1 0"/>
-              <v:f eqn="sum 0 0 @1"/>
-              <v:f eqn="prod @2 1 2"/>
-              <v:f eqn="prod @3 21600 pixelWidth"/>
-              <v:f eqn="prod @3 21600 pixelHeight"/>
-              <v:f eqn="sum @0 0 1"/>
-              <v:f eqn="prod @6 1 2"/>
-              <v:f eqn="prod @7 21600 pixelWidth"/>
-              <v:f eqn="sum @8 21600 0"/>
-              <v:f eqn="prod @7 21600 pixelHeight"/>
-              <v:f eqn="sum @10 21600 0"/>
-            </v:formulas>
-            <v:path o:extrusionok="f" gradientshapeok="t" o:connecttype="rect"/>
-            <o:lock v:ext="edit" aspectratio="t"/>
-          </v:shapetype>
-          <v:shape id="_x0000_i1025" type="#_x0000_t75" style="width:415.5pt;height:186.75pt">
-            <v:imagedata r:id="rId5" o:title="Capture"/>
-          </v:shape>
-        </w:pict>
-      </w:r>
-    </w:p>
-    <w:p>
-      <w:pPr>
-        <w:bidi w:val="0"/>
-        <w:spacing w:before="240"/>
-        <w:rPr>
-          <w:color w:val="1F4E79" w:themeColor="accent1" w:themeShade="80"/>
-        </w:rPr>
-      </w:pPr>
-      <w:r>
-        <w:rPr>
-          <w:color w:val="1F4E79" w:themeColor="accent1" w:themeShade="80"/>
-        </w:rPr>
-        <w:t xml:space="preserve"> </w:t>
-      </w:r>
-    </w:p>
-    <w:p>
-      <w:pPr>
-        <w:bidi w:val="0"/>
-        <w:spacing w:before="240"/>
-        <w:rPr>
-          <w:color w:val="1F4E79" w:themeColor="accent1" w:themeShade="80"/>
-        </w:rPr>
-      </w:pPr>
+        <w:ind w:left="360"/>
+        <w:rPr>
+          <w:color w:val="1F4E79" w:themeColor="accent1" w:themeShade="80"/>
+        </w:rPr>
+      </w:pPr>
+      <w:proofErr w:type="gramStart"/>
+      <w:r>
+        <w:rPr>
+          <w:color w:val="1F4E79" w:themeColor="accent1" w:themeShade="80"/>
+        </w:rPr>
+        <w:t>perhaps</w:t>
+      </w:r>
+      <w:proofErr w:type="gramEnd"/>
+      <w:r>
+        <w:rPr>
+          <w:color w:val="1F4E79" w:themeColor="accent1" w:themeShade="80"/>
+        </w:rPr>
+        <w:t xml:space="preserve"> if we already create another </w:t>
+      </w:r>
+      <w:proofErr w:type="spellStart"/>
+      <w:r>
+        <w:rPr>
+          <w:color w:val="1F4E79" w:themeColor="accent1" w:themeShade="80"/>
+        </w:rPr>
+        <w:t>prio_array_t</w:t>
+      </w:r>
+      <w:proofErr w:type="spellEnd"/>
+      <w:r>
+        <w:rPr>
+          <w:color w:val="1F4E79" w:themeColor="accent1" w:themeShade="80"/>
+        </w:rPr>
+        <w:t>,  we can move RT processes to it, thus making the choosing of a process easier.</w:t>
+      </w:r>
     </w:p>
     <w:p>
       <w:pPr>

</xml_diff>